<commit_message>
Report Intro & Conclusion
</commit_message>
<xml_diff>
--- a/AI_for_Game_Engines_Report.docx
+++ b/AI_for_Game_Engines_Report.docx
@@ -1,32 +1,434 @@
 
 <file path=word/document.xml><?xml version="1.0" encoding="utf-8"?>
-<w:document xmlns:wpc="http://schemas.microsoft.com/office/word/2010/wordprocessingCanvas" xmlns:cx="http://schemas.microsoft.com/office/drawing/2014/chartex" xmlns:cx1="http://schemas.microsoft.com/office/drawing/2015/9/8/chartex" xmlns:cx2="http://schemas.microsoft.com/office/drawing/2015/10/21/chartex" xmlns:cx3="http://schemas.microsoft.com/office/drawing/2016/5/9/chartex" xmlns:cx4="http://schemas.microsoft.com/office/drawing/2016/5/10/chartex" xmlns:cx5="http://schemas.microsoft.com/office/drawing/2016/5/11/chartex" xmlns:cx6="http://schemas.microsoft.com/office/drawing/2016/5/12/chartex" xmlns:cx7="http://schemas.microsoft.com/office/drawing/2016/5/13/chartex" xmlns:cx8="http://schemas.microsoft.com/office/drawing/2016/5/14/chartex" xmlns:mc="http://schemas.openxmlformats.org/markup-compatibility/2006" xmlns:aink="http://schemas.microsoft.com/office/drawing/2016/ink" xmlns:am3d="http://schemas.microsoft.com/office/drawing/2017/model3d" xmlns:o="urn:schemas-microsoft-com:office:office" xmlns:r="http://schemas.openxmlformats.org/officeDocument/2006/relationships" xmlns:m="http://schemas.openxmlformats.org/officeDocument/2006/math" xmlns:v="urn:schemas-microsoft-com:vml" xmlns:wp14="http://schemas.microsoft.com/office/word/2010/wordprocessingDrawing" xmlns:wp="http://schemas.openxmlformats.org/drawingml/2006/wordprocessingDrawing" xmlns:w10="urn:schemas-microsoft-com:office:word" xmlns:w="http://schemas.openxmlformats.org/wordprocessingml/2006/main" xmlns:w14="http://schemas.microsoft.com/office/word/2010/wordml" xmlns:w15="http://schemas.microsoft.com/office/word/2012/wordml" xmlns:w16cex="http://schemas.microsoft.com/office/word/2018/wordml/cex" xmlns:w16cid="http://schemas.microsoft.com/office/word/2016/wordml/cid" xmlns:w16="http://schemas.microsoft.com/office/word/2018/wordml" xmlns:w16sdtdh="http://schemas.microsoft.com/office/word/2020/wordml/sdtdatahash" xmlns:w16se="http://schemas.microsoft.com/office/word/2015/wordml/symex" xmlns:wpg="http://schemas.microsoft.com/office/word/2010/wordprocessingGroup" xmlns:wpi="http://schemas.microsoft.com/office/word/2010/wordprocessingInk" xmlns:wne="http://schemas.microsoft.com/office/word/2006/wordml" xmlns:wps="http://schemas.microsoft.com/office/word/2010/wordprocessingShape" mc:Ignorable="w14 w15 w16se w16cid w16 w16cex w16sdtdh wp14">
+<w:document xmlns:wpc="http://schemas.microsoft.com/office/word/2010/wordprocessingCanvas" xmlns:cx="http://schemas.microsoft.com/office/drawing/2014/chartex" xmlns:cx1="http://schemas.microsoft.com/office/drawing/2015/9/8/chartex" xmlns:cx2="http://schemas.microsoft.com/office/drawing/2015/10/21/chartex" xmlns:cx3="http://schemas.microsoft.com/office/drawing/2016/5/9/chartex" xmlns:cx4="http://schemas.microsoft.com/office/drawing/2016/5/10/chartex" xmlns:cx5="http://schemas.microsoft.com/office/drawing/2016/5/11/chartex" xmlns:cx6="http://schemas.microsoft.com/office/drawing/2016/5/12/chartex" xmlns:cx7="http://schemas.microsoft.com/office/drawing/2016/5/13/chartex" xmlns:cx8="http://schemas.microsoft.com/office/drawing/2016/5/14/chartex" xmlns:mc="http://schemas.openxmlformats.org/markup-compatibility/2006" xmlns:aink="http://schemas.microsoft.com/office/drawing/2016/ink" xmlns:am3d="http://schemas.microsoft.com/office/drawing/2017/model3d" xmlns:o="urn:schemas-microsoft-com:office:office" xmlns:r="http://schemas.openxmlformats.org/officeDocument/2006/relationships" xmlns:m="http://schemas.openxmlformats.org/officeDocument/2006/math" xmlns:v="urn:schemas-microsoft-com:vml" xmlns:wp14="http://schemas.microsoft.com/office/word/2010/wordprocessingDrawing" xmlns:wp="http://schemas.openxmlformats.org/drawingml/2006/wordprocessingDrawing" xmlns:w10="urn:schemas-microsoft-com:office:word" xmlns:w="http://schemas.openxmlformats.org/wordprocessingml/2006/main" xmlns:w14="http://schemas.microsoft.com/office/word/2010/wordml" xmlns:w15="http://schemas.microsoft.com/office/word/2012/wordml" xmlns:w16cex="http://schemas.microsoft.com/office/word/2018/wordml/cex" xmlns:w16cid="http://schemas.microsoft.com/office/word/2016/wordml/cid" xmlns:w16="http://schemas.microsoft.com/office/word/2018/wordml" xmlns:w16se="http://schemas.microsoft.com/office/word/2015/wordml/symex" xmlns:wpg="http://schemas.microsoft.com/office/word/2010/wordprocessingGroup" xmlns:wpi="http://schemas.microsoft.com/office/word/2010/wordprocessingInk" xmlns:wne="http://schemas.microsoft.com/office/word/2006/wordml" xmlns:wps="http://schemas.microsoft.com/office/word/2010/wordprocessingShape" mc:Ignorable="w14 w15 w16se w16cid w16 w16cex wp14">
   <w:body>
+    <w:sdt>
+      <w:sdtPr>
+        <w:id w:val="503477397"/>
+        <w:docPartObj>
+          <w:docPartGallery w:val="Cover Pages"/>
+          <w:docPartUnique/>
+        </w:docPartObj>
+      </w:sdtPr>
+      <w:sdtContent>
+        <w:p/>
+        <w:tbl>
+          <w:tblPr>
+            <w:tblpPr w:leftFromText="187" w:rightFromText="187" w:horzAnchor="margin" w:tblpXSpec="center" w:tblpY="2881"/>
+            <w:tblW w:w="4000" w:type="pct"/>
+            <w:tblBorders>
+              <w:left w:val="single" w:sz="12" w:space="0" w:color="4472C4" w:themeColor="accent1"/>
+            </w:tblBorders>
+            <w:tblCellMar>
+              <w:left w:w="144" w:type="dxa"/>
+              <w:right w:w="115" w:type="dxa"/>
+            </w:tblCellMar>
+            <w:tblLook w:val="04A0" w:firstRow="1" w:lastRow="0" w:firstColumn="1" w:lastColumn="0" w:noHBand="0" w:noVBand="1"/>
+          </w:tblPr>
+          <w:tblGrid>
+            <w:gridCol w:w="7209"/>
+          </w:tblGrid>
+          <w:tr>
+            <w:sdt>
+              <w:sdtPr>
+                <w:rPr>
+                  <w:color w:val="2F5496" w:themeColor="accent1" w:themeShade="BF"/>
+                  <w:sz w:val="24"/>
+                  <w:szCs w:val="24"/>
+                </w:rPr>
+                <w:alias w:val="Company"/>
+                <w:id w:val="13406915"/>
+                <w:placeholder>
+                  <w:docPart w:val="49907FA7E0834752AC6876898162B143"/>
+                </w:placeholder>
+                <w:showingPlcHdr/>
+                <w:dataBinding w:prefixMappings="xmlns:ns0='http://schemas.openxmlformats.org/officeDocument/2006/extended-properties'" w:xpath="/ns0:Properties[1]/ns0:Company[1]" w:storeItemID="{6668398D-A668-4E3E-A5EB-62B293D839F1}"/>
+                <w:text/>
+              </w:sdtPr>
+              <w:sdtContent>
+                <w:tc>
+                  <w:tcPr>
+                    <w:tcW w:w="7672" w:type="dxa"/>
+                    <w:tcMar>
+                      <w:top w:w="216" w:type="dxa"/>
+                      <w:left w:w="115" w:type="dxa"/>
+                      <w:bottom w:w="216" w:type="dxa"/>
+                      <w:right w:w="115" w:type="dxa"/>
+                    </w:tcMar>
+                  </w:tcPr>
+                  <w:p>
+                    <w:pPr>
+                      <w:pStyle w:val="NoSpacing"/>
+                      <w:rPr>
+                        <w:color w:val="2F5496" w:themeColor="accent1" w:themeShade="BF"/>
+                        <w:sz w:val="24"/>
+                      </w:rPr>
+                    </w:pPr>
+                    <w:r>
+                      <w:rPr>
+                        <w:color w:val="2F5496" w:themeColor="accent1" w:themeShade="BF"/>
+                        <w:sz w:val="24"/>
+                        <w:szCs w:val="24"/>
+                      </w:rPr>
+                      <w:t>[Company name]</w:t>
+                    </w:r>
+                  </w:p>
+                </w:tc>
+              </w:sdtContent>
+            </w:sdt>
+          </w:tr>
+          <w:tr>
+            <w:tc>
+              <w:tcPr>
+                <w:tcW w:w="7672" w:type="dxa"/>
+              </w:tcPr>
+              <w:sdt>
+                <w:sdtPr>
+                  <w:rPr>
+                    <w:rFonts w:asciiTheme="majorHAnsi" w:eastAsiaTheme="majorEastAsia" w:hAnsiTheme="majorHAnsi" w:cstheme="majorBidi"/>
+                    <w:color w:val="4472C4" w:themeColor="accent1"/>
+                    <w:sz w:val="88"/>
+                    <w:szCs w:val="88"/>
+                  </w:rPr>
+                  <w:alias w:val="Title"/>
+                  <w:id w:val="13406919"/>
+                  <w:placeholder>
+                    <w:docPart w:val="E77D360828AE4505B583F2F4F8D10470"/>
+                  </w:placeholder>
+                  <w:dataBinding w:prefixMappings="xmlns:ns0='http://schemas.openxmlformats.org/package/2006/metadata/core-properties' xmlns:ns1='http://purl.org/dc/elements/1.1/'" w:xpath="/ns0:coreProperties[1]/ns1:title[1]" w:storeItemID="{6C3C8BC8-F283-45AE-878A-BAB7291924A1}"/>
+                  <w:text/>
+                </w:sdtPr>
+                <w:sdtContent>
+                  <w:p>
+                    <w:pPr>
+                      <w:pStyle w:val="NoSpacing"/>
+                      <w:spacing w:line="216" w:lineRule="auto"/>
+                      <w:rPr>
+                        <w:rFonts w:asciiTheme="majorHAnsi" w:eastAsiaTheme="majorEastAsia" w:hAnsiTheme="majorHAnsi" w:cstheme="majorBidi"/>
+                        <w:color w:val="4472C4" w:themeColor="accent1"/>
+                        <w:sz w:val="88"/>
+                        <w:szCs w:val="88"/>
+                      </w:rPr>
+                    </w:pPr>
+                    <w:r>
+                      <w:rPr>
+                        <w:rFonts w:asciiTheme="majorHAnsi" w:eastAsiaTheme="majorEastAsia" w:hAnsiTheme="majorHAnsi" w:cstheme="majorBidi"/>
+                        <w:color w:val="4472C4" w:themeColor="accent1"/>
+                        <w:sz w:val="88"/>
+                        <w:szCs w:val="88"/>
+                      </w:rPr>
+                      <w:t>AI for Games</w:t>
+                    </w:r>
+                  </w:p>
+                </w:sdtContent>
+              </w:sdt>
+            </w:tc>
+          </w:tr>
+          <w:tr>
+            <w:sdt>
+              <w:sdtPr>
+                <w:rPr>
+                  <w:color w:val="2F5496" w:themeColor="accent1" w:themeShade="BF"/>
+                  <w:sz w:val="24"/>
+                  <w:szCs w:val="24"/>
+                </w:rPr>
+                <w:alias w:val="Subtitle"/>
+                <w:id w:val="13406923"/>
+                <w:placeholder>
+                  <w:docPart w:val="CBFD0EA0DE7D407290FAE5BFB903827A"/>
+                </w:placeholder>
+                <w:showingPlcHdr/>
+                <w:dataBinding w:prefixMappings="xmlns:ns0='http://schemas.openxmlformats.org/package/2006/metadata/core-properties' xmlns:ns1='http://purl.org/dc/elements/1.1/'" w:xpath="/ns0:coreProperties[1]/ns1:subject[1]" w:storeItemID="{6C3C8BC8-F283-45AE-878A-BAB7291924A1}"/>
+                <w:text/>
+              </w:sdtPr>
+              <w:sdtContent>
+                <w:tc>
+                  <w:tcPr>
+                    <w:tcW w:w="7672" w:type="dxa"/>
+                    <w:tcMar>
+                      <w:top w:w="216" w:type="dxa"/>
+                      <w:left w:w="115" w:type="dxa"/>
+                      <w:bottom w:w="216" w:type="dxa"/>
+                      <w:right w:w="115" w:type="dxa"/>
+                    </w:tcMar>
+                  </w:tcPr>
+                  <w:p>
+                    <w:pPr>
+                      <w:pStyle w:val="NoSpacing"/>
+                      <w:rPr>
+                        <w:color w:val="2F5496" w:themeColor="accent1" w:themeShade="BF"/>
+                        <w:sz w:val="24"/>
+                      </w:rPr>
+                    </w:pPr>
+                    <w:r>
+                      <w:rPr>
+                        <w:color w:val="2F5496" w:themeColor="accent1" w:themeShade="BF"/>
+                        <w:sz w:val="24"/>
+                        <w:szCs w:val="24"/>
+                      </w:rPr>
+                      <w:t>[Document subtitle]</w:t>
+                    </w:r>
+                  </w:p>
+                </w:tc>
+              </w:sdtContent>
+            </w:sdt>
+          </w:tr>
+        </w:tbl>
+        <w:tbl>
+          <w:tblPr>
+            <w:tblpPr w:leftFromText="187" w:rightFromText="187" w:horzAnchor="margin" w:tblpXSpec="center" w:tblpYSpec="bottom"/>
+            <w:tblW w:w="3857" w:type="pct"/>
+            <w:tblLook w:val="04A0" w:firstRow="1" w:lastRow="0" w:firstColumn="1" w:lastColumn="0" w:noHBand="0" w:noVBand="1"/>
+          </w:tblPr>
+          <w:tblGrid>
+            <w:gridCol w:w="6963"/>
+          </w:tblGrid>
+          <w:tr>
+            <w:tc>
+              <w:tcPr>
+                <w:tcW w:w="7221" w:type="dxa"/>
+                <w:tcMar>
+                  <w:top w:w="216" w:type="dxa"/>
+                  <w:left w:w="115" w:type="dxa"/>
+                  <w:bottom w:w="216" w:type="dxa"/>
+                  <w:right w:w="115" w:type="dxa"/>
+                </w:tcMar>
+              </w:tcPr>
+              <w:sdt>
+                <w:sdtPr>
+                  <w:rPr>
+                    <w:color w:val="4472C4" w:themeColor="accent1"/>
+                    <w:sz w:val="28"/>
+                    <w:szCs w:val="28"/>
+                  </w:rPr>
+                  <w:alias w:val="Author"/>
+                  <w:id w:val="13406928"/>
+                  <w:placeholder>
+                    <w:docPart w:val="93753B61EF7B41CCACC946F458FB8AF4"/>
+                  </w:placeholder>
+                  <w:dataBinding w:prefixMappings="xmlns:ns0='http://schemas.openxmlformats.org/package/2006/metadata/core-properties' xmlns:ns1='http://purl.org/dc/elements/1.1/'" w:xpath="/ns0:coreProperties[1]/ns1:creator[1]" w:storeItemID="{6C3C8BC8-F283-45AE-878A-BAB7291924A1}"/>
+                  <w:text/>
+                </w:sdtPr>
+                <w:sdtContent>
+                  <w:p>
+                    <w:pPr>
+                      <w:pStyle w:val="NoSpacing"/>
+                      <w:rPr>
+                        <w:color w:val="4472C4" w:themeColor="accent1"/>
+                        <w:sz w:val="28"/>
+                        <w:szCs w:val="28"/>
+                      </w:rPr>
+                    </w:pPr>
+                    <w:r>
+                      <w:rPr>
+                        <w:color w:val="4472C4" w:themeColor="accent1"/>
+                        <w:sz w:val="28"/>
+                        <w:szCs w:val="28"/>
+                      </w:rPr>
+                      <w:t>Elliot Robinson (Q5130385), Gabriel Menezes (S6088315), Jonathan Archer (T7125507)</w:t>
+                    </w:r>
+                  </w:p>
+                </w:sdtContent>
+              </w:sdt>
+              <w:sdt>
+                <w:sdtPr>
+                  <w:rPr>
+                    <w:color w:val="4472C4" w:themeColor="accent1"/>
+                    <w:sz w:val="28"/>
+                    <w:szCs w:val="28"/>
+                  </w:rPr>
+                  <w:alias w:val="Date"/>
+                  <w:tag w:val="Date"/>
+                  <w:id w:val="13406932"/>
+                  <w:placeholder>
+                    <w:docPart w:val="907EB8C0B8DC4ECDA53BEAB3243C79D3"/>
+                  </w:placeholder>
+                  <w:showingPlcHdr/>
+                  <w:dataBinding w:prefixMappings="xmlns:ns0='http://schemas.microsoft.com/office/2006/coverPageProps'" w:xpath="/ns0:CoverPageProperties[1]/ns0:PublishDate[1]" w:storeItemID="{55AF091B-3C7A-41E3-B477-F2FDAA23CFDA}"/>
+                  <w:date>
+                    <w:dateFormat w:val="M-d-yyyy"/>
+                    <w:lid w:val="en-US"/>
+                    <w:storeMappedDataAs w:val="dateTime"/>
+                    <w:calendar w:val="gregorian"/>
+                  </w:date>
+                </w:sdtPr>
+                <w:sdtContent>
+                  <w:p>
+                    <w:pPr>
+                      <w:pStyle w:val="NoSpacing"/>
+                      <w:rPr>
+                        <w:color w:val="4472C4" w:themeColor="accent1"/>
+                        <w:sz w:val="28"/>
+                        <w:szCs w:val="28"/>
+                      </w:rPr>
+                    </w:pPr>
+                    <w:r>
+                      <w:rPr>
+                        <w:color w:val="4472C4" w:themeColor="accent1"/>
+                        <w:sz w:val="28"/>
+                        <w:szCs w:val="28"/>
+                      </w:rPr>
+                      <w:t>[Date]</w:t>
+                    </w:r>
+                  </w:p>
+                </w:sdtContent>
+              </w:sdt>
+              <w:p>
+                <w:pPr>
+                  <w:pStyle w:val="NoSpacing"/>
+                  <w:rPr>
+                    <w:color w:val="4472C4" w:themeColor="accent1"/>
+                  </w:rPr>
+                </w:pPr>
+              </w:p>
+            </w:tc>
+          </w:tr>
+        </w:tbl>
+        <w:p>
+          <w:r>
+            <w:br w:type="page"/>
+          </w:r>
+        </w:p>
+      </w:sdtContent>
+    </w:sdt>
     <w:p>
-      <w:r>
+      <w:pPr>
         <w:rPr>
           <w:sz w:val="32"/>
           <w:szCs w:val="32"/>
           <w:u w:val="single"/>
         </w:rPr>
-        <w:t>Intro? (TBA / WIP)</w:t>
-      </w:r>
+      </w:pPr>
       <w:r>
         <w:rPr>
           <w:sz w:val="32"/>
           <w:szCs w:val="32"/>
           <w:u w:val="single"/>
         </w:rPr>
-        <w:br/>
-      </w:r>
-      <w:r>
-        <w:t>Our game is influenced by the multiplayer online battle arena (MOBA) genre and we use the same map layout that can be found in popular MOBA</w:t>
-      </w:r>
-      <w:r>
-        <w:t>'</w:t>
-      </w:r>
-      <w:r>
-        <w:t>s such as League of Legends or DOTA 2. There are bases, a jungle, a series of towers and 3 lanes.</w:t>
+        <w:lastRenderedPageBreak/>
+        <w:t>Contents</w:t>
+      </w:r>
+    </w:p>
+    <w:p>
+      <w:pPr>
+        <w:rPr>
+          <w:sz w:val="32"/>
+          <w:szCs w:val="32"/>
+          <w:u w:val="single"/>
+        </w:rPr>
+      </w:pPr>
+      <w:r>
+        <w:rPr>
+          <w:sz w:val="32"/>
+          <w:szCs w:val="32"/>
+          <w:u w:val="single"/>
+        </w:rPr>
+        <w:t>Introduction</w:t>
+      </w:r>
+    </w:p>
+    <w:p>
+      <w:pPr>
+        <w:rPr>
+          <w:sz w:val="32"/>
+          <w:szCs w:val="32"/>
+          <w:u w:val="single"/>
+        </w:rPr>
+      </w:pPr>
+      <w:r>
+        <w:rPr>
+          <w:sz w:val="32"/>
+          <w:szCs w:val="32"/>
+          <w:u w:val="single"/>
+        </w:rPr>
+        <w:t>Results and Evaluation</w:t>
+      </w:r>
+    </w:p>
+    <w:p>
+      <w:pPr>
+        <w:ind w:left="720"/>
+        <w:rPr>
+          <w:sz w:val="32"/>
+          <w:szCs w:val="32"/>
+          <w:u w:val="single"/>
+        </w:rPr>
+      </w:pPr>
+      <w:r>
+        <w:rPr>
+          <w:sz w:val="32"/>
+          <w:szCs w:val="32"/>
+          <w:u w:val="single"/>
+        </w:rPr>
+        <w:t>Decision Making</w:t>
+      </w:r>
+    </w:p>
+    <w:p>
+      <w:pPr>
+        <w:ind w:left="720"/>
+        <w:rPr>
+          <w:sz w:val="32"/>
+          <w:szCs w:val="32"/>
+          <w:u w:val="single"/>
+        </w:rPr>
+      </w:pPr>
+      <w:r>
+        <w:rPr>
+          <w:sz w:val="32"/>
+          <w:szCs w:val="32"/>
+          <w:u w:val="single"/>
+        </w:rPr>
+        <w:t>Flocking</w:t>
+      </w:r>
+    </w:p>
+    <w:p>
+      <w:pPr>
+        <w:ind w:left="720"/>
+        <w:rPr>
+          <w:sz w:val="32"/>
+          <w:szCs w:val="32"/>
+          <w:u w:val="single"/>
+        </w:rPr>
+      </w:pPr>
+      <w:r>
+        <w:rPr>
+          <w:sz w:val="32"/>
+          <w:szCs w:val="32"/>
+          <w:u w:val="single"/>
+        </w:rPr>
+        <w:t>Pathfinding</w:t>
+      </w:r>
+    </w:p>
+    <w:p>
+      <w:pPr>
+        <w:rPr>
+          <w:sz w:val="32"/>
+          <w:szCs w:val="32"/>
+          <w:u w:val="single"/>
+        </w:rPr>
+      </w:pPr>
+      <w:r>
+        <w:rPr>
+          <w:sz w:val="32"/>
+          <w:szCs w:val="32"/>
+          <w:u w:val="single"/>
+        </w:rPr>
+        <w:t>Conclusion</w:t>
+      </w:r>
+    </w:p>
+    <w:p>
+      <w:pPr>
+        <w:rPr>
+          <w:sz w:val="32"/>
+          <w:szCs w:val="32"/>
+          <w:u w:val="single"/>
+        </w:rPr>
+      </w:pPr>
+      <w:r>
+        <w:rPr>
+          <w:sz w:val="32"/>
+          <w:szCs w:val="32"/>
+          <w:u w:val="single"/>
+        </w:rPr>
+        <w:t>References</w:t>
       </w:r>
     </w:p>
     <w:p>
@@ -174,6 +576,202 @@
       </w:pPr>
     </w:p>
     <w:p>
+      <w:r>
+        <w:rPr>
+          <w:sz w:val="32"/>
+          <w:szCs w:val="32"/>
+          <w:u w:val="single"/>
+        </w:rPr>
+        <w:lastRenderedPageBreak/>
+        <w:t>Intro</w:t>
+      </w:r>
+      <w:r>
+        <w:rPr>
+          <w:sz w:val="32"/>
+          <w:szCs w:val="32"/>
+          <w:u w:val="single"/>
+        </w:rPr>
+        <w:t>duction</w:t>
+      </w:r>
+    </w:p>
+    <w:p>
+      <w:r>
+        <w:t xml:space="preserve">This report focuses on the implementation of several AI </w:t>
+      </w:r>
+      <w:r>
+        <w:t>algorithms</w:t>
+      </w:r>
+      <w:r>
+        <w:t xml:space="preserve"> </w:t>
+      </w:r>
+      <w:r>
+        <w:t>into a game based on the multiplayer online battle arena (MOBA) genre</w:t>
+      </w:r>
+      <w:r>
+        <w:t xml:space="preserve">. The algorithms </w:t>
+      </w:r>
+      <w:r>
+        <w:t>includ</w:t>
+      </w:r>
+      <w:r>
+        <w:t>e</w:t>
+      </w:r>
+      <w:r>
+        <w:t>:</w:t>
+      </w:r>
+    </w:p>
+    <w:p>
+      <w:pPr>
+        <w:pStyle w:val="ListParagraph"/>
+        <w:numPr>
+          <w:ilvl w:val="0"/>
+          <w:numId w:val="1"/>
+        </w:numPr>
+      </w:pPr>
+      <w:r>
+        <w:t>Decision making</w:t>
+      </w:r>
+    </w:p>
+    <w:p>
+      <w:pPr>
+        <w:pStyle w:val="ListParagraph"/>
+        <w:numPr>
+          <w:ilvl w:val="0"/>
+          <w:numId w:val="1"/>
+        </w:numPr>
+      </w:pPr>
+      <w:r>
+        <w:t>Flocking</w:t>
+      </w:r>
+    </w:p>
+    <w:p>
+      <w:pPr>
+        <w:pStyle w:val="ListParagraph"/>
+        <w:numPr>
+          <w:ilvl w:val="0"/>
+          <w:numId w:val="1"/>
+        </w:numPr>
+      </w:pPr>
+      <w:r>
+        <w:t>Path finding</w:t>
+      </w:r>
+    </w:p>
+    <w:p>
+      <w:r>
+        <w:t>The</w:t>
+      </w:r>
+      <w:r>
+        <w:t xml:space="preserve"> game is influenced by popular </w:t>
+      </w:r>
+      <w:r>
+        <w:t>games</w:t>
+      </w:r>
+      <w:r>
+        <w:t xml:space="preserve"> such as League of Legends </w:t>
+      </w:r>
+      <w:r>
+        <w:t>and</w:t>
+      </w:r>
+      <w:r>
+        <w:t xml:space="preserve"> DOTA 2</w:t>
+      </w:r>
+      <w:r>
+        <w:t xml:space="preserve"> and </w:t>
+      </w:r>
+      <w:r>
+        <w:t>uses a</w:t>
+      </w:r>
+      <w:r>
+        <w:t xml:space="preserve"> map</w:t>
+      </w:r>
+      <w:r>
+        <w:t xml:space="preserve"> with</w:t>
+      </w:r>
+      <w:r>
+        <w:t xml:space="preserve"> a very similar layout </w:t>
+      </w:r>
+      <w:r>
+        <w:t>consist</w:t>
+      </w:r>
+      <w:r>
+        <w:t>ing</w:t>
+      </w:r>
+      <w:r>
+        <w:t xml:space="preserve"> of </w:t>
+      </w:r>
+      <w:r>
+        <w:t>bases, a jungle, a series of towers and 3 lanes.</w:t>
+      </w:r>
+      <w:r>
+        <w:t xml:space="preserve"> </w:t>
+      </w:r>
+    </w:p>
+    <w:p>
+      <w:r>
+        <w:t xml:space="preserve">We </w:t>
+      </w:r>
+      <w:r>
+        <w:t>discussed several different game types including real time strategy and role-playing games but</w:t>
+      </w:r>
+      <w:r>
+        <w:t xml:space="preserve"> felt these styles of gameplay may be too </w:t>
+      </w:r>
+      <w:r>
+        <w:t>time consuming.</w:t>
+      </w:r>
+      <w:r>
+        <w:t xml:space="preserve"> </w:t>
+      </w:r>
+      <w:r>
+        <w:t>Ultimately, we</w:t>
+      </w:r>
+      <w:r>
+        <w:t xml:space="preserve"> settled on the MOBA</w:t>
+      </w:r>
+      <w:r>
+        <w:t xml:space="preserve"> due to our team being more familiar with this style of game.</w:t>
+      </w:r>
+    </w:p>
+    <w:p>
+      <w:r>
+        <w:t>The AI algorithms were to be used on different areas of the game to allow each one to be demonstrated individually. The d</w:t>
+      </w:r>
+      <w:r>
+        <w:t xml:space="preserve">ecision making </w:t>
+      </w:r>
+      <w:r>
+        <w:t xml:space="preserve">is </w:t>
+      </w:r>
+      <w:r>
+        <w:t>used on minions and champions to control where they are going and what to target.</w:t>
+      </w:r>
+      <w:r>
+        <w:t xml:space="preserve"> </w:t>
+      </w:r>
+      <w:r>
+        <w:t xml:space="preserve">Flocking is being used on jungle minions allowing them to roam </w:t>
+      </w:r>
+      <w:r>
+        <w:t xml:space="preserve">freely </w:t>
+      </w:r>
+      <w:r>
+        <w:t>and group up in the jungle</w:t>
+      </w:r>
+      <w:r>
+        <w:t xml:space="preserve"> and the p</w:t>
+      </w:r>
+      <w:r>
+        <w:t xml:space="preserve">ath finding </w:t>
+      </w:r>
+      <w:r>
+        <w:t>is used</w:t>
+      </w:r>
+      <w:r>
+        <w:t xml:space="preserve"> to replace the NavMesh for the minions and champions.</w:t>
+      </w:r>
+    </w:p>
+    <w:p/>
+    <w:p>
       <w:pPr>
         <w:rPr>
           <w:sz w:val="32"/>
@@ -226,6 +824,78 @@
           <w:u w:val="single"/>
         </w:rPr>
       </w:pPr>
+    </w:p>
+    <w:p>
+      <w:pPr>
+        <w:rPr>
+          <w:sz w:val="32"/>
+          <w:szCs w:val="32"/>
+          <w:u w:val="single"/>
+        </w:rPr>
+      </w:pPr>
+    </w:p>
+    <w:p>
+      <w:pPr>
+        <w:rPr>
+          <w:sz w:val="32"/>
+          <w:szCs w:val="32"/>
+          <w:u w:val="single"/>
+        </w:rPr>
+      </w:pPr>
+    </w:p>
+    <w:p>
+      <w:pPr>
+        <w:rPr>
+          <w:sz w:val="32"/>
+          <w:szCs w:val="32"/>
+          <w:u w:val="single"/>
+        </w:rPr>
+      </w:pPr>
+    </w:p>
+    <w:p>
+      <w:pPr>
+        <w:rPr>
+          <w:sz w:val="32"/>
+          <w:szCs w:val="32"/>
+          <w:u w:val="single"/>
+        </w:rPr>
+      </w:pPr>
+    </w:p>
+    <w:p>
+      <w:pPr>
+        <w:rPr>
+          <w:sz w:val="32"/>
+          <w:szCs w:val="32"/>
+          <w:u w:val="single"/>
+        </w:rPr>
+      </w:pPr>
+    </w:p>
+    <w:p>
+      <w:pPr>
+        <w:rPr>
+          <w:sz w:val="32"/>
+          <w:szCs w:val="32"/>
+          <w:u w:val="single"/>
+        </w:rPr>
+      </w:pPr>
+    </w:p>
+    <w:p>
+      <w:pPr>
+        <w:rPr>
+          <w:sz w:val="32"/>
+          <w:szCs w:val="32"/>
+          <w:u w:val="single"/>
+        </w:rPr>
+      </w:pPr>
+    </w:p>
+    <w:p>
+      <w:pPr>
+        <w:rPr>
+          <w:sz w:val="32"/>
+          <w:szCs w:val="32"/>
+          <w:u w:val="single"/>
+        </w:rPr>
+      </w:pPr>
       <w:r>
         <w:rPr>
           <w:sz w:val="32"/>
@@ -283,7 +953,7 @@
                     </pic:cNvPicPr>
                   </pic:nvPicPr>
                   <pic:blipFill>
-                    <a:blip r:embed="rId4">
+                    <a:blip r:embed="rId7">
                       <a:extLst>
                         <a:ext uri="{28A0092B-C50C-407E-A947-70E740481C1C}">
                           <a14:useLocalDpi xmlns:a14="http://schemas.microsoft.com/office/drawing/2010/main" val="0"/>
@@ -378,24 +1048,14 @@
                             <w:r>
                               <w:t xml:space="preserve">Figure </w:t>
                             </w:r>
-                            <w:r>
-                              <w:fldChar w:fldCharType="begin"/>
-                            </w:r>
-                            <w:r>
-                              <w:instrText xml:space="preserve"> SEQ Figure \* ARABIC </w:instrText>
-                            </w:r>
-                            <w:r>
-                              <w:fldChar w:fldCharType="separate"/>
-                            </w:r>
-                            <w:r>
-                              <w:rPr>
-                                <w:noProof/>
-                              </w:rPr>
-                              <w:t>1</w:t>
-                            </w:r>
-                            <w:r>
-                              <w:fldChar w:fldCharType="end"/>
-                            </w:r>
+                            <w:fldSimple w:instr=" SEQ Figure \* ARABIC ">
+                              <w:r>
+                                <w:rPr>
+                                  <w:noProof/>
+                                </w:rPr>
+                                <w:t>1</w:t>
+                              </w:r>
+                            </w:fldSimple>
                             <w:r>
                               <w:t>. Cohesion (Reynolds, n.d.)</w:t>
                             </w:r>
@@ -437,24 +1097,14 @@
                       <w:r>
                         <w:t xml:space="preserve">Figure </w:t>
                       </w:r>
-                      <w:r>
-                        <w:fldChar w:fldCharType="begin"/>
-                      </w:r>
-                      <w:r>
-                        <w:instrText xml:space="preserve"> SEQ Figure \* ARABIC </w:instrText>
-                      </w:r>
-                      <w:r>
-                        <w:fldChar w:fldCharType="separate"/>
-                      </w:r>
-                      <w:r>
-                        <w:rPr>
-                          <w:noProof/>
-                        </w:rPr>
-                        <w:t>1</w:t>
-                      </w:r>
-                      <w:r>
-                        <w:fldChar w:fldCharType="end"/>
-                      </w:r>
+                      <w:fldSimple w:instr=" SEQ Figure \* ARABIC ">
+                        <w:r>
+                          <w:rPr>
+                            <w:noProof/>
+                          </w:rPr>
+                          <w:t>1</w:t>
+                        </w:r>
+                      </w:fldSimple>
                       <w:r>
                         <w:t>. Cohesion (Reynolds, n.d.)</w:t>
                       </w:r>
@@ -502,7 +1152,7 @@
                     </pic:cNvPicPr>
                   </pic:nvPicPr>
                   <pic:blipFill>
-                    <a:blip r:embed="rId5">
+                    <a:blip r:embed="rId8">
                       <a:extLst>
                         <a:ext uri="{28A0092B-C50C-407E-A947-70E740481C1C}">
                           <a14:useLocalDpi xmlns:a14="http://schemas.microsoft.com/office/drawing/2010/main" val="0"/>
@@ -616,24 +1266,14 @@
                             <w:r>
                               <w:t xml:space="preserve">Figure </w:t>
                             </w:r>
-                            <w:r>
-                              <w:fldChar w:fldCharType="begin"/>
-                            </w:r>
-                            <w:r>
-                              <w:instrText xml:space="preserve"> SEQ Figure \* ARABIC </w:instrText>
-                            </w:r>
-                            <w:r>
-                              <w:fldChar w:fldCharType="separate"/>
-                            </w:r>
-                            <w:r>
-                              <w:rPr>
-                                <w:noProof/>
-                              </w:rPr>
-                              <w:t>2</w:t>
-                            </w:r>
-                            <w:r>
-                              <w:fldChar w:fldCharType="end"/>
-                            </w:r>
+                            <w:fldSimple w:instr=" SEQ Figure \* ARABIC ">
+                              <w:r>
+                                <w:rPr>
+                                  <w:noProof/>
+                                </w:rPr>
+                                <w:t>2</w:t>
+                              </w:r>
+                            </w:fldSimple>
                             <w:r>
                               <w:t>. Alignment (Reynolds, n.d.)</w:t>
                             </w:r>
@@ -671,24 +1311,14 @@
                       <w:r>
                         <w:t xml:space="preserve">Figure </w:t>
                       </w:r>
-                      <w:r>
-                        <w:fldChar w:fldCharType="begin"/>
-                      </w:r>
-                      <w:r>
-                        <w:instrText xml:space="preserve"> SEQ Figure \* ARABIC </w:instrText>
-                      </w:r>
-                      <w:r>
-                        <w:fldChar w:fldCharType="separate"/>
-                      </w:r>
-                      <w:r>
-                        <w:rPr>
-                          <w:noProof/>
-                        </w:rPr>
-                        <w:t>2</w:t>
-                      </w:r>
-                      <w:r>
-                        <w:fldChar w:fldCharType="end"/>
-                      </w:r>
+                      <w:fldSimple w:instr=" SEQ Figure \* ARABIC ">
+                        <w:r>
+                          <w:rPr>
+                            <w:noProof/>
+                          </w:rPr>
+                          <w:t>2</w:t>
+                        </w:r>
+                      </w:fldSimple>
                       <w:r>
                         <w:t>. Alignment (Reynolds, n.d.)</w:t>
                       </w:r>
@@ -733,7 +1363,7 @@
                     </pic:cNvPicPr>
                   </pic:nvPicPr>
                   <pic:blipFill>
-                    <a:blip r:embed="rId6">
+                    <a:blip r:embed="rId9">
                       <a:extLst>
                         <a:ext uri="{28A0092B-C50C-407E-A947-70E740481C1C}">
                           <a14:useLocalDpi xmlns:a14="http://schemas.microsoft.com/office/drawing/2010/main" val="0"/>
@@ -871,24 +1501,14 @@
                             <w:r>
                               <w:t xml:space="preserve">Figure </w:t>
                             </w:r>
-                            <w:r>
-                              <w:fldChar w:fldCharType="begin"/>
-                            </w:r>
-                            <w:r>
-                              <w:instrText xml:space="preserve"> SEQ Figure \* ARABIC </w:instrText>
-                            </w:r>
-                            <w:r>
-                              <w:fldChar w:fldCharType="separate"/>
-                            </w:r>
-                            <w:r>
-                              <w:rPr>
-                                <w:noProof/>
-                              </w:rPr>
-                              <w:t>3</w:t>
-                            </w:r>
-                            <w:r>
-                              <w:fldChar w:fldCharType="end"/>
-                            </w:r>
+                            <w:fldSimple w:instr=" SEQ Figure \* ARABIC ">
+                              <w:r>
+                                <w:rPr>
+                                  <w:noProof/>
+                                </w:rPr>
+                                <w:t>3</w:t>
+                              </w:r>
+                            </w:fldSimple>
                             <w:r>
                               <w:t>. Avoidance (Reynolds, n.d.)</w:t>
                             </w:r>
@@ -926,24 +1546,14 @@
                       <w:r>
                         <w:t xml:space="preserve">Figure </w:t>
                       </w:r>
-                      <w:r>
-                        <w:fldChar w:fldCharType="begin"/>
-                      </w:r>
-                      <w:r>
-                        <w:instrText xml:space="preserve"> SEQ Figure \* ARABIC </w:instrText>
-                      </w:r>
-                      <w:r>
-                        <w:fldChar w:fldCharType="separate"/>
-                      </w:r>
-                      <w:r>
-                        <w:rPr>
-                          <w:noProof/>
-                        </w:rPr>
-                        <w:t>3</w:t>
-                      </w:r>
-                      <w:r>
-                        <w:fldChar w:fldCharType="end"/>
-                      </w:r>
+                      <w:fldSimple w:instr=" SEQ Figure \* ARABIC ">
+                        <w:r>
+                          <w:rPr>
+                            <w:noProof/>
+                          </w:rPr>
+                          <w:t>3</w:t>
+                        </w:r>
+                      </w:fldSimple>
                       <w:r>
                         <w:t>. Avoidance (Reynolds, n.d.)</w:t>
                       </w:r>
@@ -981,15 +1591,7 @@
         <w:t>'</w:t>
       </w:r>
       <w:r>
-        <w:t xml:space="preserve">s </w:t>
-      </w:r>
-      <w:proofErr w:type="spellStart"/>
-      <w:r>
-        <w:t>NavMesh</w:t>
-      </w:r>
-      <w:proofErr w:type="spellEnd"/>
-      <w:r>
-        <w:t>. Our function uses the agents position to find the closest point on the closest edge of the NavMesh and then calculates a distance between the two points. When the agent gets within a set distance, we can create a new movement vector that will make the agent avoid the edges. This works well in most cases as the NavMesh wraps around every obstacle. An alternative way we could have achieved this would have been to allow each agent to get a list of every nearby object. This list could then be filtered to get the obstacles and a movement vector calculated to move the agent away.</w:t>
+        <w:t>s NavMesh. Our function uses the agents position to find the closest point on the closest edge of the NavMesh and then calculates a distance between the two points. When the agent gets within a set distance, we can create a new movement vector that will make the agent avoid the edges. This works well in most cases as the NavMesh wraps around every obstacle. An alternative way we could have achieved this would have been to allow each agent to get a list of every nearby object. This list could then be filtered to get the obstacles and a movement vector calculated to move the agent away.</w:t>
       </w:r>
     </w:p>
     <w:p>
@@ -1021,22 +1623,20 @@
     </w:p>
     <w:p>
       <w:r>
-        <w:t xml:space="preserve">We originally planned to apply the flocking to the minions that travel down the lanes, however, due to the nature of MOBA style games, lane minions having very linear movement and this proved not to be a very good way of displaying how the flocking works. </w:t>
-      </w:r>
-      <w:proofErr w:type="gramStart"/>
-      <w:r>
-        <w:t>Instead</w:t>
-      </w:r>
-      <w:proofErr w:type="gramEnd"/>
-      <w:r>
-        <w:t xml:space="preserve"> we chose to move the flocks into the jungle where there are multiple obstacles, the agents would be able to roam more freely and eventually group up into a flock.</w:t>
+        <w:t>We originally planned to apply the flocking to the minions that travel down the lanes, however, due to the nature of MOBA style games, lane minions having very linear movement and this proved not to be a very good way of displaying how the flocking works. Instead we chose to move the flocks into the jungle where there are multiple obstacles, the agents would be able to roam more freely and eventually group up into a flock.</w:t>
       </w:r>
     </w:p>
-    <w:p>
-      <w:r>
-        <w:br w:type="page"/>
-      </w:r>
-    </w:p>
+    <w:p/>
+    <w:p/>
+    <w:p/>
+    <w:p/>
+    <w:p/>
+    <w:p/>
+    <w:p/>
+    <w:p/>
+    <w:p/>
+    <w:p/>
+    <w:p/>
     <w:p>
       <w:pPr>
         <w:rPr>
@@ -1204,15 +1804,7 @@
     </w:p>
     <w:p>
       <w:r>
-        <w:t xml:space="preserve">The Node has successfully performed its action. </w:t>
-      </w:r>
-      <w:proofErr w:type="gramStart"/>
-      <w:r>
-        <w:t>E.g.</w:t>
-      </w:r>
-      <w:proofErr w:type="gramEnd"/>
-      <w:r>
-        <w:t xml:space="preserve"> attacking an enemy unit.</w:t>
+        <w:t>The Node has successfully performed its action. E.g. attacking an enemy unit.</w:t>
       </w:r>
     </w:p>
     <w:p>
@@ -1222,15 +1814,7 @@
     </w:p>
     <w:p>
       <w:r>
-        <w:t xml:space="preserve">The Node is still processing the action. </w:t>
-      </w:r>
-      <w:proofErr w:type="gramStart"/>
-      <w:r>
-        <w:t>E.g.</w:t>
-      </w:r>
-      <w:proofErr w:type="gramEnd"/>
-      <w:r>
-        <w:t xml:space="preserve"> walking to a location.</w:t>
+        <w:t>The Node is still processing the action. E.g. walking to a location.</w:t>
       </w:r>
     </w:p>
     <w:p>
@@ -1240,15 +1824,7 @@
     </w:p>
     <w:p>
       <w:r>
-        <w:t xml:space="preserve">The Node has been unsuccessful in its execution. </w:t>
-      </w:r>
-      <w:proofErr w:type="gramStart"/>
-      <w:r>
-        <w:t>E.g.</w:t>
-      </w:r>
-      <w:proofErr w:type="gramEnd"/>
-      <w:r>
-        <w:t xml:space="preserve"> attacking an enemy that was just killed.</w:t>
+        <w:t>The Node has been unsuccessful in its execution. E.g. attacking an enemy that was just killed.</w:t>
       </w:r>
     </w:p>
     <w:p>
@@ -1294,7 +1870,7 @@
             <wp:cNvGraphicFramePr/>
             <a:graphic xmlns:a="http://schemas.openxmlformats.org/drawingml/2006/main">
               <a:graphicData uri="http://schemas.openxmlformats.org/drawingml/2006/diagram">
-                <dgm:relIds xmlns:dgm="http://schemas.openxmlformats.org/drawingml/2006/diagram" xmlns:r="http://schemas.openxmlformats.org/officeDocument/2006/relationships" r:dm="rId7" r:lo="rId8" r:qs="rId9" r:cs="rId10"/>
+                <dgm:relIds xmlns:dgm="http://schemas.openxmlformats.org/drawingml/2006/diagram" xmlns:r="http://schemas.openxmlformats.org/officeDocument/2006/relationships" r:dm="rId10" r:lo="rId11" r:qs="rId12" r:cs="rId13"/>
               </a:graphicData>
             </a:graphic>
           </wp:inline>
@@ -1329,6 +1905,26 @@
         <w:t>This caused another unforeseen problem with the flocking agents. The Champions that wandered into the jungle would effectively never come out, as the attacking enemies take precedence over attacking a tower. Meaning that the Champion would stay in the jungle, killing any flock the cross its path. As this was noticed very late in development, the fix was not to allow champions to attack flocking agents.</w:t>
       </w:r>
     </w:p>
+    <w:p/>
+    <w:p>
+      <w:pPr>
+        <w:rPr>
+          <w:sz w:val="32"/>
+          <w:szCs w:val="32"/>
+          <w:u w:val="single"/>
+        </w:rPr>
+      </w:pPr>
+      <w:r>
+        <w:rPr>
+          <w:sz w:val="32"/>
+          <w:szCs w:val="32"/>
+          <w:u w:val="single"/>
+        </w:rPr>
+        <w:t>Pathfinding</w:t>
+      </w:r>
+    </w:p>
+    <w:p/>
+    <w:p/>
     <w:p/>
     <w:p/>
     <w:p>
@@ -1345,15 +1941,453 @@
           <w:szCs w:val="32"/>
           <w:u w:val="single"/>
         </w:rPr>
-        <w:t>Conclusion (TBA)</w:t>
+        <w:t>Conclusion</w:t>
       </w:r>
     </w:p>
     <w:p>
       <w:pPr>
         <w:rPr>
-          <w:sz w:val="32"/>
-          <w:szCs w:val="32"/>
-          <w:u w:val="single"/>
+          <w:rFonts w:ascii="inherit" w:hAnsi="inherit"/>
+          <w:color w:val="000000"/>
+          <w:sz w:val="21"/>
+          <w:szCs w:val="21"/>
+          <w:bdr w:val="none" w:sz="0" w:space="0" w:color="auto" w:frame="1"/>
+          <w:lang w:eastAsia="en-GB"/>
+        </w:rPr>
+      </w:pPr>
+      <w:r>
+        <w:rPr>
+          <w:rFonts w:ascii="inherit" w:hAnsi="inherit"/>
+          <w:color w:val="000000"/>
+          <w:sz w:val="21"/>
+          <w:szCs w:val="21"/>
+          <w:bdr w:val="none" w:sz="0" w:space="0" w:color="auto" w:frame="1"/>
+          <w:lang w:eastAsia="en-GB"/>
+        </w:rPr>
+        <w:t>Individually the algorithms work well</w:t>
+      </w:r>
+      <w:r>
+        <w:rPr>
+          <w:rFonts w:ascii="inherit" w:hAnsi="inherit"/>
+          <w:color w:val="000000"/>
+          <w:sz w:val="21"/>
+          <w:szCs w:val="21"/>
+          <w:bdr w:val="none" w:sz="0" w:space="0" w:color="auto" w:frame="1"/>
+          <w:lang w:eastAsia="en-GB"/>
+        </w:rPr>
+        <w:t xml:space="preserve"> and can be </w:t>
+      </w:r>
+      <w:r>
+        <w:rPr>
+          <w:rFonts w:ascii="inherit" w:hAnsi="inherit"/>
+          <w:color w:val="000000"/>
+          <w:sz w:val="21"/>
+          <w:szCs w:val="21"/>
+          <w:bdr w:val="none" w:sz="0" w:space="0" w:color="auto" w:frame="1"/>
+          <w:lang w:eastAsia="en-GB"/>
+        </w:rPr>
+        <w:t>demonstrated</w:t>
+      </w:r>
+      <w:r>
+        <w:rPr>
+          <w:rFonts w:ascii="inherit" w:hAnsi="inherit"/>
+          <w:color w:val="000000"/>
+          <w:sz w:val="21"/>
+          <w:szCs w:val="21"/>
+          <w:bdr w:val="none" w:sz="0" w:space="0" w:color="auto" w:frame="1"/>
+          <w:lang w:eastAsia="en-GB"/>
+        </w:rPr>
+        <w:t xml:space="preserve"> without many issues. </w:t>
+      </w:r>
+      <w:r>
+        <w:rPr>
+          <w:rFonts w:ascii="inherit" w:hAnsi="inherit"/>
+          <w:color w:val="000000"/>
+          <w:sz w:val="21"/>
+          <w:szCs w:val="21"/>
+          <w:bdr w:val="none" w:sz="0" w:space="0" w:color="auto" w:frame="1"/>
+          <w:lang w:eastAsia="en-GB"/>
+        </w:rPr>
+        <w:t>Each algorithm was designed in its own test scene prior to being implemented into the main map</w:t>
+      </w:r>
+      <w:r>
+        <w:rPr>
+          <w:rFonts w:ascii="inherit" w:hAnsi="inherit"/>
+          <w:color w:val="000000"/>
+          <w:sz w:val="21"/>
+          <w:szCs w:val="21"/>
+          <w:bdr w:val="none" w:sz="0" w:space="0" w:color="auto" w:frame="1"/>
+          <w:lang w:eastAsia="en-GB"/>
+        </w:rPr>
+        <w:t xml:space="preserve"> </w:t>
+      </w:r>
+      <w:r>
+        <w:rPr>
+          <w:rFonts w:ascii="inherit" w:hAnsi="inherit"/>
+          <w:color w:val="000000"/>
+          <w:sz w:val="21"/>
+          <w:szCs w:val="21"/>
+          <w:bdr w:val="none" w:sz="0" w:space="0" w:color="auto" w:frame="1"/>
+          <w:lang w:eastAsia="en-GB"/>
+        </w:rPr>
+        <w:t>which</w:t>
+      </w:r>
+      <w:r>
+        <w:rPr>
+          <w:rFonts w:ascii="inherit" w:hAnsi="inherit"/>
+          <w:color w:val="000000"/>
+          <w:sz w:val="21"/>
+          <w:szCs w:val="21"/>
+          <w:bdr w:val="none" w:sz="0" w:space="0" w:color="auto" w:frame="1"/>
+          <w:lang w:eastAsia="en-GB"/>
+        </w:rPr>
+        <w:t xml:space="preserve"> created some problems when we decided to finally bring everything together</w:t>
+      </w:r>
+      <w:r>
+        <w:rPr>
+          <w:rFonts w:ascii="inherit" w:hAnsi="inherit"/>
+          <w:color w:val="000000"/>
+          <w:sz w:val="21"/>
+          <w:szCs w:val="21"/>
+          <w:bdr w:val="none" w:sz="0" w:space="0" w:color="auto" w:frame="1"/>
+          <w:lang w:eastAsia="en-GB"/>
+        </w:rPr>
+        <w:t>.</w:t>
+      </w:r>
+      <w:r>
+        <w:rPr>
+          <w:rFonts w:ascii="inherit" w:hAnsi="inherit"/>
+          <w:color w:val="000000"/>
+          <w:sz w:val="21"/>
+          <w:szCs w:val="21"/>
+          <w:bdr w:val="none" w:sz="0" w:space="0" w:color="auto" w:frame="1"/>
+          <w:lang w:eastAsia="en-GB"/>
+        </w:rPr>
+        <w:t xml:space="preserve"> </w:t>
+      </w:r>
+      <w:r>
+        <w:rPr>
+          <w:rFonts w:ascii="inherit" w:hAnsi="inherit"/>
+          <w:color w:val="000000"/>
+          <w:sz w:val="21"/>
+          <w:szCs w:val="21"/>
+          <w:bdr w:val="none" w:sz="0" w:space="0" w:color="auto" w:frame="1"/>
+          <w:lang w:eastAsia="en-GB"/>
+        </w:rPr>
+        <w:t xml:space="preserve">It may have been beneficial to try </w:t>
+      </w:r>
+      <w:r>
+        <w:rPr>
+          <w:rFonts w:ascii="inherit" w:hAnsi="inherit"/>
+          <w:color w:val="000000"/>
+          <w:sz w:val="21"/>
+          <w:szCs w:val="21"/>
+          <w:bdr w:val="none" w:sz="0" w:space="0" w:color="auto" w:frame="1"/>
+          <w:lang w:eastAsia="en-GB"/>
+        </w:rPr>
+        <w:t>and</w:t>
+      </w:r>
+      <w:r>
+        <w:rPr>
+          <w:rFonts w:ascii="inherit" w:hAnsi="inherit"/>
+          <w:color w:val="000000"/>
+          <w:sz w:val="21"/>
+          <w:szCs w:val="21"/>
+          <w:bdr w:val="none" w:sz="0" w:space="0" w:color="auto" w:frame="1"/>
+          <w:lang w:eastAsia="en-GB"/>
+        </w:rPr>
+        <w:t xml:space="preserve"> implement the algorithms into the main map from the beginning instead of creating them in separate tests scenes.</w:t>
+      </w:r>
+    </w:p>
+    <w:p>
+      <w:pPr>
+        <w:rPr>
+          <w:rFonts w:ascii="inherit" w:hAnsi="inherit"/>
+          <w:color w:val="000000"/>
+          <w:sz w:val="21"/>
+          <w:szCs w:val="21"/>
+          <w:bdr w:val="none" w:sz="0" w:space="0" w:color="auto" w:frame="1"/>
+          <w:lang w:eastAsia="en-GB"/>
+        </w:rPr>
+      </w:pPr>
+      <w:r>
+        <w:rPr>
+          <w:rFonts w:ascii="inherit" w:hAnsi="inherit"/>
+          <w:color w:val="000000"/>
+          <w:sz w:val="21"/>
+          <w:szCs w:val="21"/>
+          <w:bdr w:val="none" w:sz="0" w:space="0" w:color="auto" w:frame="1"/>
+          <w:lang w:eastAsia="en-GB"/>
+        </w:rPr>
+        <w:t>Decision making and flocking d</w:t>
+      </w:r>
+      <w:r>
+        <w:rPr>
+          <w:rFonts w:ascii="inherit" w:hAnsi="inherit"/>
+          <w:color w:val="000000"/>
+          <w:sz w:val="21"/>
+          <w:szCs w:val="21"/>
+          <w:bdr w:val="none" w:sz="0" w:space="0" w:color="auto" w:frame="1"/>
+          <w:lang w:eastAsia="en-GB"/>
+        </w:rPr>
+        <w:t>id not</w:t>
+      </w:r>
+      <w:r>
+        <w:rPr>
+          <w:rFonts w:ascii="inherit" w:hAnsi="inherit"/>
+          <w:color w:val="000000"/>
+          <w:sz w:val="21"/>
+          <w:szCs w:val="21"/>
+          <w:bdr w:val="none" w:sz="0" w:space="0" w:color="auto" w:frame="1"/>
+          <w:lang w:eastAsia="en-GB"/>
+        </w:rPr>
+        <w:t xml:space="preserve"> work together</w:t>
+      </w:r>
+      <w:r>
+        <w:rPr>
+          <w:rFonts w:ascii="inherit" w:hAnsi="inherit"/>
+          <w:color w:val="000000"/>
+          <w:sz w:val="21"/>
+          <w:szCs w:val="21"/>
+          <w:bdr w:val="none" w:sz="0" w:space="0" w:color="auto" w:frame="1"/>
+          <w:lang w:eastAsia="en-GB"/>
+        </w:rPr>
+        <w:t xml:space="preserve"> as well as we expected them to. We encountered issues where</w:t>
+      </w:r>
+      <w:r>
+        <w:rPr>
+          <w:rFonts w:ascii="inherit" w:hAnsi="inherit"/>
+          <w:color w:val="000000"/>
+          <w:sz w:val="21"/>
+          <w:szCs w:val="21"/>
+          <w:bdr w:val="none" w:sz="0" w:space="0" w:color="auto" w:frame="1"/>
+          <w:lang w:eastAsia="en-GB"/>
+        </w:rPr>
+        <w:t xml:space="preserve"> </w:t>
+      </w:r>
+      <w:r>
+        <w:rPr>
+          <w:rFonts w:ascii="inherit" w:hAnsi="inherit"/>
+          <w:color w:val="000000"/>
+          <w:sz w:val="21"/>
+          <w:szCs w:val="21"/>
+          <w:bdr w:val="none" w:sz="0" w:space="0" w:color="auto" w:frame="1"/>
+          <w:lang w:eastAsia="en-GB"/>
+        </w:rPr>
+        <w:t>the scripts would try to</w:t>
+      </w:r>
+      <w:r>
+        <w:rPr>
+          <w:rFonts w:ascii="inherit" w:hAnsi="inherit"/>
+          <w:color w:val="000000"/>
+          <w:sz w:val="21"/>
+          <w:szCs w:val="21"/>
+          <w:bdr w:val="none" w:sz="0" w:space="0" w:color="auto" w:frame="1"/>
+          <w:lang w:eastAsia="en-GB"/>
+        </w:rPr>
+        <w:t xml:space="preserve"> override</w:t>
+      </w:r>
+      <w:r>
+        <w:rPr>
+          <w:rFonts w:ascii="inherit" w:hAnsi="inherit"/>
+          <w:color w:val="000000"/>
+          <w:sz w:val="21"/>
+          <w:szCs w:val="21"/>
+          <w:bdr w:val="none" w:sz="0" w:space="0" w:color="auto" w:frame="1"/>
+          <w:lang w:eastAsia="en-GB"/>
+        </w:rPr>
+        <w:t xml:space="preserve"> each</w:t>
+      </w:r>
+      <w:r>
+        <w:rPr>
+          <w:rFonts w:ascii="inherit" w:hAnsi="inherit"/>
+          <w:color w:val="000000"/>
+          <w:sz w:val="21"/>
+          <w:szCs w:val="21"/>
+          <w:bdr w:val="none" w:sz="0" w:space="0" w:color="auto" w:frame="1"/>
+          <w:lang w:eastAsia="en-GB"/>
+        </w:rPr>
+        <w:t xml:space="preserve"> other </w:t>
+      </w:r>
+      <w:r>
+        <w:rPr>
+          <w:rFonts w:ascii="inherit" w:hAnsi="inherit"/>
+          <w:color w:val="000000"/>
+          <w:sz w:val="21"/>
+          <w:szCs w:val="21"/>
+          <w:bdr w:val="none" w:sz="0" w:space="0" w:color="auto" w:frame="1"/>
+          <w:lang w:eastAsia="en-GB"/>
+        </w:rPr>
+        <w:t>causing the AI to</w:t>
+      </w:r>
+      <w:r>
+        <w:rPr>
+          <w:rFonts w:ascii="inherit" w:hAnsi="inherit"/>
+          <w:color w:val="000000"/>
+          <w:sz w:val="21"/>
+          <w:szCs w:val="21"/>
+          <w:bdr w:val="none" w:sz="0" w:space="0" w:color="auto" w:frame="1"/>
+          <w:lang w:eastAsia="en-GB"/>
+        </w:rPr>
+        <w:t xml:space="preserve"> either move directly to a location</w:t>
+      </w:r>
+      <w:r>
+        <w:rPr>
+          <w:rFonts w:ascii="inherit" w:hAnsi="inherit"/>
+          <w:color w:val="000000"/>
+          <w:sz w:val="21"/>
+          <w:szCs w:val="21"/>
+          <w:bdr w:val="none" w:sz="0" w:space="0" w:color="auto" w:frame="1"/>
+          <w:lang w:eastAsia="en-GB"/>
+        </w:rPr>
+        <w:t xml:space="preserve"> without flocking</w:t>
+      </w:r>
+      <w:r>
+        <w:rPr>
+          <w:rFonts w:ascii="inherit" w:hAnsi="inherit"/>
+          <w:color w:val="000000"/>
+          <w:sz w:val="21"/>
+          <w:szCs w:val="21"/>
+          <w:bdr w:val="none" w:sz="0" w:space="0" w:color="auto" w:frame="1"/>
+          <w:lang w:eastAsia="en-GB"/>
+        </w:rPr>
+        <w:t xml:space="preserve"> or flock together and </w:t>
+      </w:r>
+      <w:r>
+        <w:rPr>
+          <w:rFonts w:ascii="inherit" w:hAnsi="inherit"/>
+          <w:color w:val="000000"/>
+          <w:sz w:val="21"/>
+          <w:szCs w:val="21"/>
+          <w:bdr w:val="none" w:sz="0" w:space="0" w:color="auto" w:frame="1"/>
+          <w:lang w:eastAsia="en-GB"/>
+        </w:rPr>
+        <w:t>not</w:t>
+      </w:r>
+      <w:r>
+        <w:rPr>
+          <w:rFonts w:ascii="inherit" w:hAnsi="inherit"/>
+          <w:color w:val="000000"/>
+          <w:sz w:val="21"/>
+          <w:szCs w:val="21"/>
+          <w:bdr w:val="none" w:sz="0" w:space="0" w:color="auto" w:frame="1"/>
+          <w:lang w:eastAsia="en-GB"/>
+        </w:rPr>
+        <w:t xml:space="preserve"> move anywhere.</w:t>
+      </w:r>
+      <w:r>
+        <w:rPr>
+          <w:rFonts w:ascii="inherit" w:hAnsi="inherit"/>
+          <w:color w:val="000000"/>
+          <w:sz w:val="21"/>
+          <w:szCs w:val="21"/>
+          <w:bdr w:val="none" w:sz="0" w:space="0" w:color="auto" w:frame="1"/>
+          <w:lang w:eastAsia="en-GB"/>
+        </w:rPr>
+        <w:t xml:space="preserve"> We worked around this problem by separating the two algorithms and using them on different areas of the game.</w:t>
+      </w:r>
+    </w:p>
+    <w:p>
+      <w:pPr>
+        <w:rPr>
+          <w:rFonts w:ascii="inherit" w:hAnsi="inherit"/>
+          <w:color w:val="000000"/>
+          <w:sz w:val="21"/>
+          <w:szCs w:val="21"/>
+          <w:bdr w:val="none" w:sz="0" w:space="0" w:color="auto" w:frame="1"/>
+          <w:lang w:eastAsia="en-GB"/>
+        </w:rPr>
+      </w:pPr>
+      <w:r>
+        <w:rPr>
+          <w:rFonts w:ascii="inherit" w:hAnsi="inherit"/>
+          <w:color w:val="000000"/>
+          <w:sz w:val="21"/>
+          <w:szCs w:val="21"/>
+          <w:bdr w:val="none" w:sz="0" w:space="0" w:color="auto" w:frame="1"/>
+          <w:lang w:eastAsia="en-GB"/>
+        </w:rPr>
+        <w:t>While the pathfinding worked fine in the test scene this did not function as intended in the main map and we had to resort to using the NavMesh in place of it.</w:t>
+      </w:r>
+    </w:p>
+    <w:p>
+      <w:pPr>
+        <w:rPr>
+          <w:rFonts w:ascii="inherit" w:hAnsi="inherit"/>
+          <w:color w:val="000000"/>
+          <w:sz w:val="21"/>
+          <w:szCs w:val="21"/>
+          <w:bdr w:val="none" w:sz="0" w:space="0" w:color="auto" w:frame="1"/>
+          <w:lang w:eastAsia="en-GB"/>
+        </w:rPr>
+      </w:pPr>
+      <w:r>
+        <w:rPr>
+          <w:rFonts w:ascii="inherit" w:hAnsi="inherit"/>
+          <w:color w:val="000000"/>
+          <w:sz w:val="21"/>
+          <w:szCs w:val="21"/>
+          <w:bdr w:val="none" w:sz="0" w:space="0" w:color="auto" w:frame="1"/>
+          <w:lang w:eastAsia="en-GB"/>
+        </w:rPr>
+        <w:t>Overall, we were happy with MOBA as our genre of choice however we agree that the flocking may have worked better using a different game type.</w:t>
+      </w:r>
+      <w:r>
+        <w:rPr>
+          <w:rFonts w:ascii="inherit" w:hAnsi="inherit"/>
+          <w:color w:val="000000"/>
+          <w:sz w:val="21"/>
+          <w:szCs w:val="21"/>
+          <w:bdr w:val="none" w:sz="0" w:space="0" w:color="auto" w:frame="1"/>
+          <w:lang w:eastAsia="en-GB"/>
+        </w:rPr>
+        <w:t xml:space="preserve"> </w:t>
+      </w:r>
+    </w:p>
+    <w:p>
+      <w:pPr>
+        <w:rPr>
+          <w:rFonts w:ascii="inherit" w:hAnsi="inherit"/>
+          <w:color w:val="000000"/>
+          <w:sz w:val="21"/>
+          <w:szCs w:val="21"/>
+          <w:bdr w:val="none" w:sz="0" w:space="0" w:color="auto" w:frame="1"/>
+          <w:lang w:eastAsia="en-GB"/>
+        </w:rPr>
+      </w:pPr>
+      <w:r>
+        <w:rPr>
+          <w:rFonts w:ascii="inherit" w:hAnsi="inherit"/>
+          <w:color w:val="000000"/>
+          <w:sz w:val="21"/>
+          <w:szCs w:val="21"/>
+          <w:bdr w:val="none" w:sz="0" w:space="0" w:color="auto" w:frame="1"/>
+          <w:lang w:eastAsia="en-GB"/>
+        </w:rPr>
+        <w:t>Despite the issues encountered the algorithms still work in the final map and it is possible to play a full game.</w:t>
+      </w:r>
+    </w:p>
+    <w:p>
+      <w:pPr>
+        <w:rPr>
+          <w:rFonts w:ascii="inherit" w:hAnsi="inherit"/>
+          <w:color w:val="000000"/>
+          <w:sz w:val="21"/>
+          <w:szCs w:val="21"/>
+          <w:bdr w:val="none" w:sz="0" w:space="0" w:color="auto" w:frame="1"/>
+          <w:lang w:eastAsia="en-GB"/>
+        </w:rPr>
+      </w:pPr>
+    </w:p>
+    <w:p>
+      <w:pPr>
+        <w:rPr>
+          <w:rFonts w:ascii="inherit" w:hAnsi="inherit"/>
+          <w:color w:val="000000"/>
+          <w:sz w:val="21"/>
+          <w:szCs w:val="21"/>
+          <w:bdr w:val="none" w:sz="0" w:space="0" w:color="auto" w:frame="1"/>
+          <w:lang w:eastAsia="en-GB"/>
         </w:rPr>
       </w:pPr>
     </w:p>
@@ -1380,7 +2414,6 @@
           <w:szCs w:val="32"/>
           <w:u w:val="single"/>
         </w:rPr>
-        <w:lastRenderedPageBreak/>
         <w:t>References</w:t>
       </w:r>
     </w:p>
@@ -1401,7 +2434,7 @@
         <w:br/>
         <w:t xml:space="preserve">Available at: </w:t>
       </w:r>
-      <w:hyperlink r:id="rId12" w:history="1">
+      <w:hyperlink r:id="rId15" w:history="1">
         <w:r>
           <w:rPr>
             <w:rStyle w:val="Hyperlink"/>
@@ -1417,15 +2450,188 @@
     <w:sectPr>
       <w:pgSz w:w="11906" w:h="16838"/>
       <w:pgMar w:top="1440" w:right="1440" w:bottom="1440" w:left="1440" w:header="708" w:footer="708" w:gutter="0"/>
+      <w:pgNumType w:start="0"/>
       <w:cols w:space="708"/>
+      <w:titlePg/>
       <w:docGrid w:linePitch="360"/>
     </w:sectPr>
   </w:body>
 </w:document>
 </file>
 
+<file path=word/endnotes.xml><?xml version="1.0" encoding="utf-8"?>
+<w:endnotes xmlns:wpc="http://schemas.microsoft.com/office/word/2010/wordprocessingCanvas" xmlns:cx="http://schemas.microsoft.com/office/drawing/2014/chartex" xmlns:cx1="http://schemas.microsoft.com/office/drawing/2015/9/8/chartex" xmlns:cx2="http://schemas.microsoft.com/office/drawing/2015/10/21/chartex" xmlns:cx3="http://schemas.microsoft.com/office/drawing/2016/5/9/chartex" xmlns:cx4="http://schemas.microsoft.com/office/drawing/2016/5/10/chartex" xmlns:cx5="http://schemas.microsoft.com/office/drawing/2016/5/11/chartex" xmlns:cx6="http://schemas.microsoft.com/office/drawing/2016/5/12/chartex" xmlns:cx7="http://schemas.microsoft.com/office/drawing/2016/5/13/chartex" xmlns:cx8="http://schemas.microsoft.com/office/drawing/2016/5/14/chartex" xmlns:mc="http://schemas.openxmlformats.org/markup-compatibility/2006" xmlns:aink="http://schemas.microsoft.com/office/drawing/2016/ink" xmlns:am3d="http://schemas.microsoft.com/office/drawing/2017/model3d" xmlns:o="urn:schemas-microsoft-com:office:office" xmlns:r="http://schemas.openxmlformats.org/officeDocument/2006/relationships" xmlns:m="http://schemas.openxmlformats.org/officeDocument/2006/math" xmlns:v="urn:schemas-microsoft-com:vml" xmlns:wp14="http://schemas.microsoft.com/office/word/2010/wordprocessingDrawing" xmlns:wp="http://schemas.openxmlformats.org/drawingml/2006/wordprocessingDrawing" xmlns:w10="urn:schemas-microsoft-com:office:word" xmlns:w="http://schemas.openxmlformats.org/wordprocessingml/2006/main" xmlns:w14="http://schemas.microsoft.com/office/word/2010/wordml" xmlns:w15="http://schemas.microsoft.com/office/word/2012/wordml" xmlns:w16cex="http://schemas.microsoft.com/office/word/2018/wordml/cex" xmlns:w16cid="http://schemas.microsoft.com/office/word/2016/wordml/cid" xmlns:w16="http://schemas.microsoft.com/office/word/2018/wordml" xmlns:w16se="http://schemas.microsoft.com/office/word/2015/wordml/symex" xmlns:wpg="http://schemas.microsoft.com/office/word/2010/wordprocessingGroup" xmlns:wpi="http://schemas.microsoft.com/office/word/2010/wordprocessingInk" xmlns:wne="http://schemas.microsoft.com/office/word/2006/wordml" xmlns:wps="http://schemas.microsoft.com/office/word/2010/wordprocessingShape" mc:Ignorable="w14 w15 w16se w16cid w16 w16cex wp14">
+  <w:endnote w:type="separator" w:id="-1">
+    <w:p>
+      <w:pPr>
+        <w:spacing w:after="0" w:line="240" w:lineRule="auto"/>
+      </w:pPr>
+      <w:r>
+        <w:separator/>
+      </w:r>
+    </w:p>
+  </w:endnote>
+  <w:endnote w:type="continuationSeparator" w:id="0">
+    <w:p>
+      <w:pPr>
+        <w:spacing w:after="0" w:line="240" w:lineRule="auto"/>
+      </w:pPr>
+      <w:r>
+        <w:continuationSeparator/>
+      </w:r>
+    </w:p>
+  </w:endnote>
+</w:endnotes>
+</file>
+
+<file path=word/footnotes.xml><?xml version="1.0" encoding="utf-8"?>
+<w:footnotes xmlns:wpc="http://schemas.microsoft.com/office/word/2010/wordprocessingCanvas" xmlns:cx="http://schemas.microsoft.com/office/drawing/2014/chartex" xmlns:cx1="http://schemas.microsoft.com/office/drawing/2015/9/8/chartex" xmlns:cx2="http://schemas.microsoft.com/office/drawing/2015/10/21/chartex" xmlns:cx3="http://schemas.microsoft.com/office/drawing/2016/5/9/chartex" xmlns:cx4="http://schemas.microsoft.com/office/drawing/2016/5/10/chartex" xmlns:cx5="http://schemas.microsoft.com/office/drawing/2016/5/11/chartex" xmlns:cx6="http://schemas.microsoft.com/office/drawing/2016/5/12/chartex" xmlns:cx7="http://schemas.microsoft.com/office/drawing/2016/5/13/chartex" xmlns:cx8="http://schemas.microsoft.com/office/drawing/2016/5/14/chartex" xmlns:mc="http://schemas.openxmlformats.org/markup-compatibility/2006" xmlns:aink="http://schemas.microsoft.com/office/drawing/2016/ink" xmlns:am3d="http://schemas.microsoft.com/office/drawing/2017/model3d" xmlns:o="urn:schemas-microsoft-com:office:office" xmlns:r="http://schemas.openxmlformats.org/officeDocument/2006/relationships" xmlns:m="http://schemas.openxmlformats.org/officeDocument/2006/math" xmlns:v="urn:schemas-microsoft-com:vml" xmlns:wp14="http://schemas.microsoft.com/office/word/2010/wordprocessingDrawing" xmlns:wp="http://schemas.openxmlformats.org/drawingml/2006/wordprocessingDrawing" xmlns:w10="urn:schemas-microsoft-com:office:word" xmlns:w="http://schemas.openxmlformats.org/wordprocessingml/2006/main" xmlns:w14="http://schemas.microsoft.com/office/word/2010/wordml" xmlns:w15="http://schemas.microsoft.com/office/word/2012/wordml" xmlns:w16cex="http://schemas.microsoft.com/office/word/2018/wordml/cex" xmlns:w16cid="http://schemas.microsoft.com/office/word/2016/wordml/cid" xmlns:w16="http://schemas.microsoft.com/office/word/2018/wordml" xmlns:w16se="http://schemas.microsoft.com/office/word/2015/wordml/symex" xmlns:wpg="http://schemas.microsoft.com/office/word/2010/wordprocessingGroup" xmlns:wpi="http://schemas.microsoft.com/office/word/2010/wordprocessingInk" xmlns:wne="http://schemas.microsoft.com/office/word/2006/wordml" xmlns:wps="http://schemas.microsoft.com/office/word/2010/wordprocessingShape" mc:Ignorable="w14 w15 w16se w16cid w16 w16cex wp14">
+  <w:footnote w:type="separator" w:id="-1">
+    <w:p>
+      <w:pPr>
+        <w:spacing w:after="0" w:line="240" w:lineRule="auto"/>
+      </w:pPr>
+      <w:r>
+        <w:separator/>
+      </w:r>
+    </w:p>
+  </w:footnote>
+  <w:footnote w:type="continuationSeparator" w:id="0">
+    <w:p>
+      <w:pPr>
+        <w:spacing w:after="0" w:line="240" w:lineRule="auto"/>
+      </w:pPr>
+      <w:r>
+        <w:continuationSeparator/>
+      </w:r>
+    </w:p>
+  </w:footnote>
+</w:footnotes>
+</file>
+
+<file path=word/numbering.xml><?xml version="1.0" encoding="utf-8"?>
+<w:numbering xmlns:wpc="http://schemas.microsoft.com/office/word/2010/wordprocessingCanvas" xmlns:cx="http://schemas.microsoft.com/office/drawing/2014/chartex" xmlns:cx1="http://schemas.microsoft.com/office/drawing/2015/9/8/chartex" xmlns:cx2="http://schemas.microsoft.com/office/drawing/2015/10/21/chartex" xmlns:cx3="http://schemas.microsoft.com/office/drawing/2016/5/9/chartex" xmlns:cx4="http://schemas.microsoft.com/office/drawing/2016/5/10/chartex" xmlns:cx5="http://schemas.microsoft.com/office/drawing/2016/5/11/chartex" xmlns:cx6="http://schemas.microsoft.com/office/drawing/2016/5/12/chartex" xmlns:cx7="http://schemas.microsoft.com/office/drawing/2016/5/13/chartex" xmlns:cx8="http://schemas.microsoft.com/office/drawing/2016/5/14/chartex" xmlns:mc="http://schemas.openxmlformats.org/markup-compatibility/2006" xmlns:aink="http://schemas.microsoft.com/office/drawing/2016/ink" xmlns:am3d="http://schemas.microsoft.com/office/drawing/2017/model3d" xmlns:o="urn:schemas-microsoft-com:office:office" xmlns:r="http://schemas.openxmlformats.org/officeDocument/2006/relationships" xmlns:m="http://schemas.openxmlformats.org/officeDocument/2006/math" xmlns:v="urn:schemas-microsoft-com:vml" xmlns:wp14="http://schemas.microsoft.com/office/word/2010/wordprocessingDrawing" xmlns:wp="http://schemas.openxmlformats.org/drawingml/2006/wordprocessingDrawing" xmlns:w10="urn:schemas-microsoft-com:office:word" xmlns:w="http://schemas.openxmlformats.org/wordprocessingml/2006/main" xmlns:w14="http://schemas.microsoft.com/office/word/2010/wordml" xmlns:w15="http://schemas.microsoft.com/office/word/2012/wordml" xmlns:w16cex="http://schemas.microsoft.com/office/word/2018/wordml/cex" xmlns:w16cid="http://schemas.microsoft.com/office/word/2016/wordml/cid" xmlns:w16="http://schemas.microsoft.com/office/word/2018/wordml" xmlns:w16se="http://schemas.microsoft.com/office/word/2015/wordml/symex" xmlns:wpg="http://schemas.microsoft.com/office/word/2010/wordprocessingGroup" xmlns:wpi="http://schemas.microsoft.com/office/word/2010/wordprocessingInk" xmlns:wne="http://schemas.microsoft.com/office/word/2006/wordml" xmlns:wps="http://schemas.microsoft.com/office/word/2010/wordprocessingShape" mc:Ignorable="w14 w15 w16se w16cid w16 w16cex wp14">
+  <w:abstractNum w:abstractNumId="0" w15:restartNumberingAfterBreak="0">
+    <w:nsid w:val="0C7171A3"/>
+    <w:multiLevelType w:val="hybridMultilevel"/>
+    <w:tmpl w:val="7CDEE848"/>
+    <w:lvl w:ilvl="0" w:tplc="08090001">
+      <w:start w:val="1"/>
+      <w:numFmt w:val="bullet"/>
+      <w:lvlText w:val=""/>
+      <w:lvlJc w:val="left"/>
+      <w:pPr>
+        <w:ind w:left="720" w:hanging="360"/>
+      </w:pPr>
+      <w:rPr>
+        <w:rFonts w:ascii="Symbol" w:hAnsi="Symbol" w:hint="default"/>
+      </w:rPr>
+    </w:lvl>
+    <w:lvl w:ilvl="1" w:tplc="08090003" w:tentative="1">
+      <w:start w:val="1"/>
+      <w:numFmt w:val="bullet"/>
+      <w:lvlText w:val="o"/>
+      <w:lvlJc w:val="left"/>
+      <w:pPr>
+        <w:ind w:left="1440" w:hanging="360"/>
+      </w:pPr>
+      <w:rPr>
+        <w:rFonts w:ascii="Courier New" w:hAnsi="Courier New" w:cs="Courier New" w:hint="default"/>
+      </w:rPr>
+    </w:lvl>
+    <w:lvl w:ilvl="2" w:tplc="08090005" w:tentative="1">
+      <w:start w:val="1"/>
+      <w:numFmt w:val="bullet"/>
+      <w:lvlText w:val=""/>
+      <w:lvlJc w:val="left"/>
+      <w:pPr>
+        <w:ind w:left="2160" w:hanging="360"/>
+      </w:pPr>
+      <w:rPr>
+        <w:rFonts w:ascii="Wingdings" w:hAnsi="Wingdings" w:hint="default"/>
+      </w:rPr>
+    </w:lvl>
+    <w:lvl w:ilvl="3" w:tplc="08090001" w:tentative="1">
+      <w:start w:val="1"/>
+      <w:numFmt w:val="bullet"/>
+      <w:lvlText w:val=""/>
+      <w:lvlJc w:val="left"/>
+      <w:pPr>
+        <w:ind w:left="2880" w:hanging="360"/>
+      </w:pPr>
+      <w:rPr>
+        <w:rFonts w:ascii="Symbol" w:hAnsi="Symbol" w:hint="default"/>
+      </w:rPr>
+    </w:lvl>
+    <w:lvl w:ilvl="4" w:tplc="08090003" w:tentative="1">
+      <w:start w:val="1"/>
+      <w:numFmt w:val="bullet"/>
+      <w:lvlText w:val="o"/>
+      <w:lvlJc w:val="left"/>
+      <w:pPr>
+        <w:ind w:left="3600" w:hanging="360"/>
+      </w:pPr>
+      <w:rPr>
+        <w:rFonts w:ascii="Courier New" w:hAnsi="Courier New" w:cs="Courier New" w:hint="default"/>
+      </w:rPr>
+    </w:lvl>
+    <w:lvl w:ilvl="5" w:tplc="08090005" w:tentative="1">
+      <w:start w:val="1"/>
+      <w:numFmt w:val="bullet"/>
+      <w:lvlText w:val=""/>
+      <w:lvlJc w:val="left"/>
+      <w:pPr>
+        <w:ind w:left="4320" w:hanging="360"/>
+      </w:pPr>
+      <w:rPr>
+        <w:rFonts w:ascii="Wingdings" w:hAnsi="Wingdings" w:hint="default"/>
+      </w:rPr>
+    </w:lvl>
+    <w:lvl w:ilvl="6" w:tplc="08090001" w:tentative="1">
+      <w:start w:val="1"/>
+      <w:numFmt w:val="bullet"/>
+      <w:lvlText w:val=""/>
+      <w:lvlJc w:val="left"/>
+      <w:pPr>
+        <w:ind w:left="5040" w:hanging="360"/>
+      </w:pPr>
+      <w:rPr>
+        <w:rFonts w:ascii="Symbol" w:hAnsi="Symbol" w:hint="default"/>
+      </w:rPr>
+    </w:lvl>
+    <w:lvl w:ilvl="7" w:tplc="08090003" w:tentative="1">
+      <w:start w:val="1"/>
+      <w:numFmt w:val="bullet"/>
+      <w:lvlText w:val="o"/>
+      <w:lvlJc w:val="left"/>
+      <w:pPr>
+        <w:ind w:left="5760" w:hanging="360"/>
+      </w:pPr>
+      <w:rPr>
+        <w:rFonts w:ascii="Courier New" w:hAnsi="Courier New" w:cs="Courier New" w:hint="default"/>
+      </w:rPr>
+    </w:lvl>
+    <w:lvl w:ilvl="8" w:tplc="08090005" w:tentative="1">
+      <w:start w:val="1"/>
+      <w:numFmt w:val="bullet"/>
+      <w:lvlText w:val=""/>
+      <w:lvlJc w:val="left"/>
+      <w:pPr>
+        <w:ind w:left="6480" w:hanging="360"/>
+      </w:pPr>
+      <w:rPr>
+        <w:rFonts w:ascii="Wingdings" w:hAnsi="Wingdings" w:hint="default"/>
+      </w:rPr>
+    </w:lvl>
+  </w:abstractNum>
+  <w:num w:numId="1">
+    <w:abstractNumId w:val="0"/>
+  </w:num>
+</w:numbering>
+</file>
+
 <file path=word/styles.xml><?xml version="1.0" encoding="utf-8"?>
-<w:styles xmlns:mc="http://schemas.openxmlformats.org/markup-compatibility/2006" xmlns:r="http://schemas.openxmlformats.org/officeDocument/2006/relationships" xmlns:w="http://schemas.openxmlformats.org/wordprocessingml/2006/main" xmlns:w14="http://schemas.microsoft.com/office/word/2010/wordml" xmlns:w15="http://schemas.microsoft.com/office/word/2012/wordml" xmlns:w16cex="http://schemas.microsoft.com/office/word/2018/wordml/cex" xmlns:w16cid="http://schemas.microsoft.com/office/word/2016/wordml/cid" xmlns:w16="http://schemas.microsoft.com/office/word/2018/wordml" xmlns:w16sdtdh="http://schemas.microsoft.com/office/word/2020/wordml/sdtdatahash" xmlns:w16se="http://schemas.microsoft.com/office/word/2015/wordml/symex" mc:Ignorable="w14 w15 w16se w16cid w16 w16cex w16sdtdh">
+<w:styles xmlns:mc="http://schemas.openxmlformats.org/markup-compatibility/2006" xmlns:r="http://schemas.openxmlformats.org/officeDocument/2006/relationships" xmlns:w="http://schemas.openxmlformats.org/wordprocessingml/2006/main" xmlns:w14="http://schemas.microsoft.com/office/word/2010/wordml" xmlns:w15="http://schemas.microsoft.com/office/word/2012/wordml" xmlns:w16cex="http://schemas.microsoft.com/office/word/2018/wordml/cex" xmlns:w16cid="http://schemas.microsoft.com/office/word/2016/wordml/cid" xmlns:w16="http://schemas.microsoft.com/office/word/2018/wordml" xmlns:w16se="http://schemas.microsoft.com/office/word/2015/wordml/symex" mc:Ignorable="w14 w15 w16se w16cid w16 w16cex">
   <w:docDefaults>
     <w:rPrDefault>
       <w:rPr>
@@ -1827,6 +3033,7 @@
   <w:style w:type="character" w:default="1" w:styleId="DefaultParagraphFont">
     <w:name w:val="Default Paragraph Font"/>
     <w:uiPriority w:val="1"/>
+    <w:semiHidden/>
     <w:unhideWhenUsed/>
   </w:style>
   <w:style w:type="table" w:default="1" w:styleId="TableNormal">
@@ -1901,6 +3108,75 @@
       <w:b/>
       <w:bCs/>
     </w:rPr>
+  </w:style>
+  <w:style w:type="paragraph" w:styleId="NoSpacing">
+    <w:name w:val="No Spacing"/>
+    <w:link w:val="NoSpacingChar"/>
+    <w:uiPriority w:val="1"/>
+    <w:qFormat/>
+    <w:rsid w:val="00110A7B"/>
+    <w:pPr>
+      <w:spacing w:after="0" w:line="240" w:lineRule="auto"/>
+    </w:pPr>
+    <w:rPr>
+      <w:rFonts w:eastAsiaTheme="minorEastAsia"/>
+      <w:lang w:val="en-US"/>
+    </w:rPr>
+  </w:style>
+  <w:style w:type="character" w:customStyle="1" w:styleId="NoSpacingChar">
+    <w:name w:val="No Spacing Char"/>
+    <w:basedOn w:val="DefaultParagraphFont"/>
+    <w:link w:val="NoSpacing"/>
+    <w:uiPriority w:val="1"/>
+    <w:rsid w:val="00110A7B"/>
+    <w:rPr>
+      <w:rFonts w:eastAsiaTheme="minorEastAsia"/>
+      <w:lang w:val="en-US"/>
+    </w:rPr>
+  </w:style>
+  <w:style w:type="paragraph" w:styleId="Header">
+    <w:name w:val="header"/>
+    <w:basedOn w:val="Normal"/>
+    <w:link w:val="HeaderChar"/>
+    <w:uiPriority w:val="99"/>
+    <w:unhideWhenUsed/>
+    <w:rsid w:val="009A109F"/>
+    <w:pPr>
+      <w:tabs>
+        <w:tab w:val="center" w:pos="4513"/>
+        <w:tab w:val="right" w:pos="9026"/>
+      </w:tabs>
+      <w:spacing w:after="0" w:line="240" w:lineRule="auto"/>
+    </w:pPr>
+  </w:style>
+  <w:style w:type="character" w:customStyle="1" w:styleId="HeaderChar">
+    <w:name w:val="Header Char"/>
+    <w:basedOn w:val="DefaultParagraphFont"/>
+    <w:link w:val="Header"/>
+    <w:uiPriority w:val="99"/>
+    <w:rsid w:val="009A109F"/>
+  </w:style>
+  <w:style w:type="paragraph" w:styleId="Footer">
+    <w:name w:val="footer"/>
+    <w:basedOn w:val="Normal"/>
+    <w:link w:val="FooterChar"/>
+    <w:uiPriority w:val="99"/>
+    <w:unhideWhenUsed/>
+    <w:rsid w:val="009A109F"/>
+    <w:pPr>
+      <w:tabs>
+        <w:tab w:val="center" w:pos="4513"/>
+        <w:tab w:val="right" w:pos="9026"/>
+      </w:tabs>
+      <w:spacing w:after="0" w:line="240" w:lineRule="auto"/>
+    </w:pPr>
+  </w:style>
+  <w:style w:type="character" w:customStyle="1" w:styleId="FooterChar">
+    <w:name w:val="Footer Char"/>
+    <w:basedOn w:val="DefaultParagraphFont"/>
+    <w:link w:val="Footer"/>
+    <w:uiPriority w:val="99"/>
+    <w:rsid w:val="009A109F"/>
   </w:style>
 </w:styles>
 </file>
@@ -4062,7 +5338,7 @@
   <dgm:whole/>
   <dgm:extLst>
     <a:ext uri="http://schemas.microsoft.com/office/drawing/2008/diagram">
-      <dsp:dataModelExt xmlns:dsp="http://schemas.microsoft.com/office/drawing/2008/diagram" relId="rId11" minVer="http://schemas.openxmlformats.org/drawingml/2006/diagram"/>
+      <dsp:dataModelExt xmlns:dsp="http://schemas.microsoft.com/office/drawing/2008/diagram" relId="rId14" minVer="http://schemas.openxmlformats.org/drawingml/2006/diagram"/>
     </a:ext>
   </dgm:extLst>
 </dgm:dataModel>
@@ -9268,6 +10544,720 @@
 </dgm:styleDef>
 </file>
 
+<file path=word/glossary/document.xml><?xml version="1.0" encoding="utf-8"?>
+<w:glossaryDocument xmlns:wpc="http://schemas.microsoft.com/office/word/2010/wordprocessingCanvas" xmlns:cx="http://schemas.microsoft.com/office/drawing/2014/chartex" xmlns:cx1="http://schemas.microsoft.com/office/drawing/2015/9/8/chartex" xmlns:cx2="http://schemas.microsoft.com/office/drawing/2015/10/21/chartex" xmlns:cx3="http://schemas.microsoft.com/office/drawing/2016/5/9/chartex" xmlns:cx4="http://schemas.microsoft.com/office/drawing/2016/5/10/chartex" xmlns:cx5="http://schemas.microsoft.com/office/drawing/2016/5/11/chartex" xmlns:cx6="http://schemas.microsoft.com/office/drawing/2016/5/12/chartex" xmlns:cx7="http://schemas.microsoft.com/office/drawing/2016/5/13/chartex" xmlns:cx8="http://schemas.microsoft.com/office/drawing/2016/5/14/chartex" xmlns:mc="http://schemas.openxmlformats.org/markup-compatibility/2006" xmlns:aink="http://schemas.microsoft.com/office/drawing/2016/ink" xmlns:am3d="http://schemas.microsoft.com/office/drawing/2017/model3d" xmlns:o="urn:schemas-microsoft-com:office:office" xmlns:r="http://schemas.openxmlformats.org/officeDocument/2006/relationships" xmlns:m="http://schemas.openxmlformats.org/officeDocument/2006/math" xmlns:v="urn:schemas-microsoft-com:vml" xmlns:wp14="http://schemas.microsoft.com/office/word/2010/wordprocessingDrawing" xmlns:wp="http://schemas.openxmlformats.org/drawingml/2006/wordprocessingDrawing" xmlns:w10="urn:schemas-microsoft-com:office:word" xmlns:w="http://schemas.openxmlformats.org/wordprocessingml/2006/main" xmlns:w14="http://schemas.microsoft.com/office/word/2010/wordml" xmlns:w15="http://schemas.microsoft.com/office/word/2012/wordml" xmlns:w16cex="http://schemas.microsoft.com/office/word/2018/wordml/cex" xmlns:w16cid="http://schemas.microsoft.com/office/word/2016/wordml/cid" xmlns:w16="http://schemas.microsoft.com/office/word/2018/wordml" xmlns:w16se="http://schemas.microsoft.com/office/word/2015/wordml/symex" xmlns:wpg="http://schemas.microsoft.com/office/word/2010/wordprocessingGroup" xmlns:wpi="http://schemas.microsoft.com/office/word/2010/wordprocessingInk" xmlns:wne="http://schemas.microsoft.com/office/word/2006/wordml" xmlns:wps="http://schemas.microsoft.com/office/word/2010/wordprocessingShape" mc:Ignorable="w14 w15 w16se w16cid w16 w16cex wp14">
+  <w:docParts>
+    <w:docPart>
+      <w:docPartPr>
+        <w:name w:val="49907FA7E0834752AC6876898162B143"/>
+        <w:category>
+          <w:name w:val="General"/>
+          <w:gallery w:val="placeholder"/>
+        </w:category>
+        <w:types>
+          <w:type w:val="bbPlcHdr"/>
+        </w:types>
+        <w:behaviors>
+          <w:behavior w:val="content"/>
+        </w:behaviors>
+        <w:guid w:val="{D3C704AA-5B5E-453A-B2B5-8580B2009DC4}"/>
+      </w:docPartPr>
+      <w:docPartBody>
+        <w:p>
+          <w:pPr>
+            <w:pStyle w:val="49907FA7E0834752AC6876898162B143"/>
+          </w:pPr>
+          <w:r>
+            <w:rPr>
+              <w:color w:val="2F5496" w:themeColor="accent1" w:themeShade="BF"/>
+              <w:sz w:val="24"/>
+              <w:szCs w:val="24"/>
+            </w:rPr>
+            <w:t>[Company name]</w:t>
+          </w:r>
+        </w:p>
+      </w:docPartBody>
+    </w:docPart>
+    <w:docPart>
+      <w:docPartPr>
+        <w:name w:val="E77D360828AE4505B583F2F4F8D10470"/>
+        <w:category>
+          <w:name w:val="General"/>
+          <w:gallery w:val="placeholder"/>
+        </w:category>
+        <w:types>
+          <w:type w:val="bbPlcHdr"/>
+        </w:types>
+        <w:behaviors>
+          <w:behavior w:val="content"/>
+        </w:behaviors>
+        <w:guid w:val="{DC5859D1-62D2-4032-85DE-B97043F6784F}"/>
+      </w:docPartPr>
+      <w:docPartBody>
+        <w:p>
+          <w:pPr>
+            <w:pStyle w:val="E77D360828AE4505B583F2F4F8D10470"/>
+          </w:pPr>
+          <w:r>
+            <w:rPr>
+              <w:rFonts w:asciiTheme="majorHAnsi" w:eastAsiaTheme="majorEastAsia" w:hAnsiTheme="majorHAnsi" w:cstheme="majorBidi"/>
+              <w:color w:val="4472C4" w:themeColor="accent1"/>
+              <w:sz w:val="88"/>
+              <w:szCs w:val="88"/>
+            </w:rPr>
+            <w:t>[Document title]</w:t>
+          </w:r>
+        </w:p>
+      </w:docPartBody>
+    </w:docPart>
+    <w:docPart>
+      <w:docPartPr>
+        <w:name w:val="CBFD0EA0DE7D407290FAE5BFB903827A"/>
+        <w:category>
+          <w:name w:val="General"/>
+          <w:gallery w:val="placeholder"/>
+        </w:category>
+        <w:types>
+          <w:type w:val="bbPlcHdr"/>
+        </w:types>
+        <w:behaviors>
+          <w:behavior w:val="content"/>
+        </w:behaviors>
+        <w:guid w:val="{443558CF-D8F3-44B7-B5F8-4F92DD2EAAA5}"/>
+      </w:docPartPr>
+      <w:docPartBody>
+        <w:p>
+          <w:pPr>
+            <w:pStyle w:val="CBFD0EA0DE7D407290FAE5BFB903827A"/>
+          </w:pPr>
+          <w:r>
+            <w:rPr>
+              <w:color w:val="2F5496" w:themeColor="accent1" w:themeShade="BF"/>
+              <w:sz w:val="24"/>
+              <w:szCs w:val="24"/>
+            </w:rPr>
+            <w:t>[Document subtitle]</w:t>
+          </w:r>
+        </w:p>
+      </w:docPartBody>
+    </w:docPart>
+    <w:docPart>
+      <w:docPartPr>
+        <w:name w:val="93753B61EF7B41CCACC946F458FB8AF4"/>
+        <w:category>
+          <w:name w:val="General"/>
+          <w:gallery w:val="placeholder"/>
+        </w:category>
+        <w:types>
+          <w:type w:val="bbPlcHdr"/>
+        </w:types>
+        <w:behaviors>
+          <w:behavior w:val="content"/>
+        </w:behaviors>
+        <w:guid w:val="{91ADA3A7-111C-4296-AB95-9B660DB65BCE}"/>
+      </w:docPartPr>
+      <w:docPartBody>
+        <w:p>
+          <w:pPr>
+            <w:pStyle w:val="93753B61EF7B41CCACC946F458FB8AF4"/>
+          </w:pPr>
+          <w:r>
+            <w:rPr>
+              <w:color w:val="4472C4" w:themeColor="accent1"/>
+              <w:sz w:val="28"/>
+              <w:szCs w:val="28"/>
+            </w:rPr>
+            <w:t>[Author name]</w:t>
+          </w:r>
+        </w:p>
+      </w:docPartBody>
+    </w:docPart>
+    <w:docPart>
+      <w:docPartPr>
+        <w:name w:val="907EB8C0B8DC4ECDA53BEAB3243C79D3"/>
+        <w:category>
+          <w:name w:val="General"/>
+          <w:gallery w:val="placeholder"/>
+        </w:category>
+        <w:types>
+          <w:type w:val="bbPlcHdr"/>
+        </w:types>
+        <w:behaviors>
+          <w:behavior w:val="content"/>
+        </w:behaviors>
+        <w:guid w:val="{9A9783A7-26F5-476B-9F21-CB9741CF31BB}"/>
+      </w:docPartPr>
+      <w:docPartBody>
+        <w:p>
+          <w:pPr>
+            <w:pStyle w:val="907EB8C0B8DC4ECDA53BEAB3243C79D3"/>
+          </w:pPr>
+          <w:r>
+            <w:rPr>
+              <w:color w:val="4472C4" w:themeColor="accent1"/>
+              <w:sz w:val="28"/>
+              <w:szCs w:val="28"/>
+            </w:rPr>
+            <w:t>[Date]</w:t>
+          </w:r>
+        </w:p>
+      </w:docPartBody>
+    </w:docPart>
+  </w:docParts>
+</w:glossaryDocument>
+</file>
+
+<file path=word/glossary/fontTable.xml><?xml version="1.0" encoding="utf-8"?>
+<w:fonts xmlns:mc="http://schemas.openxmlformats.org/markup-compatibility/2006" xmlns:r="http://schemas.openxmlformats.org/officeDocument/2006/relationships" xmlns:w="http://schemas.openxmlformats.org/wordprocessingml/2006/main" xmlns:w14="http://schemas.microsoft.com/office/word/2010/wordml" xmlns:w15="http://schemas.microsoft.com/office/word/2012/wordml" xmlns:w16cex="http://schemas.microsoft.com/office/word/2018/wordml/cex" xmlns:w16cid="http://schemas.microsoft.com/office/word/2016/wordml/cid" xmlns:w16="http://schemas.microsoft.com/office/word/2018/wordml" xmlns:w16se="http://schemas.microsoft.com/office/word/2015/wordml/symex" mc:Ignorable="w14 w15 w16se w16cid w16 w16cex">
+  <w:font w:name="Symbol">
+    <w:panose1 w:val="05050102010706020507"/>
+    <w:charset w:val="02"/>
+    <w:family w:val="roman"/>
+    <w:pitch w:val="variable"/>
+    <w:sig w:usb0="00000000" w:usb1="10000000" w:usb2="00000000" w:usb3="00000000" w:csb0="80000000" w:csb1="00000000"/>
+  </w:font>
+  <w:font w:name="Times New Roman">
+    <w:panose1 w:val="02020603050405020304"/>
+    <w:charset w:val="00"/>
+    <w:family w:val="roman"/>
+    <w:pitch w:val="variable"/>
+    <w:sig w:usb0="E0002AFF" w:usb1="C0007841" w:usb2="00000009" w:usb3="00000000" w:csb0="000001FF" w:csb1="00000000"/>
+  </w:font>
+  <w:font w:name="Courier New">
+    <w:panose1 w:val="02070309020205020404"/>
+    <w:charset w:val="00"/>
+    <w:family w:val="modern"/>
+    <w:pitch w:val="fixed"/>
+    <w:sig w:usb0="E0002EFF" w:usb1="C0007843" w:usb2="00000009" w:usb3="00000000" w:csb0="000001FF" w:csb1="00000000"/>
+  </w:font>
+  <w:font w:name="Wingdings">
+    <w:panose1 w:val="05000000000000000000"/>
+    <w:charset w:val="02"/>
+    <w:family w:val="auto"/>
+    <w:pitch w:val="variable"/>
+    <w:sig w:usb0="00000000" w:usb1="10000000" w:usb2="00000000" w:usb3="00000000" w:csb0="80000000" w:csb1="00000000"/>
+  </w:font>
+  <w:font w:name="Calibri">
+    <w:panose1 w:val="020F0502020204030204"/>
+    <w:charset w:val="00"/>
+    <w:family w:val="swiss"/>
+    <w:pitch w:val="variable"/>
+    <w:sig w:usb0="E0002AFF" w:usb1="4000ACFF" w:usb2="00000001" w:usb3="00000000" w:csb0="000001FF" w:csb1="00000000"/>
+  </w:font>
+  <w:font w:name="Calibri Light">
+    <w:panose1 w:val="020F0302020204030204"/>
+    <w:charset w:val="00"/>
+    <w:family w:val="swiss"/>
+    <w:pitch w:val="variable"/>
+    <w:sig w:usb0="A0002AEF" w:usb1="4000207B" w:usb2="00000000" w:usb3="00000000" w:csb0="000001FF" w:csb1="00000000"/>
+  </w:font>
+  <w:font w:name="inherit">
+    <w:altName w:val="Cambria"/>
+    <w:panose1 w:val="00000000000000000000"/>
+    <w:charset w:val="00"/>
+    <w:family w:val="roman"/>
+    <w:notTrueType/>
+    <w:pitch w:val="default"/>
+  </w:font>
+</w:fonts>
+</file>
+
+<file path=word/glossary/settings.xml><?xml version="1.0" encoding="utf-8"?>
+<w:settings xmlns:mc="http://schemas.openxmlformats.org/markup-compatibility/2006" xmlns:o="urn:schemas-microsoft-com:office:office" xmlns:r="http://schemas.openxmlformats.org/officeDocument/2006/relationships" xmlns:m="http://schemas.openxmlformats.org/officeDocument/2006/math" xmlns:v="urn:schemas-microsoft-com:vml" xmlns:w10="urn:schemas-microsoft-com:office:word" xmlns:w="http://schemas.openxmlformats.org/wordprocessingml/2006/main" xmlns:w14="http://schemas.microsoft.com/office/word/2010/wordml" xmlns:w15="http://schemas.microsoft.com/office/word/2012/wordml" xmlns:w16cex="http://schemas.microsoft.com/office/word/2018/wordml/cex" xmlns:w16cid="http://schemas.microsoft.com/office/word/2016/wordml/cid" xmlns:w16="http://schemas.microsoft.com/office/word/2018/wordml" xmlns:w16se="http://schemas.microsoft.com/office/word/2015/wordml/symex" xmlns:sl="http://schemas.openxmlformats.org/schemaLibrary/2006/main" mc:Ignorable="w14 w15 w16se w16cid w16 w16cex">
+  <w:view w:val="normal"/>
+  <w:defaultTabStop w:val="720"/>
+  <w:characterSpacingControl w:val="doNotCompress"/>
+  <w:compat>
+    <w:useFELayout/>
+    <w:compatSetting w:name="compatibilityMode" w:uri="http://schemas.microsoft.com/office/word" w:val="15"/>
+    <w:compatSetting w:name="overrideTableStyleFontSizeAndJustification" w:uri="http://schemas.microsoft.com/office/word" w:val="1"/>
+    <w:compatSetting w:name="enableOpenTypeFeatures" w:uri="http://schemas.microsoft.com/office/word" w:val="1"/>
+    <w:compatSetting w:name="doNotFlipMirrorIndents" w:uri="http://schemas.microsoft.com/office/word" w:val="1"/>
+    <w:compatSetting w:name="differentiateMultirowTableHeaders" w:uri="http://schemas.microsoft.com/office/word" w:val="1"/>
+    <w:compatSetting w:name="useWord2013TrackBottomHyphenation" w:uri="http://schemas.microsoft.com/office/word" w:val="0"/>
+  </w:compat>
+  <w:rsids>
+    <w:rsidRoot w:val="00812E0A"/>
+    <w:rsid w:val="002D6928"/>
+    <w:rsid w:val="00812E0A"/>
+  </w:rsids>
+  <m:mathPr>
+    <m:mathFont m:val="Cambria Math"/>
+    <m:brkBin m:val="before"/>
+    <m:brkBinSub m:val="--"/>
+    <m:smallFrac m:val="0"/>
+    <m:dispDef/>
+    <m:lMargin m:val="0"/>
+    <m:rMargin m:val="0"/>
+    <m:defJc m:val="centerGroup"/>
+    <m:wrapIndent m:val="1440"/>
+    <m:intLim m:val="subSup"/>
+    <m:naryLim m:val="undOvr"/>
+  </m:mathPr>
+  <w:themeFontLang w:val="en-GB"/>
+  <w:clrSchemeMapping w:bg1="light1" w:t1="dark1" w:bg2="light2" w:t2="dark2" w:accent1="accent1" w:accent2="accent2" w:accent3="accent3" w:accent4="accent4" w:accent5="accent5" w:accent6="accent6" w:hyperlink="hyperlink" w:followedHyperlink="followedHyperlink"/>
+  <w:decimalSymbol w:val="."/>
+  <w:listSeparator w:val=","/>
+  <w15:chartTrackingRefBased/>
+</w:settings>
+</file>
+
+<file path=word/glossary/styles.xml><?xml version="1.0" encoding="utf-8"?>
+<w:styles xmlns:mc="http://schemas.openxmlformats.org/markup-compatibility/2006" xmlns:r="http://schemas.openxmlformats.org/officeDocument/2006/relationships" xmlns:w="http://schemas.openxmlformats.org/wordprocessingml/2006/main" xmlns:w14="http://schemas.microsoft.com/office/word/2010/wordml" xmlns:w15="http://schemas.microsoft.com/office/word/2012/wordml" xmlns:w16cex="http://schemas.microsoft.com/office/word/2018/wordml/cex" xmlns:w16cid="http://schemas.microsoft.com/office/word/2016/wordml/cid" xmlns:w16="http://schemas.microsoft.com/office/word/2018/wordml" xmlns:w16se="http://schemas.microsoft.com/office/word/2015/wordml/symex" mc:Ignorable="w14 w15 w16se w16cid w16 w16cex">
+  <w:docDefaults>
+    <w:rPrDefault>
+      <w:rPr>
+        <w:rFonts w:asciiTheme="minorHAnsi" w:eastAsiaTheme="minorEastAsia" w:hAnsiTheme="minorHAnsi" w:cstheme="minorBidi"/>
+        <w:sz w:val="22"/>
+        <w:szCs w:val="22"/>
+        <w:lang w:val="en-GB" w:eastAsia="en-GB" w:bidi="ar-SA"/>
+      </w:rPr>
+    </w:rPrDefault>
+    <w:pPrDefault>
+      <w:pPr>
+        <w:spacing w:after="160" w:line="259" w:lineRule="auto"/>
+      </w:pPr>
+    </w:pPrDefault>
+  </w:docDefaults>
+  <w:latentStyles w:defLockedState="0" w:defUIPriority="99" w:defSemiHidden="0" w:defUnhideWhenUsed="0" w:defQFormat="0" w:count="376">
+    <w:lsdException w:name="Normal" w:uiPriority="0" w:qFormat="1"/>
+    <w:lsdException w:name="heading 1" w:uiPriority="9" w:qFormat="1"/>
+    <w:lsdException w:name="heading 2" w:semiHidden="1" w:uiPriority="9" w:unhideWhenUsed="1" w:qFormat="1"/>
+    <w:lsdException w:name="heading 3" w:semiHidden="1" w:uiPriority="9" w:unhideWhenUsed="1" w:qFormat="1"/>
+    <w:lsdException w:name="heading 4" w:semiHidden="1" w:uiPriority="9" w:unhideWhenUsed="1" w:qFormat="1"/>
+    <w:lsdException w:name="heading 5" w:semiHidden="1" w:uiPriority="9" w:unhideWhenUsed="1" w:qFormat="1"/>
+    <w:lsdException w:name="heading 6" w:semiHidden="1" w:uiPriority="9" w:unhideWhenUsed="1" w:qFormat="1"/>
+    <w:lsdException w:name="heading 7" w:semiHidden="1" w:uiPriority="9" w:unhideWhenUsed="1" w:qFormat="1"/>
+    <w:lsdException w:name="heading 8" w:semiHidden="1" w:uiPriority="9" w:unhideWhenUsed="1" w:qFormat="1"/>
+    <w:lsdException w:name="heading 9" w:semiHidden="1" w:uiPriority="9" w:unhideWhenUsed="1" w:qFormat="1"/>
+    <w:lsdException w:name="index 1" w:semiHidden="1" w:unhideWhenUsed="1"/>
+    <w:lsdException w:name="index 2" w:semiHidden="1" w:unhideWhenUsed="1"/>
+    <w:lsdException w:name="index 3" w:semiHidden="1" w:unhideWhenUsed="1"/>
+    <w:lsdException w:name="index 4" w:semiHidden="1" w:unhideWhenUsed="1"/>
+    <w:lsdException w:name="index 5" w:semiHidden="1" w:unhideWhenUsed="1"/>
+    <w:lsdException w:name="index 6" w:semiHidden="1" w:unhideWhenUsed="1"/>
+    <w:lsdException w:name="index 7" w:semiHidden="1" w:unhideWhenUsed="1"/>
+    <w:lsdException w:name="index 8" w:semiHidden="1" w:unhideWhenUsed="1"/>
+    <w:lsdException w:name="index 9" w:semiHidden="1" w:unhideWhenUsed="1"/>
+    <w:lsdException w:name="toc 1" w:semiHidden="1" w:uiPriority="39" w:unhideWhenUsed="1"/>
+    <w:lsdException w:name="toc 2" w:semiHidden="1" w:uiPriority="39" w:unhideWhenUsed="1"/>
+    <w:lsdException w:name="toc 3" w:semiHidden="1" w:uiPriority="39" w:unhideWhenUsed="1"/>
+    <w:lsdException w:name="toc 4" w:semiHidden="1" w:uiPriority="39" w:unhideWhenUsed="1"/>
+    <w:lsdException w:name="toc 5" w:semiHidden="1" w:uiPriority="39" w:unhideWhenUsed="1"/>
+    <w:lsdException w:name="toc 6" w:semiHidden="1" w:uiPriority="39" w:unhideWhenUsed="1"/>
+    <w:lsdException w:name="toc 7" w:semiHidden="1" w:uiPriority="39" w:unhideWhenUsed="1"/>
+    <w:lsdException w:name="toc 8" w:semiHidden="1" w:uiPriority="39" w:unhideWhenUsed="1"/>
+    <w:lsdException w:name="toc 9" w:semiHidden="1" w:uiPriority="39" w:unhideWhenUsed="1"/>
+    <w:lsdException w:name="Normal Indent" w:semiHidden="1" w:unhideWhenUsed="1"/>
+    <w:lsdException w:name="footnote text" w:semiHidden="1" w:unhideWhenUsed="1"/>
+    <w:lsdException w:name="annotation text" w:semiHidden="1" w:unhideWhenUsed="1"/>
+    <w:lsdException w:name="header" w:semiHidden="1" w:unhideWhenUsed="1"/>
+    <w:lsdException w:name="footer" w:semiHidden="1" w:unhideWhenUsed="1"/>
+    <w:lsdException w:name="index heading" w:semiHidden="1" w:unhideWhenUsed="1"/>
+    <w:lsdException w:name="caption" w:semiHidden="1" w:uiPriority="35" w:unhideWhenUsed="1" w:qFormat="1"/>
+    <w:lsdException w:name="table of figures" w:semiHidden="1" w:unhideWhenUsed="1"/>
+    <w:lsdException w:name="envelope address" w:semiHidden="1" w:unhideWhenUsed="1"/>
+    <w:lsdException w:name="envelope return" w:semiHidden="1" w:unhideWhenUsed="1"/>
+    <w:lsdException w:name="footnote reference" w:semiHidden="1" w:unhideWhenUsed="1"/>
+    <w:lsdException w:name="annotation reference" w:semiHidden="1" w:unhideWhenUsed="1"/>
+    <w:lsdException w:name="line number" w:semiHidden="1" w:unhideWhenUsed="1"/>
+    <w:lsdException w:name="page number" w:semiHidden="1" w:unhideWhenUsed="1"/>
+    <w:lsdException w:name="endnote reference" w:semiHidden="1" w:unhideWhenUsed="1"/>
+    <w:lsdException w:name="endnote text" w:semiHidden="1" w:unhideWhenUsed="1"/>
+    <w:lsdException w:name="table of authorities" w:semiHidden="1" w:unhideWhenUsed="1"/>
+    <w:lsdException w:name="macro" w:semiHidden="1" w:unhideWhenUsed="1"/>
+    <w:lsdException w:name="toa heading" w:semiHidden="1" w:unhideWhenUsed="1"/>
+    <w:lsdException w:name="List" w:semiHidden="1" w:unhideWhenUsed="1"/>
+    <w:lsdException w:name="List Bullet" w:semiHidden="1" w:unhideWhenUsed="1"/>
+    <w:lsdException w:name="List Number" w:semiHidden="1" w:unhideWhenUsed="1"/>
+    <w:lsdException w:name="List 2" w:semiHidden="1" w:unhideWhenUsed="1"/>
+    <w:lsdException w:name="List 3" w:semiHidden="1" w:unhideWhenUsed="1"/>
+    <w:lsdException w:name="List 4" w:semiHidden="1" w:unhideWhenUsed="1"/>
+    <w:lsdException w:name="List 5" w:semiHidden="1" w:unhideWhenUsed="1"/>
+    <w:lsdException w:name="List Bullet 2" w:semiHidden="1" w:unhideWhenUsed="1"/>
+    <w:lsdException w:name="List Bullet 3" w:semiHidden="1" w:unhideWhenUsed="1"/>
+    <w:lsdException w:name="List Bullet 4" w:semiHidden="1" w:unhideWhenUsed="1"/>
+    <w:lsdException w:name="List Bullet 5" w:semiHidden="1" w:unhideWhenUsed="1"/>
+    <w:lsdException w:name="List Number 2" w:semiHidden="1" w:unhideWhenUsed="1"/>
+    <w:lsdException w:name="List Number 3" w:semiHidden="1" w:unhideWhenUsed="1"/>
+    <w:lsdException w:name="List Number 4" w:semiHidden="1" w:unhideWhenUsed="1"/>
+    <w:lsdException w:name="List Number 5" w:semiHidden="1" w:unhideWhenUsed="1"/>
+    <w:lsdException w:name="Title" w:uiPriority="10" w:qFormat="1"/>
+    <w:lsdException w:name="Closing" w:semiHidden="1" w:unhideWhenUsed="1"/>
+    <w:lsdException w:name="Signature" w:semiHidden="1" w:unhideWhenUsed="1"/>
+    <w:lsdException w:name="Default Paragraph Font" w:semiHidden="1" w:uiPriority="1" w:unhideWhenUsed="1"/>
+    <w:lsdException w:name="Body Text" w:semiHidden="1" w:unhideWhenUsed="1"/>
+    <w:lsdException w:name="Body Text Indent" w:semiHidden="1" w:unhideWhenUsed="1"/>
+    <w:lsdException w:name="List Continue" w:semiHidden="1" w:unhideWhenUsed="1"/>
+    <w:lsdException w:name="List Continue 2" w:semiHidden="1" w:unhideWhenUsed="1"/>
+    <w:lsdException w:name="List Continue 3" w:semiHidden="1" w:unhideWhenUsed="1"/>
+    <w:lsdException w:name="List Continue 4" w:semiHidden="1" w:unhideWhenUsed="1"/>
+    <w:lsdException w:name="List Continue 5" w:semiHidden="1" w:unhideWhenUsed="1"/>
+    <w:lsdException w:name="Message Header" w:semiHidden="1" w:unhideWhenUsed="1"/>
+    <w:lsdException w:name="Subtitle" w:uiPriority="11" w:qFormat="1"/>
+    <w:lsdException w:name="Salutation" w:semiHidden="1" w:unhideWhenUsed="1"/>
+    <w:lsdException w:name="Date" w:semiHidden="1" w:unhideWhenUsed="1"/>
+    <w:lsdException w:name="Body Text First Indent" w:semiHidden="1" w:unhideWhenUsed="1"/>
+    <w:lsdException w:name="Body Text First Indent 2" w:semiHidden="1" w:unhideWhenUsed="1"/>
+    <w:lsdException w:name="Note Heading" w:semiHidden="1" w:unhideWhenUsed="1"/>
+    <w:lsdException w:name="Body Text 2" w:semiHidden="1" w:unhideWhenUsed="1"/>
+    <w:lsdException w:name="Body Text 3" w:semiHidden="1" w:unhideWhenUsed="1"/>
+    <w:lsdException w:name="Body Text Indent 2" w:semiHidden="1" w:unhideWhenUsed="1"/>
+    <w:lsdException w:name="Body Text Indent 3" w:semiHidden="1" w:unhideWhenUsed="1"/>
+    <w:lsdException w:name="Block Text" w:semiHidden="1" w:unhideWhenUsed="1"/>
+    <w:lsdException w:name="Hyperlink" w:semiHidden="1" w:unhideWhenUsed="1"/>
+    <w:lsdException w:name="FollowedHyperlink" w:semiHidden="1" w:unhideWhenUsed="1"/>
+    <w:lsdException w:name="Strong" w:uiPriority="22" w:qFormat="1"/>
+    <w:lsdException w:name="Emphasis" w:uiPriority="20" w:qFormat="1"/>
+    <w:lsdException w:name="Document Map" w:semiHidden="1" w:unhideWhenUsed="1"/>
+    <w:lsdException w:name="Plain Text" w:semiHidden="1" w:unhideWhenUsed="1"/>
+    <w:lsdException w:name="E-mail Signature" w:semiHidden="1" w:unhideWhenUsed="1"/>
+    <w:lsdException w:name="HTML Top of Form" w:semiHidden="1" w:unhideWhenUsed="1"/>
+    <w:lsdException w:name="HTML Bottom of Form" w:semiHidden="1" w:unhideWhenUsed="1"/>
+    <w:lsdException w:name="Normal (Web)" w:semiHidden="1" w:unhideWhenUsed="1"/>
+    <w:lsdException w:name="HTML Acronym" w:semiHidden="1" w:unhideWhenUsed="1"/>
+    <w:lsdException w:name="HTML Address" w:semiHidden="1" w:unhideWhenUsed="1"/>
+    <w:lsdException w:name="HTML Cite" w:semiHidden="1" w:unhideWhenUsed="1"/>
+    <w:lsdException w:name="HTML Code" w:semiHidden="1" w:unhideWhenUsed="1"/>
+    <w:lsdException w:name="HTML Definition" w:semiHidden="1" w:unhideWhenUsed="1"/>
+    <w:lsdException w:name="HTML Keyboard" w:semiHidden="1" w:unhideWhenUsed="1"/>
+    <w:lsdException w:name="HTML Preformatted" w:semiHidden="1" w:unhideWhenUsed="1"/>
+    <w:lsdException w:name="HTML Sample" w:semiHidden="1" w:unhideWhenUsed="1"/>
+    <w:lsdException w:name="HTML Typewriter" w:semiHidden="1" w:unhideWhenUsed="1"/>
+    <w:lsdException w:name="HTML Variable" w:semiHidden="1" w:unhideWhenUsed="1"/>
+    <w:lsdException w:name="Normal Table" w:semiHidden="1" w:unhideWhenUsed="1"/>
+    <w:lsdException w:name="annotation subject" w:semiHidden="1" w:unhideWhenUsed="1"/>
+    <w:lsdException w:name="No List" w:semiHidden="1" w:unhideWhenUsed="1"/>
+    <w:lsdException w:name="Outline List 1" w:semiHidden="1" w:unhideWhenUsed="1"/>
+    <w:lsdException w:name="Outline List 2" w:semiHidden="1" w:unhideWhenUsed="1"/>
+    <w:lsdException w:name="Outline List 3" w:semiHidden="1" w:unhideWhenUsed="1"/>
+    <w:lsdException w:name="Table Simple 1" w:semiHidden="1" w:unhideWhenUsed="1"/>
+    <w:lsdException w:name="Table Simple 2" w:semiHidden="1" w:unhideWhenUsed="1"/>
+    <w:lsdException w:name="Table Simple 3" w:semiHidden="1" w:unhideWhenUsed="1"/>
+    <w:lsdException w:name="Table Classic 1" w:semiHidden="1" w:unhideWhenUsed="1"/>
+    <w:lsdException w:name="Table Classic 2" w:semiHidden="1" w:unhideWhenUsed="1"/>
+    <w:lsdException w:name="Table Classic 3" w:semiHidden="1" w:unhideWhenUsed="1"/>
+    <w:lsdException w:name="Table Classic 4" w:semiHidden="1" w:unhideWhenUsed="1"/>
+    <w:lsdException w:name="Table Colorful 1" w:semiHidden="1" w:unhideWhenUsed="1"/>
+    <w:lsdException w:name="Table Colorful 2" w:semiHidden="1" w:unhideWhenUsed="1"/>
+    <w:lsdException w:name="Table Colorful 3" w:semiHidden="1" w:unhideWhenUsed="1"/>
+    <w:lsdException w:name="Table Columns 1" w:semiHidden="1" w:unhideWhenUsed="1"/>
+    <w:lsdException w:name="Table Columns 2" w:semiHidden="1" w:unhideWhenUsed="1"/>
+    <w:lsdException w:name="Table Columns 3" w:semiHidden="1" w:unhideWhenUsed="1"/>
+    <w:lsdException w:name="Table Columns 4" w:semiHidden="1" w:unhideWhenUsed="1"/>
+    <w:lsdException w:name="Table Columns 5" w:semiHidden="1" w:unhideWhenUsed="1"/>
+    <w:lsdException w:name="Table Grid 1" w:semiHidden="1" w:unhideWhenUsed="1"/>
+    <w:lsdException w:name="Table Grid 2" w:semiHidden="1" w:unhideWhenUsed="1"/>
+    <w:lsdException w:name="Table Grid 3" w:semiHidden="1" w:unhideWhenUsed="1"/>
+    <w:lsdException w:name="Table Grid 4" w:semiHidden="1" w:unhideWhenUsed="1"/>
+    <w:lsdException w:name="Table Grid 5" w:semiHidden="1" w:unhideWhenUsed="1"/>
+    <w:lsdException w:name="Table Grid 6" w:semiHidden="1" w:unhideWhenUsed="1"/>
+    <w:lsdException w:name="Table Grid 7" w:semiHidden="1" w:unhideWhenUsed="1"/>
+    <w:lsdException w:name="Table Grid 8" w:semiHidden="1" w:unhideWhenUsed="1"/>
+    <w:lsdException w:name="Table List 1" w:semiHidden="1" w:unhideWhenUsed="1"/>
+    <w:lsdException w:name="Table List 2" w:semiHidden="1" w:unhideWhenUsed="1"/>
+    <w:lsdException w:name="Table List 3" w:semiHidden="1" w:unhideWhenUsed="1"/>
+    <w:lsdException w:name="Table List 4" w:semiHidden="1" w:unhideWhenUsed="1"/>
+    <w:lsdException w:name="Table List 5" w:semiHidden="1" w:unhideWhenUsed="1"/>
+    <w:lsdException w:name="Table List 6" w:semiHidden="1" w:unhideWhenUsed="1"/>
+    <w:lsdException w:name="Table List 7" w:semiHidden="1" w:unhideWhenUsed="1"/>
+    <w:lsdException w:name="Table List 8" w:semiHidden="1" w:unhideWhenUsed="1"/>
+    <w:lsdException w:name="Table 3D effects 1" w:semiHidden="1" w:unhideWhenUsed="1"/>
+    <w:lsdException w:name="Table 3D effects 2" w:semiHidden="1" w:unhideWhenUsed="1"/>
+    <w:lsdException w:name="Table 3D effects 3" w:semiHidden="1" w:unhideWhenUsed="1"/>
+    <w:lsdException w:name="Table Contemporary" w:semiHidden="1" w:unhideWhenUsed="1"/>
+    <w:lsdException w:name="Table Elegant" w:semiHidden="1" w:unhideWhenUsed="1"/>
+    <w:lsdException w:name="Table Professional" w:semiHidden="1" w:unhideWhenUsed="1"/>
+    <w:lsdException w:name="Table Subtle 1" w:semiHidden="1" w:unhideWhenUsed="1"/>
+    <w:lsdException w:name="Table Subtle 2" w:semiHidden="1" w:unhideWhenUsed="1"/>
+    <w:lsdException w:name="Table Web 1" w:semiHidden="1" w:unhideWhenUsed="1"/>
+    <w:lsdException w:name="Table Web 2" w:semiHidden="1" w:unhideWhenUsed="1"/>
+    <w:lsdException w:name="Table Web 3" w:semiHidden="1" w:unhideWhenUsed="1"/>
+    <w:lsdException w:name="Balloon Text" w:semiHidden="1" w:unhideWhenUsed="1"/>
+    <w:lsdException w:name="Table Grid" w:uiPriority="39"/>
+    <w:lsdException w:name="Table Theme" w:semiHidden="1" w:unhideWhenUsed="1"/>
+    <w:lsdException w:name="Placeholder Text" w:semiHidden="1"/>
+    <w:lsdException w:name="No Spacing" w:uiPriority="1" w:qFormat="1"/>
+    <w:lsdException w:name="Light Shading" w:uiPriority="60"/>
+    <w:lsdException w:name="Light List" w:uiPriority="61"/>
+    <w:lsdException w:name="Light Grid" w:uiPriority="62"/>
+    <w:lsdException w:name="Medium Shading 1" w:uiPriority="63"/>
+    <w:lsdException w:name="Medium Shading 2" w:uiPriority="64"/>
+    <w:lsdException w:name="Medium List 1" w:uiPriority="65"/>
+    <w:lsdException w:name="Medium List 2" w:uiPriority="66"/>
+    <w:lsdException w:name="Medium Grid 1" w:uiPriority="67"/>
+    <w:lsdException w:name="Medium Grid 2" w:uiPriority="68"/>
+    <w:lsdException w:name="Medium Grid 3" w:uiPriority="69"/>
+    <w:lsdException w:name="Dark List" w:uiPriority="70"/>
+    <w:lsdException w:name="Colorful Shading" w:uiPriority="71"/>
+    <w:lsdException w:name="Colorful List" w:uiPriority="72"/>
+    <w:lsdException w:name="Colorful Grid" w:uiPriority="73"/>
+    <w:lsdException w:name="Light Shading Accent 1" w:uiPriority="60"/>
+    <w:lsdException w:name="Light List Accent 1" w:uiPriority="61"/>
+    <w:lsdException w:name="Light Grid Accent 1" w:uiPriority="62"/>
+    <w:lsdException w:name="Medium Shading 1 Accent 1" w:uiPriority="63"/>
+    <w:lsdException w:name="Medium Shading 2 Accent 1" w:uiPriority="64"/>
+    <w:lsdException w:name="Medium List 1 Accent 1" w:uiPriority="65"/>
+    <w:lsdException w:name="Revision" w:semiHidden="1"/>
+    <w:lsdException w:name="List Paragraph" w:uiPriority="34" w:qFormat="1"/>
+    <w:lsdException w:name="Quote" w:uiPriority="29" w:qFormat="1"/>
+    <w:lsdException w:name="Intense Quote" w:uiPriority="30" w:qFormat="1"/>
+    <w:lsdException w:name="Medium List 2 Accent 1" w:uiPriority="66"/>
+    <w:lsdException w:name="Medium Grid 1 Accent 1" w:uiPriority="67"/>
+    <w:lsdException w:name="Medium Grid 2 Accent 1" w:uiPriority="68"/>
+    <w:lsdException w:name="Medium Grid 3 Accent 1" w:uiPriority="69"/>
+    <w:lsdException w:name="Dark List Accent 1" w:uiPriority="70"/>
+    <w:lsdException w:name="Colorful Shading Accent 1" w:uiPriority="71"/>
+    <w:lsdException w:name="Colorful List Accent 1" w:uiPriority="72"/>
+    <w:lsdException w:name="Colorful Grid Accent 1" w:uiPriority="73"/>
+    <w:lsdException w:name="Light Shading Accent 2" w:uiPriority="60"/>
+    <w:lsdException w:name="Light List Accent 2" w:uiPriority="61"/>
+    <w:lsdException w:name="Light Grid Accent 2" w:uiPriority="62"/>
+    <w:lsdException w:name="Medium Shading 1 Accent 2" w:uiPriority="63"/>
+    <w:lsdException w:name="Medium Shading 2 Accent 2" w:uiPriority="64"/>
+    <w:lsdException w:name="Medium List 1 Accent 2" w:uiPriority="65"/>
+    <w:lsdException w:name="Medium List 2 Accent 2" w:uiPriority="66"/>
+    <w:lsdException w:name="Medium Grid 1 Accent 2" w:uiPriority="67"/>
+    <w:lsdException w:name="Medium Grid 2 Accent 2" w:uiPriority="68"/>
+    <w:lsdException w:name="Medium Grid 3 Accent 2" w:uiPriority="69"/>
+    <w:lsdException w:name="Dark List Accent 2" w:uiPriority="70"/>
+    <w:lsdException w:name="Colorful Shading Accent 2" w:uiPriority="71"/>
+    <w:lsdException w:name="Colorful List Accent 2" w:uiPriority="72"/>
+    <w:lsdException w:name="Colorful Grid Accent 2" w:uiPriority="73"/>
+    <w:lsdException w:name="Light Shading Accent 3" w:uiPriority="60"/>
+    <w:lsdException w:name="Light List Accent 3" w:uiPriority="61"/>
+    <w:lsdException w:name="Light Grid Accent 3" w:uiPriority="62"/>
+    <w:lsdException w:name="Medium Shading 1 Accent 3" w:uiPriority="63"/>
+    <w:lsdException w:name="Medium Shading 2 Accent 3" w:uiPriority="64"/>
+    <w:lsdException w:name="Medium List 1 Accent 3" w:uiPriority="65"/>
+    <w:lsdException w:name="Medium List 2 Accent 3" w:uiPriority="66"/>
+    <w:lsdException w:name="Medium Grid 1 Accent 3" w:uiPriority="67"/>
+    <w:lsdException w:name="Medium Grid 2 Accent 3" w:uiPriority="68"/>
+    <w:lsdException w:name="Medium Grid 3 Accent 3" w:uiPriority="69"/>
+    <w:lsdException w:name="Dark List Accent 3" w:uiPriority="70"/>
+    <w:lsdException w:name="Colorful Shading Accent 3" w:uiPriority="71"/>
+    <w:lsdException w:name="Colorful List Accent 3" w:uiPriority="72"/>
+    <w:lsdException w:name="Colorful Grid Accent 3" w:uiPriority="73"/>
+    <w:lsdException w:name="Light Shading Accent 4" w:uiPriority="60"/>
+    <w:lsdException w:name="Light List Accent 4" w:uiPriority="61"/>
+    <w:lsdException w:name="Light Grid Accent 4" w:uiPriority="62"/>
+    <w:lsdException w:name="Medium Shading 1 Accent 4" w:uiPriority="63"/>
+    <w:lsdException w:name="Medium Shading 2 Accent 4" w:uiPriority="64"/>
+    <w:lsdException w:name="Medium List 1 Accent 4" w:uiPriority="65"/>
+    <w:lsdException w:name="Medium List 2 Accent 4" w:uiPriority="66"/>
+    <w:lsdException w:name="Medium Grid 1 Accent 4" w:uiPriority="67"/>
+    <w:lsdException w:name="Medium Grid 2 Accent 4" w:uiPriority="68"/>
+    <w:lsdException w:name="Medium Grid 3 Accent 4" w:uiPriority="69"/>
+    <w:lsdException w:name="Dark List Accent 4" w:uiPriority="70"/>
+    <w:lsdException w:name="Colorful Shading Accent 4" w:uiPriority="71"/>
+    <w:lsdException w:name="Colorful List Accent 4" w:uiPriority="72"/>
+    <w:lsdException w:name="Colorful Grid Accent 4" w:uiPriority="73"/>
+    <w:lsdException w:name="Light Shading Accent 5" w:uiPriority="60"/>
+    <w:lsdException w:name="Light List Accent 5" w:uiPriority="61"/>
+    <w:lsdException w:name="Light Grid Accent 5" w:uiPriority="62"/>
+    <w:lsdException w:name="Medium Shading 1 Accent 5" w:uiPriority="63"/>
+    <w:lsdException w:name="Medium Shading 2 Accent 5" w:uiPriority="64"/>
+    <w:lsdException w:name="Medium List 1 Accent 5" w:uiPriority="65"/>
+    <w:lsdException w:name="Medium List 2 Accent 5" w:uiPriority="66"/>
+    <w:lsdException w:name="Medium Grid 1 Accent 5" w:uiPriority="67"/>
+    <w:lsdException w:name="Medium Grid 2 Accent 5" w:uiPriority="68"/>
+    <w:lsdException w:name="Medium Grid 3 Accent 5" w:uiPriority="69"/>
+    <w:lsdException w:name="Dark List Accent 5" w:uiPriority="70"/>
+    <w:lsdException w:name="Colorful Shading Accent 5" w:uiPriority="71"/>
+    <w:lsdException w:name="Colorful List Accent 5" w:uiPriority="72"/>
+    <w:lsdException w:name="Colorful Grid Accent 5" w:uiPriority="73"/>
+    <w:lsdException w:name="Light Shading Accent 6" w:uiPriority="60"/>
+    <w:lsdException w:name="Light List Accent 6" w:uiPriority="61"/>
+    <w:lsdException w:name="Light Grid Accent 6" w:uiPriority="62"/>
+    <w:lsdException w:name="Medium Shading 1 Accent 6" w:uiPriority="63"/>
+    <w:lsdException w:name="Medium Shading 2 Accent 6" w:uiPriority="64"/>
+    <w:lsdException w:name="Medium List 1 Accent 6" w:uiPriority="65"/>
+    <w:lsdException w:name="Medium List 2 Accent 6" w:uiPriority="66"/>
+    <w:lsdException w:name="Medium Grid 1 Accent 6" w:uiPriority="67"/>
+    <w:lsdException w:name="Medium Grid 2 Accent 6" w:uiPriority="68"/>
+    <w:lsdException w:name="Medium Grid 3 Accent 6" w:uiPriority="69"/>
+    <w:lsdException w:name="Dark List Accent 6" w:uiPriority="70"/>
+    <w:lsdException w:name="Colorful Shading Accent 6" w:uiPriority="71"/>
+    <w:lsdException w:name="Colorful List Accent 6" w:uiPriority="72"/>
+    <w:lsdException w:name="Colorful Grid Accent 6" w:uiPriority="73"/>
+    <w:lsdException w:name="Subtle Emphasis" w:uiPriority="19" w:qFormat="1"/>
+    <w:lsdException w:name="Intense Emphasis" w:uiPriority="21" w:qFormat="1"/>
+    <w:lsdException w:name="Subtle Reference" w:uiPriority="31" w:qFormat="1"/>
+    <w:lsdException w:name="Intense Reference" w:uiPriority="32" w:qFormat="1"/>
+    <w:lsdException w:name="Book Title" w:uiPriority="33" w:qFormat="1"/>
+    <w:lsdException w:name="Bibliography" w:semiHidden="1" w:uiPriority="37" w:unhideWhenUsed="1"/>
+    <w:lsdException w:name="TOC Heading" w:semiHidden="1" w:uiPriority="39" w:unhideWhenUsed="1" w:qFormat="1"/>
+    <w:lsdException w:name="Plain Table 1" w:uiPriority="41"/>
+    <w:lsdException w:name="Plain Table 2" w:uiPriority="42"/>
+    <w:lsdException w:name="Plain Table 3" w:uiPriority="43"/>
+    <w:lsdException w:name="Plain Table 4" w:uiPriority="44"/>
+    <w:lsdException w:name="Plain Table 5" w:uiPriority="45"/>
+    <w:lsdException w:name="Grid Table Light" w:uiPriority="40"/>
+    <w:lsdException w:name="Grid Table 1 Light" w:uiPriority="46"/>
+    <w:lsdException w:name="Grid Table 2" w:uiPriority="47"/>
+    <w:lsdException w:name="Grid Table 3" w:uiPriority="48"/>
+    <w:lsdException w:name="Grid Table 4" w:uiPriority="49"/>
+    <w:lsdException w:name="Grid Table 5 Dark" w:uiPriority="50"/>
+    <w:lsdException w:name="Grid Table 6 Colorful" w:uiPriority="51"/>
+    <w:lsdException w:name="Grid Table 7 Colorful" w:uiPriority="52"/>
+    <w:lsdException w:name="Grid Table 1 Light Accent 1" w:uiPriority="46"/>
+    <w:lsdException w:name="Grid Table 2 Accent 1" w:uiPriority="47"/>
+    <w:lsdException w:name="Grid Table 3 Accent 1" w:uiPriority="48"/>
+    <w:lsdException w:name="Grid Table 4 Accent 1" w:uiPriority="49"/>
+    <w:lsdException w:name="Grid Table 5 Dark Accent 1" w:uiPriority="50"/>
+    <w:lsdException w:name="Grid Table 6 Colorful Accent 1" w:uiPriority="51"/>
+    <w:lsdException w:name="Grid Table 7 Colorful Accent 1" w:uiPriority="52"/>
+    <w:lsdException w:name="Grid Table 1 Light Accent 2" w:uiPriority="46"/>
+    <w:lsdException w:name="Grid Table 2 Accent 2" w:uiPriority="47"/>
+    <w:lsdException w:name="Grid Table 3 Accent 2" w:uiPriority="48"/>
+    <w:lsdException w:name="Grid Table 4 Accent 2" w:uiPriority="49"/>
+    <w:lsdException w:name="Grid Table 5 Dark Accent 2" w:uiPriority="50"/>
+    <w:lsdException w:name="Grid Table 6 Colorful Accent 2" w:uiPriority="51"/>
+    <w:lsdException w:name="Grid Table 7 Colorful Accent 2" w:uiPriority="52"/>
+    <w:lsdException w:name="Grid Table 1 Light Accent 3" w:uiPriority="46"/>
+    <w:lsdException w:name="Grid Table 2 Accent 3" w:uiPriority="47"/>
+    <w:lsdException w:name="Grid Table 3 Accent 3" w:uiPriority="48"/>
+    <w:lsdException w:name="Grid Table 4 Accent 3" w:uiPriority="49"/>
+    <w:lsdException w:name="Grid Table 5 Dark Accent 3" w:uiPriority="50"/>
+    <w:lsdException w:name="Grid Table 6 Colorful Accent 3" w:uiPriority="51"/>
+    <w:lsdException w:name="Grid Table 7 Colorful Accent 3" w:uiPriority="52"/>
+    <w:lsdException w:name="Grid Table 1 Light Accent 4" w:uiPriority="46"/>
+    <w:lsdException w:name="Grid Table 2 Accent 4" w:uiPriority="47"/>
+    <w:lsdException w:name="Grid Table 3 Accent 4" w:uiPriority="48"/>
+    <w:lsdException w:name="Grid Table 4 Accent 4" w:uiPriority="49"/>
+    <w:lsdException w:name="Grid Table 5 Dark Accent 4" w:uiPriority="50"/>
+    <w:lsdException w:name="Grid Table 6 Colorful Accent 4" w:uiPriority="51"/>
+    <w:lsdException w:name="Grid Table 7 Colorful Accent 4" w:uiPriority="52"/>
+    <w:lsdException w:name="Grid Table 1 Light Accent 5" w:uiPriority="46"/>
+    <w:lsdException w:name="Grid Table 2 Accent 5" w:uiPriority="47"/>
+    <w:lsdException w:name="Grid Table 3 Accent 5" w:uiPriority="48"/>
+    <w:lsdException w:name="Grid Table 4 Accent 5" w:uiPriority="49"/>
+    <w:lsdException w:name="Grid Table 5 Dark Accent 5" w:uiPriority="50"/>
+    <w:lsdException w:name="Grid Table 6 Colorful Accent 5" w:uiPriority="51"/>
+    <w:lsdException w:name="Grid Table 7 Colorful Accent 5" w:uiPriority="52"/>
+    <w:lsdException w:name="Grid Table 1 Light Accent 6" w:uiPriority="46"/>
+    <w:lsdException w:name="Grid Table 2 Accent 6" w:uiPriority="47"/>
+    <w:lsdException w:name="Grid Table 3 Accent 6" w:uiPriority="48"/>
+    <w:lsdException w:name="Grid Table 4 Accent 6" w:uiPriority="49"/>
+    <w:lsdException w:name="Grid Table 5 Dark Accent 6" w:uiPriority="50"/>
+    <w:lsdException w:name="Grid Table 6 Colorful Accent 6" w:uiPriority="51"/>
+    <w:lsdException w:name="Grid Table 7 Colorful Accent 6" w:uiPriority="52"/>
+    <w:lsdException w:name="List Table 1 Light" w:uiPriority="46"/>
+    <w:lsdException w:name="List Table 2" w:uiPriority="47"/>
+    <w:lsdException w:name="List Table 3" w:uiPriority="48"/>
+    <w:lsdException w:name="List Table 4" w:uiPriority="49"/>
+    <w:lsdException w:name="List Table 5 Dark" w:uiPriority="50"/>
+    <w:lsdException w:name="List Table 6 Colorful" w:uiPriority="51"/>
+    <w:lsdException w:name="List Table 7 Colorful" w:uiPriority="52"/>
+    <w:lsdException w:name="List Table 1 Light Accent 1" w:uiPriority="46"/>
+    <w:lsdException w:name="List Table 2 Accent 1" w:uiPriority="47"/>
+    <w:lsdException w:name="List Table 3 Accent 1" w:uiPriority="48"/>
+    <w:lsdException w:name="List Table 4 Accent 1" w:uiPriority="49"/>
+    <w:lsdException w:name="List Table 5 Dark Accent 1" w:uiPriority="50"/>
+    <w:lsdException w:name="List Table 6 Colorful Accent 1" w:uiPriority="51"/>
+    <w:lsdException w:name="List Table 7 Colorful Accent 1" w:uiPriority="52"/>
+    <w:lsdException w:name="List Table 1 Light Accent 2" w:uiPriority="46"/>
+    <w:lsdException w:name="List Table 2 Accent 2" w:uiPriority="47"/>
+    <w:lsdException w:name="List Table 3 Accent 2" w:uiPriority="48"/>
+    <w:lsdException w:name="List Table 4 Accent 2" w:uiPriority="49"/>
+    <w:lsdException w:name="List Table 5 Dark Accent 2" w:uiPriority="50"/>
+    <w:lsdException w:name="List Table 6 Colorful Accent 2" w:uiPriority="51"/>
+    <w:lsdException w:name="List Table 7 Colorful Accent 2" w:uiPriority="52"/>
+    <w:lsdException w:name="List Table 1 Light Accent 3" w:uiPriority="46"/>
+    <w:lsdException w:name="List Table 2 Accent 3" w:uiPriority="47"/>
+    <w:lsdException w:name="List Table 3 Accent 3" w:uiPriority="48"/>
+    <w:lsdException w:name="List Table 4 Accent 3" w:uiPriority="49"/>
+    <w:lsdException w:name="List Table 5 Dark Accent 3" w:uiPriority="50"/>
+    <w:lsdException w:name="List Table 6 Colorful Accent 3" w:uiPriority="51"/>
+    <w:lsdException w:name="List Table 7 Colorful Accent 3" w:uiPriority="52"/>
+    <w:lsdException w:name="List Table 1 Light Accent 4" w:uiPriority="46"/>
+    <w:lsdException w:name="List Table 2 Accent 4" w:uiPriority="47"/>
+    <w:lsdException w:name="List Table 3 Accent 4" w:uiPriority="48"/>
+    <w:lsdException w:name="List Table 4 Accent 4" w:uiPriority="49"/>
+    <w:lsdException w:name="List Table 5 Dark Accent 4" w:uiPriority="50"/>
+    <w:lsdException w:name="List Table 6 Colorful Accent 4" w:uiPriority="51"/>
+    <w:lsdException w:name="List Table 7 Colorful Accent 4" w:uiPriority="52"/>
+    <w:lsdException w:name="List Table 1 Light Accent 5" w:uiPriority="46"/>
+    <w:lsdException w:name="List Table 2 Accent 5" w:uiPriority="47"/>
+    <w:lsdException w:name="List Table 3 Accent 5" w:uiPriority="48"/>
+    <w:lsdException w:name="List Table 4 Accent 5" w:uiPriority="49"/>
+    <w:lsdException w:name="List Table 5 Dark Accent 5" w:uiPriority="50"/>
+    <w:lsdException w:name="List Table 6 Colorful Accent 5" w:uiPriority="51"/>
+    <w:lsdException w:name="List Table 7 Colorful Accent 5" w:uiPriority="52"/>
+    <w:lsdException w:name="List Table 1 Light Accent 6" w:uiPriority="46"/>
+    <w:lsdException w:name="List Table 2 Accent 6" w:uiPriority="47"/>
+    <w:lsdException w:name="List Table 3 Accent 6" w:uiPriority="48"/>
+    <w:lsdException w:name="List Table 4 Accent 6" w:uiPriority="49"/>
+    <w:lsdException w:name="List Table 5 Dark Accent 6" w:uiPriority="50"/>
+    <w:lsdException w:name="List Table 6 Colorful Accent 6" w:uiPriority="51"/>
+    <w:lsdException w:name="List Table 7 Colorful Accent 6" w:uiPriority="52"/>
+    <w:lsdException w:name="Mention" w:semiHidden="1" w:unhideWhenUsed="1"/>
+    <w:lsdException w:name="Smart Hyperlink" w:semiHidden="1" w:unhideWhenUsed="1"/>
+    <w:lsdException w:name="Hashtag" w:semiHidden="1" w:unhideWhenUsed="1"/>
+    <w:lsdException w:name="Unresolved Mention" w:semiHidden="1" w:unhideWhenUsed="1"/>
+    <w:lsdException w:name="Smart Link" w:semiHidden="1" w:unhideWhenUsed="1"/>
+  </w:latentStyles>
+  <w:style w:type="paragraph" w:default="1" w:styleId="Normal">
+    <w:name w:val="Normal"/>
+    <w:qFormat/>
+  </w:style>
+  <w:style w:type="character" w:default="1" w:styleId="DefaultParagraphFont">
+    <w:name w:val="Default Paragraph Font"/>
+    <w:uiPriority w:val="1"/>
+    <w:semiHidden/>
+    <w:unhideWhenUsed/>
+  </w:style>
+  <w:style w:type="table" w:default="1" w:styleId="TableNormal">
+    <w:name w:val="Normal Table"/>
+    <w:uiPriority w:val="99"/>
+    <w:semiHidden/>
+    <w:unhideWhenUsed/>
+    <w:tblPr>
+      <w:tblInd w:w="0" w:type="dxa"/>
+      <w:tblCellMar>
+        <w:top w:w="0" w:type="dxa"/>
+        <w:left w:w="108" w:type="dxa"/>
+        <w:bottom w:w="0" w:type="dxa"/>
+        <w:right w:w="108" w:type="dxa"/>
+      </w:tblCellMar>
+    </w:tblPr>
+  </w:style>
+  <w:style w:type="numbering" w:default="1" w:styleId="NoList">
+    <w:name w:val="No List"/>
+    <w:uiPriority w:val="99"/>
+    <w:semiHidden/>
+    <w:unhideWhenUsed/>
+  </w:style>
+  <w:style w:type="paragraph" w:customStyle="1" w:styleId="49907FA7E0834752AC6876898162B143">
+    <w:name w:val="49907FA7E0834752AC6876898162B143"/>
+    <w:rsid w:val="00812E0A"/>
+  </w:style>
+  <w:style w:type="paragraph" w:customStyle="1" w:styleId="E77D360828AE4505B583F2F4F8D10470">
+    <w:name w:val="E77D360828AE4505B583F2F4F8D10470"/>
+    <w:rsid w:val="00812E0A"/>
+  </w:style>
+  <w:style w:type="paragraph" w:customStyle="1" w:styleId="CBFD0EA0DE7D407290FAE5BFB903827A">
+    <w:name w:val="CBFD0EA0DE7D407290FAE5BFB903827A"/>
+    <w:rsid w:val="00812E0A"/>
+  </w:style>
+  <w:style w:type="paragraph" w:customStyle="1" w:styleId="93753B61EF7B41CCACC946F458FB8AF4">
+    <w:name w:val="93753B61EF7B41CCACC946F458FB8AF4"/>
+    <w:rsid w:val="00812E0A"/>
+  </w:style>
+  <w:style w:type="paragraph" w:customStyle="1" w:styleId="907EB8C0B8DC4ECDA53BEAB3243C79D3">
+    <w:name w:val="907EB8C0B8DC4ECDA53BEAB3243C79D3"/>
+    <w:rsid w:val="00812E0A"/>
+  </w:style>
+</w:styles>
+</file>
+
+<file path=word/glossary/webSettings.xml><?xml version="1.0" encoding="utf-8"?>
+<w:webSettings xmlns:mc="http://schemas.openxmlformats.org/markup-compatibility/2006" xmlns:r="http://schemas.openxmlformats.org/officeDocument/2006/relationships" xmlns:w="http://schemas.openxmlformats.org/wordprocessingml/2006/main" xmlns:w14="http://schemas.microsoft.com/office/word/2010/wordml" xmlns:w15="http://schemas.microsoft.com/office/word/2012/wordml" xmlns:w16cex="http://schemas.microsoft.com/office/word/2018/wordml/cex" xmlns:w16cid="http://schemas.microsoft.com/office/word/2016/wordml/cid" xmlns:w16="http://schemas.microsoft.com/office/word/2018/wordml" xmlns:w16se="http://schemas.microsoft.com/office/word/2015/wordml/symex" mc:Ignorable="w14 w15 w16se w16cid w16 w16cex">
+  <w:optimizeForBrowser/>
+  <w:allowPNG/>
+</w:webSettings>
+</file>
+
 <file path=word/theme/theme1.xml><?xml version="1.0" encoding="utf-8"?>
 <a:theme xmlns:a="http://schemas.openxmlformats.org/drawingml/2006/main" name="Office Theme">
   <a:themeElements>

</xml_diff>

<commit_message>
updated decision section of report
</commit_message>
<xml_diff>
--- a/AI_for_Game_Engines_Report.docx
+++ b/AI_for_Game_Engines_Report.docx
@@ -1,6 +1,6 @@
 
 <file path=word/document.xml><?xml version="1.0" encoding="utf-8"?>
-<w:document xmlns:wpc="http://schemas.microsoft.com/office/word/2010/wordprocessingCanvas" xmlns:cx="http://schemas.microsoft.com/office/drawing/2014/chartex" xmlns:cx1="http://schemas.microsoft.com/office/drawing/2015/9/8/chartex" xmlns:cx2="http://schemas.microsoft.com/office/drawing/2015/10/21/chartex" xmlns:cx3="http://schemas.microsoft.com/office/drawing/2016/5/9/chartex" xmlns:cx4="http://schemas.microsoft.com/office/drawing/2016/5/10/chartex" xmlns:cx5="http://schemas.microsoft.com/office/drawing/2016/5/11/chartex" xmlns:cx6="http://schemas.microsoft.com/office/drawing/2016/5/12/chartex" xmlns:cx7="http://schemas.microsoft.com/office/drawing/2016/5/13/chartex" xmlns:cx8="http://schemas.microsoft.com/office/drawing/2016/5/14/chartex" xmlns:mc="http://schemas.openxmlformats.org/markup-compatibility/2006" xmlns:aink="http://schemas.microsoft.com/office/drawing/2016/ink" xmlns:am3d="http://schemas.microsoft.com/office/drawing/2017/model3d" xmlns:o="urn:schemas-microsoft-com:office:office" xmlns:r="http://schemas.openxmlformats.org/officeDocument/2006/relationships" xmlns:m="http://schemas.openxmlformats.org/officeDocument/2006/math" xmlns:v="urn:schemas-microsoft-com:vml" xmlns:wp14="http://schemas.microsoft.com/office/word/2010/wordprocessingDrawing" xmlns:wp="http://schemas.openxmlformats.org/drawingml/2006/wordprocessingDrawing" xmlns:w10="urn:schemas-microsoft-com:office:word" xmlns:w="http://schemas.openxmlformats.org/wordprocessingml/2006/main" xmlns:w14="http://schemas.microsoft.com/office/word/2010/wordml" xmlns:w15="http://schemas.microsoft.com/office/word/2012/wordml" xmlns:w16cex="http://schemas.microsoft.com/office/word/2018/wordml/cex" xmlns:w16cid="http://schemas.microsoft.com/office/word/2016/wordml/cid" xmlns:w16="http://schemas.microsoft.com/office/word/2018/wordml" xmlns:w16se="http://schemas.microsoft.com/office/word/2015/wordml/symex" xmlns:wpg="http://schemas.microsoft.com/office/word/2010/wordprocessingGroup" xmlns:wpi="http://schemas.microsoft.com/office/word/2010/wordprocessingInk" xmlns:wne="http://schemas.microsoft.com/office/word/2006/wordml" xmlns:wps="http://schemas.microsoft.com/office/word/2010/wordprocessingShape" mc:Ignorable="w14 w15 w16se w16cid w16 w16cex wp14">
+<w:document xmlns:wpc="http://schemas.microsoft.com/office/word/2010/wordprocessingCanvas" xmlns:cx="http://schemas.microsoft.com/office/drawing/2014/chartex" xmlns:cx1="http://schemas.microsoft.com/office/drawing/2015/9/8/chartex" xmlns:cx2="http://schemas.microsoft.com/office/drawing/2015/10/21/chartex" xmlns:cx3="http://schemas.microsoft.com/office/drawing/2016/5/9/chartex" xmlns:cx4="http://schemas.microsoft.com/office/drawing/2016/5/10/chartex" xmlns:cx5="http://schemas.microsoft.com/office/drawing/2016/5/11/chartex" xmlns:cx6="http://schemas.microsoft.com/office/drawing/2016/5/12/chartex" xmlns:cx7="http://schemas.microsoft.com/office/drawing/2016/5/13/chartex" xmlns:cx8="http://schemas.microsoft.com/office/drawing/2016/5/14/chartex" xmlns:mc="http://schemas.openxmlformats.org/markup-compatibility/2006" xmlns:aink="http://schemas.microsoft.com/office/drawing/2016/ink" xmlns:am3d="http://schemas.microsoft.com/office/drawing/2017/model3d" xmlns:o="urn:schemas-microsoft-com:office:office" xmlns:r="http://schemas.openxmlformats.org/officeDocument/2006/relationships" xmlns:m="http://schemas.openxmlformats.org/officeDocument/2006/math" xmlns:v="urn:schemas-microsoft-com:vml" xmlns:wp14="http://schemas.microsoft.com/office/word/2010/wordprocessingDrawing" xmlns:wp="http://schemas.openxmlformats.org/drawingml/2006/wordprocessingDrawing" xmlns:w10="urn:schemas-microsoft-com:office:word" xmlns:w="http://schemas.openxmlformats.org/wordprocessingml/2006/main" xmlns:w14="http://schemas.microsoft.com/office/word/2010/wordml" xmlns:w15="http://schemas.microsoft.com/office/word/2012/wordml" xmlns:w16cex="http://schemas.microsoft.com/office/word/2018/wordml/cex" xmlns:w16cid="http://schemas.microsoft.com/office/word/2016/wordml/cid" xmlns:w16="http://schemas.microsoft.com/office/word/2018/wordml" xmlns:w16sdtdh="http://schemas.microsoft.com/office/word/2020/wordml/sdtdatahash" xmlns:w16se="http://schemas.microsoft.com/office/word/2015/wordml/symex" xmlns:wpg="http://schemas.microsoft.com/office/word/2010/wordprocessingGroup" xmlns:wpi="http://schemas.microsoft.com/office/word/2010/wordprocessingInk" xmlns:wne="http://schemas.microsoft.com/office/word/2006/wordml" xmlns:wps="http://schemas.microsoft.com/office/word/2010/wordprocessingShape" mc:Ignorable="w14 w15 w16se w16cid w16 w16cex w16sdtdh wp14">
   <w:body>
     <w:sdt>
       <w:sdtPr>
@@ -10,6 +10,7 @@
           <w:docPartUnique/>
         </w:docPartObj>
       </w:sdtPr>
+      <w:sdtEndPr/>
       <w:sdtContent>
         <w:p/>
         <w:tbl>
@@ -29,53 +30,26 @@
             <w:gridCol w:w="7209"/>
           </w:tblGrid>
           <w:tr>
-            <w:sdt>
-              <w:sdtPr>
-                <w:rPr>
-                  <w:color w:val="2F5496" w:themeColor="accent1" w:themeShade="BF"/>
-                  <w:sz w:val="24"/>
-                  <w:szCs w:val="24"/>
-                </w:rPr>
-                <w:alias w:val="Company"/>
-                <w:id w:val="13406915"/>
-                <w:placeholder>
-                  <w:docPart w:val="49907FA7E0834752AC6876898162B143"/>
-                </w:placeholder>
-                <w:showingPlcHdr/>
-                <w:dataBinding w:prefixMappings="xmlns:ns0='http://schemas.openxmlformats.org/officeDocument/2006/extended-properties'" w:xpath="/ns0:Properties[1]/ns0:Company[1]" w:storeItemID="{6668398D-A668-4E3E-A5EB-62B293D839F1}"/>
-                <w:text/>
-              </w:sdtPr>
-              <w:sdtContent>
-                <w:tc>
-                  <w:tcPr>
-                    <w:tcW w:w="7672" w:type="dxa"/>
-                    <w:tcMar>
-                      <w:top w:w="216" w:type="dxa"/>
-                      <w:left w:w="115" w:type="dxa"/>
-                      <w:bottom w:w="216" w:type="dxa"/>
-                      <w:right w:w="115" w:type="dxa"/>
-                    </w:tcMar>
-                  </w:tcPr>
-                  <w:p>
-                    <w:pPr>
-                      <w:pStyle w:val="NoSpacing"/>
-                      <w:rPr>
-                        <w:color w:val="2F5496" w:themeColor="accent1" w:themeShade="BF"/>
-                        <w:sz w:val="24"/>
-                      </w:rPr>
-                    </w:pPr>
-                    <w:r>
-                      <w:rPr>
-                        <w:color w:val="2F5496" w:themeColor="accent1" w:themeShade="BF"/>
-                        <w:sz w:val="24"/>
-                        <w:szCs w:val="24"/>
-                      </w:rPr>
-                      <w:t>[Company name]</w:t>
-                    </w:r>
-                  </w:p>
-                </w:tc>
-              </w:sdtContent>
-            </w:sdt>
+            <w:tc>
+              <w:tcPr>
+                <w:tcW w:w="7672" w:type="dxa"/>
+                <w:tcMar>
+                  <w:top w:w="216" w:type="dxa"/>
+                  <w:left w:w="115" w:type="dxa"/>
+                  <w:bottom w:w="216" w:type="dxa"/>
+                  <w:right w:w="115" w:type="dxa"/>
+                </w:tcMar>
+              </w:tcPr>
+              <w:p>
+                <w:pPr>
+                  <w:pStyle w:val="NoSpacing"/>
+                  <w:rPr>
+                    <w:color w:val="2F5496" w:themeColor="accent1" w:themeShade="BF"/>
+                    <w:sz w:val="24"/>
+                  </w:rPr>
+                </w:pPr>
+              </w:p>
+            </w:tc>
           </w:tr>
           <w:tr>
             <w:tc>
@@ -98,6 +72,7 @@
                   <w:dataBinding w:prefixMappings="xmlns:ns0='http://schemas.openxmlformats.org/package/2006/metadata/core-properties' xmlns:ns1='http://purl.org/dc/elements/1.1/'" w:xpath="/ns0:coreProperties[1]/ns1:title[1]" w:storeItemID="{6C3C8BC8-F283-45AE-878A-BAB7291924A1}"/>
                   <w:text/>
                 </w:sdtPr>
+                <w:sdtEndPr/>
                 <w:sdtContent>
                   <w:p>
                     <w:pPr>
@@ -125,53 +100,26 @@
             </w:tc>
           </w:tr>
           <w:tr>
-            <w:sdt>
-              <w:sdtPr>
-                <w:rPr>
-                  <w:color w:val="2F5496" w:themeColor="accent1" w:themeShade="BF"/>
-                  <w:sz w:val="24"/>
-                  <w:szCs w:val="24"/>
-                </w:rPr>
-                <w:alias w:val="Subtitle"/>
-                <w:id w:val="13406923"/>
-                <w:placeholder>
-                  <w:docPart w:val="CBFD0EA0DE7D407290FAE5BFB903827A"/>
-                </w:placeholder>
-                <w:showingPlcHdr/>
-                <w:dataBinding w:prefixMappings="xmlns:ns0='http://schemas.openxmlformats.org/package/2006/metadata/core-properties' xmlns:ns1='http://purl.org/dc/elements/1.1/'" w:xpath="/ns0:coreProperties[1]/ns1:subject[1]" w:storeItemID="{6C3C8BC8-F283-45AE-878A-BAB7291924A1}"/>
-                <w:text/>
-              </w:sdtPr>
-              <w:sdtContent>
-                <w:tc>
-                  <w:tcPr>
-                    <w:tcW w:w="7672" w:type="dxa"/>
-                    <w:tcMar>
-                      <w:top w:w="216" w:type="dxa"/>
-                      <w:left w:w="115" w:type="dxa"/>
-                      <w:bottom w:w="216" w:type="dxa"/>
-                      <w:right w:w="115" w:type="dxa"/>
-                    </w:tcMar>
-                  </w:tcPr>
-                  <w:p>
-                    <w:pPr>
-                      <w:pStyle w:val="NoSpacing"/>
-                      <w:rPr>
-                        <w:color w:val="2F5496" w:themeColor="accent1" w:themeShade="BF"/>
-                        <w:sz w:val="24"/>
-                      </w:rPr>
-                    </w:pPr>
-                    <w:r>
-                      <w:rPr>
-                        <w:color w:val="2F5496" w:themeColor="accent1" w:themeShade="BF"/>
-                        <w:sz w:val="24"/>
-                        <w:szCs w:val="24"/>
-                      </w:rPr>
-                      <w:t>[Document subtitle]</w:t>
-                    </w:r>
-                  </w:p>
-                </w:tc>
-              </w:sdtContent>
-            </w:sdt>
+            <w:tc>
+              <w:tcPr>
+                <w:tcW w:w="7672" w:type="dxa"/>
+                <w:tcMar>
+                  <w:top w:w="216" w:type="dxa"/>
+                  <w:left w:w="115" w:type="dxa"/>
+                  <w:bottom w:w="216" w:type="dxa"/>
+                  <w:right w:w="115" w:type="dxa"/>
+                </w:tcMar>
+              </w:tcPr>
+              <w:p>
+                <w:pPr>
+                  <w:pStyle w:val="NoSpacing"/>
+                  <w:rPr>
+                    <w:color w:val="2F5496" w:themeColor="accent1" w:themeShade="BF"/>
+                    <w:sz w:val="24"/>
+                  </w:rPr>
+                </w:pPr>
+              </w:p>
+            </w:tc>
           </w:tr>
         </w:tbl>
         <w:tbl>
@@ -209,6 +157,7 @@
                   <w:dataBinding w:prefixMappings="xmlns:ns0='http://schemas.openxmlformats.org/package/2006/metadata/core-properties' xmlns:ns1='http://purl.org/dc/elements/1.1/'" w:xpath="/ns0:coreProperties[1]/ns1:creator[1]" w:storeItemID="{6C3C8BC8-F283-45AE-878A-BAB7291924A1}"/>
                   <w:text/>
                 </w:sdtPr>
+                <w:sdtEndPr/>
                 <w:sdtContent>
                   <w:p>
                     <w:pPr>
@@ -243,15 +192,15 @@
                   <w:placeholder>
                     <w:docPart w:val="907EB8C0B8DC4ECDA53BEAB3243C79D3"/>
                   </w:placeholder>
-                  <w:showingPlcHdr/>
                   <w:dataBinding w:prefixMappings="xmlns:ns0='http://schemas.microsoft.com/office/2006/coverPageProps'" w:xpath="/ns0:CoverPageProperties[1]/ns0:PublishDate[1]" w:storeItemID="{55AF091B-3C7A-41E3-B477-F2FDAA23CFDA}"/>
-                  <w:date>
+                  <w:date w:fullDate="2021-04-28T00:00:00Z">
                     <w:dateFormat w:val="M-d-yyyy"/>
                     <w:lid w:val="en-US"/>
                     <w:storeMappedDataAs w:val="dateTime"/>
                     <w:calendar w:val="gregorian"/>
                   </w:date>
                 </w:sdtPr>
+                <w:sdtEndPr/>
                 <w:sdtContent>
                   <w:p>
                     <w:pPr>
@@ -268,7 +217,7 @@
                         <w:sz w:val="28"/>
                         <w:szCs w:val="28"/>
                       </w:rPr>
-                      <w:t>[Date]</w:t>
+                      <w:t>4-28-2021</w:t>
                     </w:r>
                   </w:p>
                 </w:sdtContent>
@@ -916,7 +865,7 @@
         <w:t>The flocking behaviours should apply a movement to an agent based on how many neighbours are within a given radius of it and the direction in which they are moving. If an agent has no neighbours, it should continue to move in a forward</w:t>
       </w:r>
       <w:r>
-        <w:t>'</w:t>
+        <w:t>’</w:t>
       </w:r>
       <w:r>
         <w:t>s direction. For each agent, we iterate over its neighbours and calculate its destination by combining the results from three core behaviours.</w:t>
@@ -953,7 +902,7 @@
                     </pic:cNvPicPr>
                   </pic:nvPicPr>
                   <pic:blipFill>
-                    <a:blip r:embed="rId7">
+                    <a:blip r:embed="rId9">
                       <a:extLst>
                         <a:ext uri="{28A0092B-C50C-407E-A947-70E740481C1C}">
                           <a14:useLocalDpi xmlns:a14="http://schemas.microsoft.com/office/drawing/2010/main" val="0"/>
@@ -1048,14 +997,27 @@
                             <w:r>
                               <w:t xml:space="preserve">Figure </w:t>
                             </w:r>
-                            <w:fldSimple w:instr=" SEQ Figure \* ARABIC ">
-                              <w:r>
-                                <w:rPr>
-                                  <w:noProof/>
-                                </w:rPr>
-                                <w:t>1</w:t>
-                              </w:r>
-                            </w:fldSimple>
+                            <w:r>
+                              <w:fldChar w:fldCharType="begin"/>
+                            </w:r>
+                            <w:r>
+                              <w:instrText xml:space="preserve"> SEQ Figure \* ARABIC </w:instrText>
+                            </w:r>
+                            <w:r>
+                              <w:fldChar w:fldCharType="separate"/>
+                            </w:r>
+                            <w:r>
+                              <w:rPr>
+                                <w:noProof/>
+                              </w:rPr>
+                              <w:t>1</w:t>
+                            </w:r>
+                            <w:r>
+                              <w:rPr>
+                                <w:noProof/>
+                              </w:rPr>
+                              <w:fldChar w:fldCharType="end"/>
+                            </w:r>
                             <w:r>
                               <w:t>. Cohesion (Reynolds, n.d.)</w:t>
                             </w:r>
@@ -1097,14 +1059,27 @@
                       <w:r>
                         <w:t xml:space="preserve">Figure </w:t>
                       </w:r>
-                      <w:fldSimple w:instr=" SEQ Figure \* ARABIC ">
-                        <w:r>
-                          <w:rPr>
-                            <w:noProof/>
-                          </w:rPr>
-                          <w:t>1</w:t>
-                        </w:r>
-                      </w:fldSimple>
+                      <w:r>
+                        <w:fldChar w:fldCharType="begin"/>
+                      </w:r>
+                      <w:r>
+                        <w:instrText xml:space="preserve"> SEQ Figure \* ARABIC </w:instrText>
+                      </w:r>
+                      <w:r>
+                        <w:fldChar w:fldCharType="separate"/>
+                      </w:r>
+                      <w:r>
+                        <w:rPr>
+                          <w:noProof/>
+                        </w:rPr>
+                        <w:t>1</w:t>
+                      </w:r>
+                      <w:r>
+                        <w:rPr>
+                          <w:noProof/>
+                        </w:rPr>
+                        <w:fldChar w:fldCharType="end"/>
+                      </w:r>
                       <w:r>
                         <w:t>. Cohesion (Reynolds, n.d.)</w:t>
                       </w:r>
@@ -1152,7 +1127,7 @@
                     </pic:cNvPicPr>
                   </pic:nvPicPr>
                   <pic:blipFill>
-                    <a:blip r:embed="rId8">
+                    <a:blip r:embed="rId10">
                       <a:extLst>
                         <a:ext uri="{28A0092B-C50C-407E-A947-70E740481C1C}">
                           <a14:useLocalDpi xmlns:a14="http://schemas.microsoft.com/office/drawing/2010/main" val="0"/>
@@ -1266,14 +1241,27 @@
                             <w:r>
                               <w:t xml:space="preserve">Figure </w:t>
                             </w:r>
-                            <w:fldSimple w:instr=" SEQ Figure \* ARABIC ">
-                              <w:r>
-                                <w:rPr>
-                                  <w:noProof/>
-                                </w:rPr>
-                                <w:t>2</w:t>
-                              </w:r>
-                            </w:fldSimple>
+                            <w:r>
+                              <w:fldChar w:fldCharType="begin"/>
+                            </w:r>
+                            <w:r>
+                              <w:instrText xml:space="preserve"> SEQ Figure \* ARABIC </w:instrText>
+                            </w:r>
+                            <w:r>
+                              <w:fldChar w:fldCharType="separate"/>
+                            </w:r>
+                            <w:r>
+                              <w:rPr>
+                                <w:noProof/>
+                              </w:rPr>
+                              <w:t>2</w:t>
+                            </w:r>
+                            <w:r>
+                              <w:rPr>
+                                <w:noProof/>
+                              </w:rPr>
+                              <w:fldChar w:fldCharType="end"/>
+                            </w:r>
                             <w:r>
                               <w:t>. Alignment (Reynolds, n.d.)</w:t>
                             </w:r>
@@ -1311,14 +1299,27 @@
                       <w:r>
                         <w:t xml:space="preserve">Figure </w:t>
                       </w:r>
-                      <w:fldSimple w:instr=" SEQ Figure \* ARABIC ">
-                        <w:r>
-                          <w:rPr>
-                            <w:noProof/>
-                          </w:rPr>
-                          <w:t>2</w:t>
-                        </w:r>
-                      </w:fldSimple>
+                      <w:r>
+                        <w:fldChar w:fldCharType="begin"/>
+                      </w:r>
+                      <w:r>
+                        <w:instrText xml:space="preserve"> SEQ Figure \* ARABIC </w:instrText>
+                      </w:r>
+                      <w:r>
+                        <w:fldChar w:fldCharType="separate"/>
+                      </w:r>
+                      <w:r>
+                        <w:rPr>
+                          <w:noProof/>
+                        </w:rPr>
+                        <w:t>2</w:t>
+                      </w:r>
+                      <w:r>
+                        <w:rPr>
+                          <w:noProof/>
+                        </w:rPr>
+                        <w:fldChar w:fldCharType="end"/>
+                      </w:r>
                       <w:r>
                         <w:t>. Alignment (Reynolds, n.d.)</w:t>
                       </w:r>
@@ -1363,7 +1364,7 @@
                     </pic:cNvPicPr>
                   </pic:nvPicPr>
                   <pic:blipFill>
-                    <a:blip r:embed="rId9">
+                    <a:blip r:embed="rId11">
                       <a:extLst>
                         <a:ext uri="{28A0092B-C50C-407E-A947-70E740481C1C}">
                           <a14:useLocalDpi xmlns:a14="http://schemas.microsoft.com/office/drawing/2010/main" val="0"/>
@@ -1501,14 +1502,27 @@
                             <w:r>
                               <w:t xml:space="preserve">Figure </w:t>
                             </w:r>
-                            <w:fldSimple w:instr=" SEQ Figure \* ARABIC ">
-                              <w:r>
-                                <w:rPr>
-                                  <w:noProof/>
-                                </w:rPr>
-                                <w:t>3</w:t>
-                              </w:r>
-                            </w:fldSimple>
+                            <w:r>
+                              <w:fldChar w:fldCharType="begin"/>
+                            </w:r>
+                            <w:r>
+                              <w:instrText xml:space="preserve"> SEQ Figure \* ARABIC </w:instrText>
+                            </w:r>
+                            <w:r>
+                              <w:fldChar w:fldCharType="separate"/>
+                            </w:r>
+                            <w:r>
+                              <w:rPr>
+                                <w:noProof/>
+                              </w:rPr>
+                              <w:t>3</w:t>
+                            </w:r>
+                            <w:r>
+                              <w:rPr>
+                                <w:noProof/>
+                              </w:rPr>
+                              <w:fldChar w:fldCharType="end"/>
+                            </w:r>
                             <w:r>
                               <w:t>. Avoidance (Reynolds, n.d.)</w:t>
                             </w:r>
@@ -1546,14 +1560,27 @@
                       <w:r>
                         <w:t xml:space="preserve">Figure </w:t>
                       </w:r>
-                      <w:fldSimple w:instr=" SEQ Figure \* ARABIC ">
-                        <w:r>
-                          <w:rPr>
-                            <w:noProof/>
-                          </w:rPr>
-                          <w:t>3</w:t>
-                        </w:r>
-                      </w:fldSimple>
+                      <w:r>
+                        <w:fldChar w:fldCharType="begin"/>
+                      </w:r>
+                      <w:r>
+                        <w:instrText xml:space="preserve"> SEQ Figure \* ARABIC </w:instrText>
+                      </w:r>
+                      <w:r>
+                        <w:fldChar w:fldCharType="separate"/>
+                      </w:r>
+                      <w:r>
+                        <w:rPr>
+                          <w:noProof/>
+                        </w:rPr>
+                        <w:t>3</w:t>
+                      </w:r>
+                      <w:r>
+                        <w:rPr>
+                          <w:noProof/>
+                        </w:rPr>
+                        <w:fldChar w:fldCharType="end"/>
+                      </w:r>
                       <w:r>
                         <w:t>. Avoidance (Reynolds, n.d.)</w:t>
                       </w:r>
@@ -1588,10 +1615,18 @@
         <w:t>Implementing the core behaviours works well in scenes with no obstacles, but in scenes where there are many, there can be issues with agents becoming stuck or not handling obstacles correctly. Our flocking was originally set up to only consider other agents and we needed a way to avoid objects in their path and steer away from them where possible. We managed to achieve this by using Unity</w:t>
       </w:r>
       <w:r>
-        <w:t>'</w:t>
-      </w:r>
-      <w:r>
-        <w:t>s NavMesh. Our function uses the agents position to find the closest point on the closest edge of the NavMesh and then calculates a distance between the two points. When the agent gets within a set distance, we can create a new movement vector that will make the agent avoid the edges. This works well in most cases as the NavMesh wraps around every obstacle. An alternative way we could have achieved this would have been to allow each agent to get a list of every nearby object. This list could then be filtered to get the obstacles and a movement vector calculated to move the agent away.</w:t>
+        <w:t>’</w:t>
+      </w:r>
+      <w:r>
+        <w:t xml:space="preserve">s </w:t>
+      </w:r>
+      <w:proofErr w:type="spellStart"/>
+      <w:r>
+        <w:t>NavMesh</w:t>
+      </w:r>
+      <w:proofErr w:type="spellEnd"/>
+      <w:r>
+        <w:t>. Our function uses the agents position to find the closest point on the closest edge of the NavMesh and then calculates a distance between the two points. When the agent gets within a set distance, we can create a new movement vector that will make the agent avoid the edges. This works well in most cases as the NavMesh wraps around every obstacle. An alternative way we could have achieved this would have been to allow each agent to get a list of every nearby object. This list could then be filtered to get the obstacles and a movement vector calculated to move the agent away.</w:t>
       </w:r>
     </w:p>
     <w:p>
@@ -1599,7 +1634,7 @@
         <w:t>To help fine tune how our flocks work we implemented a composite behaviour class which allows us to apply a weighting to the individual core behaviours. This weighting allows us to increase or decrease how much of an impact each behaviour has on the agent</w:t>
       </w:r>
       <w:r>
-        <w:t>'</w:t>
+        <w:t>’</w:t>
       </w:r>
       <w:r>
         <w:t>s movement.</w:t>
@@ -1610,7 +1645,7 @@
         <w:t>We encountered the issue of erratic movement caused by the cohesion behaviour and have updated our class to gradually change the agent</w:t>
       </w:r>
       <w:r>
-        <w:t>'</w:t>
+        <w:t>’</w:t>
       </w:r>
       <w:r>
         <w:t>s vector towards the desired vector over time. This has helped to remove any jerky or sudden movements that were much more prevalent beforehand.</w:t>
@@ -1657,191 +1692,522 @@
     </w:p>
     <w:p>
       <w:r>
-        <w:t>A behaviour tree was used to showcase decision making. The primary reason for choosing to implement and behaviour tree over a decision tree is that the behaviour tree seems to be more versatile and allows for a wide range of decisions to be chained together.</w:t>
-      </w:r>
-      <w:r>
-        <w:t xml:space="preserve"> Behaviour Trees work by switching between different tasks based on conditions determined by a composite node.</w:t>
-      </w:r>
+        <w:t xml:space="preserve">When deciding how to implement decision making, two different methods were looked </w:t>
+      </w:r>
+      <w:proofErr w:type="gramStart"/>
+      <w:r>
+        <w:t>at;</w:t>
+      </w:r>
+      <w:proofErr w:type="gramEnd"/>
     </w:p>
     <w:p>
       <w:r>
-        <w:t xml:space="preserve">The behaviour tree was implemented in two stages. First, the </w:t>
-      </w:r>
-      <w:r>
-        <w:t>composite</w:t>
-      </w:r>
-      <w:r>
-        <w:t xml:space="preserve"> nodes</w:t>
-      </w:r>
-      <w:r>
-        <w:t>.</w:t>
-      </w:r>
-      <w:r>
-        <w:t xml:space="preserve"> </w:t>
-      </w:r>
-      <w:r>
-        <w:t xml:space="preserve">Composite nodes work as a flow control; they are used to determine which behaviours are seen and executed or skipped. Two Composite nodes were implemented for </w:t>
-      </w:r>
-      <w:r>
-        <w:t>this</w:t>
-      </w:r>
-      <w:r>
-        <w:t xml:space="preserve"> demo.</w:t>
+        <w:t>Decision Trees:</w:t>
       </w:r>
     </w:p>
     <w:p>
       <w:r>
-        <w:t>Selector:</w:t>
+        <w:t xml:space="preserve">The </w:t>
+      </w:r>
+      <w:r>
+        <w:t>d</w:t>
+      </w:r>
+      <w:r>
+        <w:t xml:space="preserve">ecision tree works by creating branches of yes/no questions and the outcomes of those choices, </w:t>
+      </w:r>
+      <w:r>
+        <w:t>t</w:t>
+      </w:r>
+      <w:r>
+        <w:t>his type of tree can also include a probability for outcomes to reinforce confident choices over time.</w:t>
       </w:r>
     </w:p>
     <w:p>
-      <w:r>
-        <w:t>S</w:t>
-      </w:r>
-      <w:r>
-        <w:t xml:space="preserve">elector </w:t>
-      </w:r>
-      <w:r>
-        <w:t>n</w:t>
-      </w:r>
-      <w:r>
-        <w:t>odes execute their children from left to right. They stop executing when one of their children succeeds. If a Selector's child succeeds, the Selector succeeds. If all the Selector's children fail, the Selector fails.</w:t>
+      <w:pPr>
+        <w:keepNext/>
+      </w:pPr>
+      <w:r>
+        <w:rPr>
+          <w:noProof/>
+        </w:rPr>
+        <w:drawing>
+          <wp:inline distT="0" distB="0" distL="0" distR="0" wp14:anchorId="149B3412" wp14:editId="4ACF750B">
+            <wp:extent cx="5715000" cy="3810000"/>
+            <wp:effectExtent l="0" t="0" r="0" b="0"/>
+            <wp:docPr id="7" name="Picture 7" descr="Decision Tree Classification Algorithm"/>
+            <wp:cNvGraphicFramePr>
+              <a:graphicFrameLocks xmlns:a="http://schemas.openxmlformats.org/drawingml/2006/main" noChangeAspect="1"/>
+            </wp:cNvGraphicFramePr>
+            <a:graphic xmlns:a="http://schemas.openxmlformats.org/drawingml/2006/main">
+              <a:graphicData uri="http://schemas.openxmlformats.org/drawingml/2006/picture">
+                <pic:pic xmlns:pic="http://schemas.openxmlformats.org/drawingml/2006/picture">
+                  <pic:nvPicPr>
+                    <pic:cNvPr id="0" name="Picture 1" descr="Decision Tree Classification Algorithm"/>
+                    <pic:cNvPicPr>
+                      <a:picLocks noChangeAspect="1" noChangeArrowheads="1"/>
+                    </pic:cNvPicPr>
+                  </pic:nvPicPr>
+                  <pic:blipFill>
+                    <a:blip r:embed="rId12">
+                      <a:extLst>
+                        <a:ext uri="{28A0092B-C50C-407E-A947-70E740481C1C}">
+                          <a14:useLocalDpi xmlns:a14="http://schemas.microsoft.com/office/drawing/2010/main" val="0"/>
+                        </a:ext>
+                      </a:extLst>
+                    </a:blip>
+                    <a:srcRect/>
+                    <a:stretch>
+                      <a:fillRect/>
+                    </a:stretch>
+                  </pic:blipFill>
+                  <pic:spPr bwMode="auto">
+                    <a:xfrm>
+                      <a:off x="0" y="0"/>
+                      <a:ext cx="5715000" cy="3810000"/>
+                    </a:xfrm>
+                    <a:prstGeom prst="rect">
+                      <a:avLst/>
+                    </a:prstGeom>
+                    <a:noFill/>
+                    <a:ln>
+                      <a:noFill/>
+                    </a:ln>
+                  </pic:spPr>
+                </pic:pic>
+              </a:graphicData>
+            </a:graphic>
+          </wp:inline>
+        </w:drawing>
       </w:r>
     </w:p>
     <w:p>
-      <w:r>
-        <w:t>Sequence:</w:t>
-      </w:r>
-    </w:p>
-    <w:p>
-      <w:r>
-        <w:t xml:space="preserve">A </w:t>
-      </w:r>
-      <w:proofErr w:type="gramStart"/>
-      <w:r>
-        <w:t>s</w:t>
-      </w:r>
-      <w:r>
-        <w:t>equence nodes</w:t>
-      </w:r>
-      <w:proofErr w:type="gramEnd"/>
-      <w:r>
-        <w:t xml:space="preserve"> execute their children from left to right. They stop executing when one of their children fails. If a child fails, then the Sequence fails. If all the Sequence's children succeed, then the Sequence succeeds.</w:t>
-      </w:r>
-    </w:p>
-    <w:p>
-      <w:r>
-        <w:rPr>
-          <w:color w:val="FF0000"/>
-        </w:rPr>
-        <w:t xml:space="preserve">A decorator was also implemented, but many and the use cases are </w:t>
-      </w:r>
-      <w:proofErr w:type="gramStart"/>
-      <w:r>
-        <w:rPr>
-          <w:color w:val="FF0000"/>
-        </w:rPr>
-        <w:t>pretty distinct</w:t>
-      </w:r>
-      <w:proofErr w:type="gramEnd"/>
-      <w:r>
-        <w:rPr>
-          <w:color w:val="FF0000"/>
-        </w:rPr>
-        <w:t>; only the invertor decorator was implemented.</w:t>
-      </w:r>
-    </w:p>
-    <w:p>
-      <w:r>
-        <w:t>Invertor:</w:t>
-      </w:r>
-    </w:p>
-    <w:p>
-      <w:r>
-        <w:t xml:space="preserve">The Invertor node works similarly to the not operator, effectively flipping the </w:t>
-      </w:r>
-      <w:r>
-        <w:t>state</w:t>
-      </w:r>
-      <w:r>
-        <w:t xml:space="preserve"> of its child node.</w:t>
-      </w:r>
+      <w:pPr>
+        <w:pStyle w:val="Caption"/>
+      </w:pPr>
+      <w:r>
+        <w:t xml:space="preserve">Figure </w:t>
+      </w:r>
+      <w:fldSimple w:instr=" SEQ Figure \* ARABIC ">
+        <w:r>
+          <w:rPr>
+            <w:noProof/>
+          </w:rPr>
+          <w:t>4</w:t>
+        </w:r>
+      </w:fldSimple>
       <w:r>
         <w:t xml:space="preserve"> </w:t>
       </w:r>
-      <w:proofErr w:type="gramStart"/>
-      <w:r>
-        <w:t>So</w:t>
-      </w:r>
-      <w:proofErr w:type="gramEnd"/>
-      <w:r>
-        <w:t xml:space="preserve"> if the child returns success, it becomes a failure.</w:t>
-      </w:r>
+      <w:proofErr w:type="spellStart"/>
+      <w:r>
+        <w:t>DecisionTree</w:t>
+      </w:r>
+      <w:proofErr w:type="spellEnd"/>
+      <w:sdt>
+        <w:sdtPr>
+          <w:id w:val="643394898"/>
+          <w:citation/>
+        </w:sdtPr>
+        <w:sdtContent>
+          <w:r>
+            <w:fldChar w:fldCharType="begin"/>
+          </w:r>
+          <w:r>
+            <w:instrText xml:space="preserve"> CITATION Jav21 \l 2057 </w:instrText>
+          </w:r>
+          <w:r>
+            <w:fldChar w:fldCharType="separate"/>
+          </w:r>
+          <w:r>
+            <w:rPr>
+              <w:noProof/>
+            </w:rPr>
+            <w:t xml:space="preserve"> </w:t>
+          </w:r>
+          <w:r>
+            <w:rPr>
+              <w:noProof/>
+            </w:rPr>
+            <w:t>(Anon., n.d.)</w:t>
+          </w:r>
+          <w:r>
+            <w:fldChar w:fldCharType="end"/>
+          </w:r>
+        </w:sdtContent>
+      </w:sdt>
     </w:p>
     <w:p/>
     <w:p>
       <w:r>
-        <w:t>With these core nodes in place, stage 2 began, and the focus was on creating custom execution nodes that make up the behaviour of the AI.</w:t>
+        <w:t xml:space="preserve"> Behaviour Tree:</w:t>
       </w:r>
     </w:p>
     <w:p>
       <w:r>
-        <w:t xml:space="preserve">Custom nodes can be any be used to create any behaviour a unit can perform. </w:t>
+        <w:t xml:space="preserve">A </w:t>
+      </w:r>
+      <w:r>
+        <w:t>b</w:t>
+      </w:r>
+      <w:r>
+        <w:t xml:space="preserve">ehaviour tree </w:t>
       </w:r>
       <w:proofErr w:type="gramStart"/>
       <w:r>
-        <w:t>All  Customs</w:t>
+        <w:t>similar to</w:t>
       </w:r>
       <w:proofErr w:type="gramEnd"/>
       <w:r>
-        <w:t xml:space="preserve"> nodes have to return one of three states.</w:t>
+        <w:t xml:space="preserve"> the decision tree is a tree of hierarchical nodes which control the flow of decisions. The behaviour tree is also very similar to state machines; This is because the tree traversal is based on node states rather than a yes/no question. There are three main types of nodes used in a behaviour used to control the state. Composite nodes, which determine the fine state of a branch, Decorators that change the state of a child node and Execution nodes hold the action to be performed.</w:t>
       </w:r>
     </w:p>
     <w:p>
-      <w:r>
-        <w:t>Success:</w:t>
+      <w:pPr>
+        <w:keepNext/>
+      </w:pPr>
+      <w:r>
+        <w:rPr>
+          <w:noProof/>
+        </w:rPr>
+        <w:lastRenderedPageBreak/>
+        <w:drawing>
+          <wp:inline distT="0" distB="0" distL="0" distR="0" wp14:anchorId="626D28E6" wp14:editId="1645D82D">
+            <wp:extent cx="5731510" cy="3760470"/>
+            <wp:effectExtent l="0" t="0" r="2540" b="0"/>
+            <wp:docPr id="10" name="Picture 10"/>
+            <wp:cNvGraphicFramePr>
+              <a:graphicFrameLocks xmlns:a="http://schemas.openxmlformats.org/drawingml/2006/main" noChangeAspect="1"/>
+            </wp:cNvGraphicFramePr>
+            <a:graphic xmlns:a="http://schemas.openxmlformats.org/drawingml/2006/main">
+              <a:graphicData uri="http://schemas.openxmlformats.org/drawingml/2006/picture">
+                <pic:pic xmlns:pic="http://schemas.openxmlformats.org/drawingml/2006/picture">
+                  <pic:nvPicPr>
+                    <pic:cNvPr id="0" name="Picture 5"/>
+                    <pic:cNvPicPr>
+                      <a:picLocks noChangeAspect="1" noChangeArrowheads="1"/>
+                    </pic:cNvPicPr>
+                  </pic:nvPicPr>
+                  <pic:blipFill>
+                    <a:blip r:embed="rId13">
+                      <a:extLst>
+                        <a:ext uri="{28A0092B-C50C-407E-A947-70E740481C1C}">
+                          <a14:useLocalDpi xmlns:a14="http://schemas.microsoft.com/office/drawing/2010/main" val="0"/>
+                        </a:ext>
+                      </a:extLst>
+                    </a:blip>
+                    <a:srcRect/>
+                    <a:stretch>
+                      <a:fillRect/>
+                    </a:stretch>
+                  </pic:blipFill>
+                  <pic:spPr bwMode="auto">
+                    <a:xfrm>
+                      <a:off x="0" y="0"/>
+                      <a:ext cx="5731510" cy="3760470"/>
+                    </a:xfrm>
+                    <a:prstGeom prst="rect">
+                      <a:avLst/>
+                    </a:prstGeom>
+                    <a:noFill/>
+                    <a:ln>
+                      <a:noFill/>
+                    </a:ln>
+                  </pic:spPr>
+                </pic:pic>
+              </a:graphicData>
+            </a:graphic>
+          </wp:inline>
+        </w:drawing>
+      </w:r>
+      <w:r>
+        <w:t xml:space="preserve"> </w:t>
+      </w:r>
+      <w:r>
+        <w:t xml:space="preserve">Figure </w:t>
+      </w:r>
+      <w:fldSimple w:instr=" SEQ Figure \* ARABIC ">
+        <w:r>
+          <w:rPr>
+            <w:noProof/>
+          </w:rPr>
+          <w:t>5</w:t>
+        </w:r>
+      </w:fldSimple>
+      <w:r>
+        <w:t>: Behaviour</w:t>
+      </w:r>
+      <w:r>
+        <w:rPr>
+          <w:noProof/>
+        </w:rPr>
+        <w:t xml:space="preserve"> Tree</w:t>
+      </w:r>
+      <w:sdt>
+        <w:sdtPr>
+          <w:rPr>
+            <w:noProof/>
+          </w:rPr>
+          <w:id w:val="-1005210492"/>
+          <w:citation/>
+        </w:sdtPr>
+        <w:sdtContent>
+          <w:r>
+            <w:rPr>
+              <w:noProof/>
+            </w:rPr>
+            <w:fldChar w:fldCharType="begin"/>
+          </w:r>
+          <w:r>
+            <w:rPr>
+              <w:noProof/>
+            </w:rPr>
+            <w:instrText xml:space="preserve"> CITATION Cry13 \l 2057 </w:instrText>
+          </w:r>
+          <w:r>
+            <w:rPr>
+              <w:noProof/>
+            </w:rPr>
+            <w:fldChar w:fldCharType="separate"/>
+          </w:r>
+          <w:r>
+            <w:rPr>
+              <w:noProof/>
+            </w:rPr>
+            <w:t xml:space="preserve"> </w:t>
+          </w:r>
+          <w:r>
+            <w:rPr>
+              <w:noProof/>
+            </w:rPr>
+            <w:t>(Anon., 2013)</w:t>
+          </w:r>
+          <w:r>
+            <w:rPr>
+              <w:noProof/>
+            </w:rPr>
+            <w:fldChar w:fldCharType="end"/>
+          </w:r>
+        </w:sdtContent>
+      </w:sdt>
+    </w:p>
+    <w:p/>
+    <w:p>
+      <w:r>
+        <w:t xml:space="preserve">Decision trees are great when there are a set of questions that govern decisions. For example, the tree works </w:t>
+      </w:r>
+      <w:r>
+        <w:t>well</w:t>
+      </w:r>
+      <w:r>
+        <w:t xml:space="preserve"> when asking, </w:t>
+      </w:r>
+      <w:r>
+        <w:t>‘</w:t>
+      </w:r>
+      <w:r>
+        <w:t>is an enemy in range?</w:t>
+      </w:r>
+      <w:r>
+        <w:t>’</w:t>
+      </w:r>
+      <w:r>
+        <w:t xml:space="preserve"> if yes, attack the enemy, otherwise do not. The problem is that if we now change the question to, </w:t>
+      </w:r>
+      <w:r>
+        <w:t>‘</w:t>
+      </w:r>
+      <w:r>
+        <w:t>which enemy is closer?</w:t>
+      </w:r>
+      <w:r>
+        <w:t>’</w:t>
+      </w:r>
+      <w:r>
+        <w:t xml:space="preserve"> the decision tree no longer works and that </w:t>
+      </w:r>
+      <w:r>
+        <w:t xml:space="preserve">is </w:t>
+      </w:r>
+      <w:r>
+        <w:t>where a behaviour tree comes in. The behaviour tree can look through any number of enemies and determine which is closer. That flexibility in questions and actions is why the behaviour tree was implemented for this demo.</w:t>
       </w:r>
     </w:p>
     <w:p>
       <w:r>
-        <w:t>The Node has successfully performed its action. E.g. attacking an enemy unit.</w:t>
+        <w:t xml:space="preserve">As briefly mentioned before, a behaviour tree has several different types of nodes used to control both the flow of the tree and the state of nodes and branches in the tree. </w:t>
+      </w:r>
+      <w:r>
+        <w:t>The first type of node implemented was the composite node. There are many different composite nodes, but for this project, only two were implemented.</w:t>
       </w:r>
     </w:p>
     <w:p>
       <w:r>
-        <w:t>Wait:</w:t>
+        <w:t>Selector:</w:t>
       </w:r>
     </w:p>
     <w:p>
       <w:r>
-        <w:t>The Node is still processing the action. E.g. walking to a location.</w:t>
+        <w:t>S</w:t>
+      </w:r>
+      <w:r>
+        <w:t xml:space="preserve">elector </w:t>
+      </w:r>
+      <w:r>
+        <w:t>n</w:t>
+      </w:r>
+      <w:r>
+        <w:t>odes execute their children from left to right. They stop executing when one of their children succeeds. If a Selector</w:t>
+      </w:r>
+      <w:r>
+        <w:t>’</w:t>
+      </w:r>
+      <w:r>
+        <w:t>s child succeeds, the Selector succeeds. If all the Selector</w:t>
+      </w:r>
+      <w:r>
+        <w:t>’</w:t>
+      </w:r>
+      <w:r>
+        <w:t>s children fail, the Selector fails.</w:t>
       </w:r>
     </w:p>
     <w:p>
       <w:r>
-        <w:t>Failure:</w:t>
+        <w:t>Sequence:</w:t>
       </w:r>
     </w:p>
     <w:p>
       <w:r>
-        <w:t>The Node has been unsuccessful in its execution. E.g. attacking an enemy that was just killed.</w:t>
+        <w:t xml:space="preserve">A </w:t>
+      </w:r>
+      <w:proofErr w:type="gramStart"/>
+      <w:r>
+        <w:t>s</w:t>
+      </w:r>
+      <w:r>
+        <w:t>equence nodes</w:t>
+      </w:r>
+      <w:proofErr w:type="gramEnd"/>
+      <w:r>
+        <w:t xml:space="preserve"> execute their children from left to right. They stop executing when one of their children fails. If a child fails, then the Sequence fails. If all the Sequence</w:t>
+      </w:r>
+      <w:r>
+        <w:t>’</w:t>
+      </w:r>
+      <w:r>
+        <w:t>s children succeed, then the Sequence succeeds.</w:t>
       </w:r>
     </w:p>
     <w:p>
       <w:r>
-        <w:t xml:space="preserve">Combining </w:t>
-      </w:r>
-      <w:proofErr w:type="gramStart"/>
-      <w:r>
-        <w:t>all of</w:t>
-      </w:r>
-      <w:proofErr w:type="gramEnd"/>
-      <w:r>
-        <w:t xml:space="preserve"> these different nodes makes the behaviour tree.</w:t>
+        <w:t xml:space="preserve">The next type of node </w:t>
+      </w:r>
+      <w:r>
+        <w:t>to be implemented was the decorator; again, there are many decorators, but only one was necessary for the game being made.</w:t>
       </w:r>
     </w:p>
     <w:p>
       <w:r>
+        <w:lastRenderedPageBreak/>
+        <w:t>Invertor:</w:t>
+      </w:r>
+    </w:p>
+    <w:p>
+      <w:r>
+        <w:t xml:space="preserve">The Invertor node works similarly to the not operator, effectively flipping the </w:t>
+      </w:r>
+      <w:r>
+        <w:t>state</w:t>
+      </w:r>
+      <w:r>
+        <w:t xml:space="preserve"> of its child node.</w:t>
+      </w:r>
+      <w:r>
+        <w:t xml:space="preserve"> </w:t>
+      </w:r>
+      <w:proofErr w:type="gramStart"/>
+      <w:r>
+        <w:t>So</w:t>
+      </w:r>
+      <w:proofErr w:type="gramEnd"/>
+      <w:r>
+        <w:t xml:space="preserve"> if the child returns success, it becomes a failure.</w:t>
+      </w:r>
+    </w:p>
+    <w:p/>
+    <w:p>
+      <w:r>
+        <w:t xml:space="preserve">Finally, the execution nodes were made. There is nothing special about these nodes, as they contain the behaviour or actions to perform the ai. Because the behaviour tree works with states, though, it is essential to endure all nodes return one of these three </w:t>
+      </w:r>
+      <w:proofErr w:type="gramStart"/>
+      <w:r>
+        <w:t>states</w:t>
+      </w:r>
+      <w:proofErr w:type="gramEnd"/>
+    </w:p>
+    <w:p>
+      <w:r>
+        <w:t>Success:</w:t>
+      </w:r>
+    </w:p>
+    <w:p>
+      <w:r>
+        <w:t xml:space="preserve">The </w:t>
+      </w:r>
+      <w:r>
+        <w:t>n</w:t>
+      </w:r>
+      <w:r>
+        <w:t>ode has successfully performed its action. E.g. attacking an enemy unit.</w:t>
+      </w:r>
+    </w:p>
+    <w:p>
+      <w:r>
+        <w:t>Wait:</w:t>
+      </w:r>
+    </w:p>
+    <w:p>
+      <w:r>
+        <w:t xml:space="preserve">The </w:t>
+      </w:r>
+      <w:r>
+        <w:t>n</w:t>
+      </w:r>
+      <w:r>
+        <w:t>ode is still processing the action. E.g. walking to a location.</w:t>
+      </w:r>
+    </w:p>
+    <w:p>
+      <w:r>
+        <w:t>Failure:</w:t>
+      </w:r>
+    </w:p>
+    <w:p>
+      <w:r>
+        <w:t xml:space="preserve">The </w:t>
+      </w:r>
+      <w:r>
+        <w:t>n</w:t>
+      </w:r>
+      <w:r>
+        <w:t>ode has been unsuccessful in its execution. E.g. attacking an enemy that was just killed.</w:t>
+      </w:r>
+    </w:p>
+    <w:p>
+      <w:r>
+        <w:t xml:space="preserve">Combining </w:t>
+      </w:r>
+      <w:proofErr w:type="gramStart"/>
+      <w:r>
+        <w:t>all of</w:t>
+      </w:r>
+      <w:proofErr w:type="gramEnd"/>
+      <w:r>
+        <w:t xml:space="preserve"> these different nodes makes the behaviour tree.</w:t>
+      </w:r>
+    </w:p>
+    <w:p>
+      <w:r>
         <w:t>For this demo, only one behaviour tree is used for all the agents. The reason is that most of the agents would share similar behaviours, such as attacking a tower or another champion/</w:t>
       </w:r>
       <w:proofErr w:type="gramStart"/>
@@ -1850,11 +2216,7 @@
       </w:r>
       <w:proofErr w:type="gramEnd"/>
       <w:r>
-        <w:t xml:space="preserve">. The </w:t>
-      </w:r>
-      <w:r>
-        <w:lastRenderedPageBreak/>
-        <w:t>only difference in the behaviour would be from retreating when health is low or waiting by a tower to regroup with champions. The whole behaviour tree can be seen below.</w:t>
+        <w:t>. The only difference in the behaviour would be from retreating when health is low or waiting by a tower to regroup with champions. The whole behaviour tree can be seen below.</w:t>
       </w:r>
     </w:p>
     <w:p>
@@ -1870,17 +2232,84 @@
             <wp:cNvGraphicFramePr/>
             <a:graphic xmlns:a="http://schemas.openxmlformats.org/drawingml/2006/main">
               <a:graphicData uri="http://schemas.openxmlformats.org/drawingml/2006/diagram">
-                <dgm:relIds xmlns:dgm="http://schemas.openxmlformats.org/drawingml/2006/diagram" xmlns:r="http://schemas.openxmlformats.org/officeDocument/2006/relationships" r:dm="rId10" r:lo="rId11" r:qs="rId12" r:cs="rId13"/>
+                <dgm:relIds xmlns:dgm="http://schemas.openxmlformats.org/drawingml/2006/diagram" xmlns:r="http://schemas.openxmlformats.org/officeDocument/2006/relationships" r:dm="rId14" r:lo="rId15" r:qs="rId16" r:cs="rId17"/>
               </a:graphicData>
             </a:graphic>
           </wp:inline>
         </w:drawing>
       </w:r>
     </w:p>
+    <w:p>
+      <w:r>
+        <w:t>Overall</w:t>
+      </w:r>
+      <w:r>
+        <w:t>,</w:t>
+      </w:r>
+      <w:r>
+        <w:t xml:space="preserve"> the implementation of the algorithm works quite well. It is flexible and scalable as tree and behaviours can be chained together to create complex actions. </w:t>
+      </w:r>
+      <w:r>
+        <w:t>However</w:t>
+      </w:r>
+      <w:r>
+        <w:t xml:space="preserve">, because the entire system </w:t>
+      </w:r>
+      <w:r>
+        <w:lastRenderedPageBreak/>
+        <w:t xml:space="preserve">is purely scripted </w:t>
+      </w:r>
+      <w:proofErr w:type="gramStart"/>
+      <w:r>
+        <w:t>at the moment</w:t>
+      </w:r>
+      <w:proofErr w:type="gramEnd"/>
+      <w:r>
+        <w:t xml:space="preserve">, it is incredibly time-consuming to create even a simple behaviour tree. One solution to this would be to create a user interface for the behaviour system </w:t>
+      </w:r>
+      <w:proofErr w:type="gramStart"/>
+      <w:r>
+        <w:t>similar to</w:t>
+      </w:r>
+      <w:proofErr w:type="gramEnd"/>
+      <w:r>
+        <w:t xml:space="preserve"> what is used in </w:t>
+      </w:r>
+      <w:r>
+        <w:t xml:space="preserve">the </w:t>
+      </w:r>
+      <w:r>
+        <w:t>U</w:t>
+      </w:r>
+      <w:r>
+        <w:t xml:space="preserve">nreal </w:t>
+      </w:r>
+      <w:r>
+        <w:t>E</w:t>
+      </w:r>
+      <w:r>
+        <w:t>ngine.</w:t>
+      </w:r>
+    </w:p>
     <w:p/>
     <w:p>
       <w:r>
-        <w:t>While implementing the behaviour tree was not too difficult, there were a few hiccups along the way, mainly with the custom nodes. The main problem is that many nodes require knowledge of game objects that can be destroyed. Meaning that sometimes, when another unit destroys a game object, they break for a moment until the garbage collector can clean up the memory and the list can be cleared and updated.</w:t>
+        <w:t xml:space="preserve">There were also a few problems with how the behaviour system interacted with </w:t>
+      </w:r>
+      <w:r>
+        <w:t>U</w:t>
+      </w:r>
+      <w:r>
+        <w:t>nity.</w:t>
+      </w:r>
+      <w:r>
+        <w:t xml:space="preserve"> The main problem </w:t>
+      </w:r>
+      <w:r>
+        <w:t xml:space="preserve">was </w:t>
+      </w:r>
+      <w:r>
+        <w:t>that many nodes require knowledge of game objects that can be destroyed. Meaning that sometimes, when another unit destroys a game object, they break for a moment until the garbage collector can clean up the memory and the list can be cleared and updated.</w:t>
       </w:r>
     </w:p>
     <w:p>
@@ -1903,6 +2332,11 @@
       </w:r>
       <w:r>
         <w:t>This caused another unforeseen problem with the flocking agents. The Champions that wandered into the jungle would effectively never come out, as the attacking enemies take precedence over attacking a tower. Meaning that the Champion would stay in the jungle, killing any flock the cross its path. As this was noticed very late in development, the fix was not to allow champions to attack flocking agents.</w:t>
+      </w:r>
+    </w:p>
+    <w:p>
+      <w:r>
+        <w:br w:type="page"/>
       </w:r>
     </w:p>
     <w:p/>
@@ -1923,10 +2357,6 @@
         <w:t>Pathfinding</w:t>
       </w:r>
     </w:p>
-    <w:p/>
-    <w:p/>
-    <w:p/>
-    <w:p/>
     <w:p>
       <w:pPr>
         <w:rPr>
@@ -1941,6 +2371,24 @@
           <w:szCs w:val="32"/>
           <w:u w:val="single"/>
         </w:rPr>
+        <w:br w:type="page"/>
+      </w:r>
+    </w:p>
+    <w:p>
+      <w:pPr>
+        <w:rPr>
+          <w:sz w:val="32"/>
+          <w:szCs w:val="32"/>
+          <w:u w:val="single"/>
+        </w:rPr>
+      </w:pPr>
+      <w:r>
+        <w:rPr>
+          <w:sz w:val="32"/>
+          <w:szCs w:val="32"/>
+          <w:u w:val="single"/>
+        </w:rPr>
+        <w:lastRenderedPageBreak/>
         <w:t>Conclusion</w:t>
       </w:r>
     </w:p>
@@ -2063,18 +2511,7 @@
           <w:bdr w:val="none" w:sz="0" w:space="0" w:color="auto" w:frame="1"/>
           <w:lang w:eastAsia="en-GB"/>
         </w:rPr>
-        <w:t xml:space="preserve"> </w:t>
-      </w:r>
-      <w:r>
-        <w:rPr>
-          <w:rFonts w:ascii="inherit" w:hAnsi="inherit"/>
-          <w:color w:val="000000"/>
-          <w:sz w:val="21"/>
-          <w:szCs w:val="21"/>
-          <w:bdr w:val="none" w:sz="0" w:space="0" w:color="auto" w:frame="1"/>
-          <w:lang w:eastAsia="en-GB"/>
-        </w:rPr>
-        <w:t xml:space="preserve">It may have been beneficial to try </w:t>
+        <w:t xml:space="preserve"> It may have been beneficial to try </w:t>
       </w:r>
       <w:r>
         <w:rPr>
@@ -2365,6 +2802,29 @@
           <w:lang w:eastAsia="en-GB"/>
         </w:rPr>
         <w:t>Despite the issues encountered the algorithms still work in the final map and it is possible to play a full game.</w:t>
+      </w:r>
+    </w:p>
+    <w:p>
+      <w:pPr>
+        <w:rPr>
+          <w:rFonts w:ascii="inherit" w:hAnsi="inherit"/>
+          <w:color w:val="000000"/>
+          <w:sz w:val="21"/>
+          <w:szCs w:val="21"/>
+          <w:bdr w:val="none" w:sz="0" w:space="0" w:color="auto" w:frame="1"/>
+          <w:lang w:eastAsia="en-GB"/>
+        </w:rPr>
+      </w:pPr>
+      <w:r>
+        <w:rPr>
+          <w:rFonts w:ascii="inherit" w:hAnsi="inherit"/>
+          <w:color w:val="000000"/>
+          <w:sz w:val="21"/>
+          <w:szCs w:val="21"/>
+          <w:bdr w:val="none" w:sz="0" w:space="0" w:color="auto" w:frame="1"/>
+          <w:lang w:eastAsia="en-GB"/>
+        </w:rPr>
+        <w:br w:type="page"/>
       </w:r>
     </w:p>
     <w:p>
@@ -2379,74 +2839,213 @@
         </w:rPr>
       </w:pPr>
     </w:p>
-    <w:p>
-      <w:pPr>
+    <w:sdt>
+      <w:sdtPr>
+        <w:id w:val="-1207645"/>
+        <w:docPartObj>
+          <w:docPartGallery w:val="Bibliographies"/>
+          <w:docPartUnique/>
+        </w:docPartObj>
+      </w:sdtPr>
+      <w:sdtEndPr>
         <w:rPr>
-          <w:rFonts w:ascii="inherit" w:hAnsi="inherit"/>
-          <w:color w:val="000000"/>
-          <w:sz w:val="21"/>
-          <w:szCs w:val="21"/>
-          <w:bdr w:val="none" w:sz="0" w:space="0" w:color="auto" w:frame="1"/>
-          <w:lang w:eastAsia="en-GB"/>
+          <w:rFonts w:asciiTheme="minorHAnsi" w:eastAsiaTheme="minorHAnsi" w:hAnsiTheme="minorHAnsi" w:cstheme="minorBidi"/>
+          <w:color w:val="auto"/>
+          <w:sz w:val="22"/>
+          <w:szCs w:val="22"/>
+          <w:lang w:val="en-GB"/>
         </w:rPr>
-      </w:pPr>
-    </w:p>
-    <w:p>
-      <w:pPr>
-        <w:rPr>
-          <w:sz w:val="32"/>
-          <w:szCs w:val="32"/>
-          <w:u w:val="single"/>
-        </w:rPr>
-      </w:pPr>
-    </w:p>
-    <w:p>
-      <w:pPr>
-        <w:rPr>
-          <w:sz w:val="32"/>
-          <w:szCs w:val="32"/>
-          <w:u w:val="single"/>
-        </w:rPr>
-      </w:pPr>
-      <w:r>
-        <w:rPr>
-          <w:sz w:val="32"/>
-          <w:szCs w:val="32"/>
-          <w:u w:val="single"/>
-        </w:rPr>
-        <w:t>References</w:t>
-      </w:r>
-    </w:p>
-    <w:p>
-      <w:r>
-        <w:t xml:space="preserve">Reynolds, C. (n.d.) </w:t>
-      </w:r>
-      <w:proofErr w:type="spellStart"/>
-      <w:r>
-        <w:rPr>
-          <w:i/>
-          <w:iCs/>
-        </w:rPr>
-        <w:t>Boids</w:t>
-      </w:r>
-      <w:proofErr w:type="spellEnd"/>
-      <w:r>
-        <w:br/>
-        <w:t xml:space="preserve">Available at: </w:t>
-      </w:r>
-      <w:hyperlink r:id="rId15" w:history="1">
-        <w:r>
-          <w:rPr>
-            <w:rStyle w:val="Hyperlink"/>
-          </w:rPr>
-          <w:t>https://www.red3d.com/cwr/boids/</w:t>
-        </w:r>
-      </w:hyperlink>
-      <w:r>
-        <w:br/>
-        <w:t>(Accessed, 2021)</w:t>
-      </w:r>
-    </w:p>
+      </w:sdtEndPr>
+      <w:sdtContent>
+        <w:p>
+          <w:pPr>
+            <w:pStyle w:val="Heading1"/>
+          </w:pPr>
+          <w:r>
+            <w:t>References</w:t>
+          </w:r>
+        </w:p>
+        <w:sdt>
+          <w:sdtPr>
+            <w:id w:val="-573587230"/>
+            <w:bibliography/>
+          </w:sdtPr>
+          <w:sdtContent>
+            <w:p>
+              <w:pPr>
+                <w:pStyle w:val="Bibliography"/>
+                <w:rPr>
+                  <w:noProof/>
+                  <w:sz w:val="24"/>
+                  <w:szCs w:val="24"/>
+                  <w:lang w:val="en-US"/>
+                </w:rPr>
+              </w:pPr>
+              <w:r>
+                <w:fldChar w:fldCharType="begin"/>
+              </w:r>
+              <w:r>
+                <w:instrText xml:space="preserve"> BIBLIOGRAPHY </w:instrText>
+              </w:r>
+              <w:r>
+                <w:fldChar w:fldCharType="separate"/>
+              </w:r>
+              <w:r>
+                <w:rPr>
+                  <w:noProof/>
+                  <w:lang w:val="en-US"/>
+                </w:rPr>
+                <w:t xml:space="preserve">Anon., 2013. </w:t>
+              </w:r>
+              <w:r>
+                <w:rPr>
+                  <w:i/>
+                  <w:iCs/>
+                  <w:noProof/>
+                  <w:lang w:val="en-US"/>
+                </w:rPr>
+                <w:t xml:space="preserve">Cryengine. </w:t>
+              </w:r>
+              <w:r>
+                <w:rPr>
+                  <w:noProof/>
+                  <w:lang w:val="en-US"/>
+                </w:rPr>
+                <w:t xml:space="preserve">[Online] </w:t>
+              </w:r>
+              <w:r>
+                <w:rPr>
+                  <w:noProof/>
+                  <w:lang w:val="en-US"/>
+                </w:rPr>
+                <w:br/>
+                <w:t xml:space="preserve">Available at: </w:t>
+              </w:r>
+              <w:r>
+                <w:rPr>
+                  <w:noProof/>
+                  <w:u w:val="single"/>
+                  <w:lang w:val="en-US"/>
+                </w:rPr>
+                <w:t>https://docs.cryengine.com/display/SDKDOC4/Coordinating+Agents+with+Behavior+Trees</w:t>
+              </w:r>
+              <w:r>
+                <w:rPr>
+                  <w:noProof/>
+                  <w:lang w:val="en-US"/>
+                </w:rPr>
+                <w:br/>
+                <w:t>[Accessed 28 5 2021].</w:t>
+              </w:r>
+            </w:p>
+            <w:p>
+              <w:pPr>
+                <w:pStyle w:val="Bibliography"/>
+                <w:rPr>
+                  <w:noProof/>
+                  <w:lang w:val="en-US"/>
+                </w:rPr>
+              </w:pPr>
+              <w:r>
+                <w:rPr>
+                  <w:noProof/>
+                  <w:lang w:val="en-US"/>
+                </w:rPr>
+                <w:t xml:space="preserve">Anon., n.d. </w:t>
+              </w:r>
+              <w:r>
+                <w:rPr>
+                  <w:i/>
+                  <w:iCs/>
+                  <w:noProof/>
+                  <w:lang w:val="en-US"/>
+                </w:rPr>
+                <w:t xml:space="preserve">JavaTpoint. </w:t>
+              </w:r>
+              <w:r>
+                <w:rPr>
+                  <w:noProof/>
+                  <w:lang w:val="en-US"/>
+                </w:rPr>
+                <w:t xml:space="preserve">[Online] </w:t>
+              </w:r>
+              <w:r>
+                <w:rPr>
+                  <w:noProof/>
+                  <w:lang w:val="en-US"/>
+                </w:rPr>
+                <w:br/>
+                <w:t xml:space="preserve">Available at: </w:t>
+              </w:r>
+              <w:r>
+                <w:rPr>
+                  <w:noProof/>
+                  <w:u w:val="single"/>
+                  <w:lang w:val="en-US"/>
+                </w:rPr>
+                <w:t>https://www.javatpoint.com/machine-learning-decision-tree-classification-algorithm</w:t>
+              </w:r>
+              <w:r>
+                <w:rPr>
+                  <w:noProof/>
+                  <w:lang w:val="en-US"/>
+                </w:rPr>
+                <w:br/>
+                <w:t>[Accessed 28 5 2021].</w:t>
+              </w:r>
+            </w:p>
+            <w:p>
+              <w:r>
+                <w:t xml:space="preserve">Reynolds, C. (n.d.) </w:t>
+              </w:r>
+              <w:proofErr w:type="spellStart"/>
+              <w:r>
+                <w:rPr>
+                  <w:i/>
+                  <w:iCs/>
+                </w:rPr>
+                <w:t>Boids</w:t>
+              </w:r>
+              <w:proofErr w:type="spellEnd"/>
+              <w:r>
+                <w:br/>
+                <w:t xml:space="preserve">Available at: </w:t>
+              </w:r>
+              <w:hyperlink r:id="rId19" w:history="1">
+                <w:r>
+                  <w:rPr>
+                    <w:rStyle w:val="Hyperlink"/>
+                  </w:rPr>
+                  <w:t>https://www.red3d.com/cwr/boids/</w:t>
+                </w:r>
+              </w:hyperlink>
+              <w:r>
+                <w:br/>
+                <w:t>(Accessed, 2021)</w:t>
+              </w:r>
+            </w:p>
+            <w:p>
+              <w:pPr>
+                <w:rPr>
+                  <w:lang w:val="en-US"/>
+                </w:rPr>
+              </w:pPr>
+            </w:p>
+            <w:p>
+              <w:r>
+                <w:rPr>
+                  <w:b/>
+                  <w:bCs/>
+                  <w:noProof/>
+                </w:rPr>
+                <w:fldChar w:fldCharType="end"/>
+              </w:r>
+            </w:p>
+          </w:sdtContent>
+        </w:sdt>
+      </w:sdtContent>
+    </w:sdt>
+    <w:p/>
     <w:sectPr>
       <w:pgSz w:w="11906" w:h="16838"/>
       <w:pgMar w:top="1440" w:right="1440" w:bottom="1440" w:left="1440" w:header="708" w:footer="708" w:gutter="0"/>
@@ -2460,7 +3059,7 @@
 </file>
 
 <file path=word/endnotes.xml><?xml version="1.0" encoding="utf-8"?>
-<w:endnotes xmlns:wpc="http://schemas.microsoft.com/office/word/2010/wordprocessingCanvas" xmlns:cx="http://schemas.microsoft.com/office/drawing/2014/chartex" xmlns:cx1="http://schemas.microsoft.com/office/drawing/2015/9/8/chartex" xmlns:cx2="http://schemas.microsoft.com/office/drawing/2015/10/21/chartex" xmlns:cx3="http://schemas.microsoft.com/office/drawing/2016/5/9/chartex" xmlns:cx4="http://schemas.microsoft.com/office/drawing/2016/5/10/chartex" xmlns:cx5="http://schemas.microsoft.com/office/drawing/2016/5/11/chartex" xmlns:cx6="http://schemas.microsoft.com/office/drawing/2016/5/12/chartex" xmlns:cx7="http://schemas.microsoft.com/office/drawing/2016/5/13/chartex" xmlns:cx8="http://schemas.microsoft.com/office/drawing/2016/5/14/chartex" xmlns:mc="http://schemas.openxmlformats.org/markup-compatibility/2006" xmlns:aink="http://schemas.microsoft.com/office/drawing/2016/ink" xmlns:am3d="http://schemas.microsoft.com/office/drawing/2017/model3d" xmlns:o="urn:schemas-microsoft-com:office:office" xmlns:r="http://schemas.openxmlformats.org/officeDocument/2006/relationships" xmlns:m="http://schemas.openxmlformats.org/officeDocument/2006/math" xmlns:v="urn:schemas-microsoft-com:vml" xmlns:wp14="http://schemas.microsoft.com/office/word/2010/wordprocessingDrawing" xmlns:wp="http://schemas.openxmlformats.org/drawingml/2006/wordprocessingDrawing" xmlns:w10="urn:schemas-microsoft-com:office:word" xmlns:w="http://schemas.openxmlformats.org/wordprocessingml/2006/main" xmlns:w14="http://schemas.microsoft.com/office/word/2010/wordml" xmlns:w15="http://schemas.microsoft.com/office/word/2012/wordml" xmlns:w16cex="http://schemas.microsoft.com/office/word/2018/wordml/cex" xmlns:w16cid="http://schemas.microsoft.com/office/word/2016/wordml/cid" xmlns:w16="http://schemas.microsoft.com/office/word/2018/wordml" xmlns:w16se="http://schemas.microsoft.com/office/word/2015/wordml/symex" xmlns:wpg="http://schemas.microsoft.com/office/word/2010/wordprocessingGroup" xmlns:wpi="http://schemas.microsoft.com/office/word/2010/wordprocessingInk" xmlns:wne="http://schemas.microsoft.com/office/word/2006/wordml" xmlns:wps="http://schemas.microsoft.com/office/word/2010/wordprocessingShape" mc:Ignorable="w14 w15 w16se w16cid w16 w16cex wp14">
+<w:endnotes xmlns:wpc="http://schemas.microsoft.com/office/word/2010/wordprocessingCanvas" xmlns:cx="http://schemas.microsoft.com/office/drawing/2014/chartex" xmlns:cx1="http://schemas.microsoft.com/office/drawing/2015/9/8/chartex" xmlns:cx2="http://schemas.microsoft.com/office/drawing/2015/10/21/chartex" xmlns:cx3="http://schemas.microsoft.com/office/drawing/2016/5/9/chartex" xmlns:cx4="http://schemas.microsoft.com/office/drawing/2016/5/10/chartex" xmlns:cx5="http://schemas.microsoft.com/office/drawing/2016/5/11/chartex" xmlns:cx6="http://schemas.microsoft.com/office/drawing/2016/5/12/chartex" xmlns:cx7="http://schemas.microsoft.com/office/drawing/2016/5/13/chartex" xmlns:cx8="http://schemas.microsoft.com/office/drawing/2016/5/14/chartex" xmlns:mc="http://schemas.openxmlformats.org/markup-compatibility/2006" xmlns:aink="http://schemas.microsoft.com/office/drawing/2016/ink" xmlns:am3d="http://schemas.microsoft.com/office/drawing/2017/model3d" xmlns:o="urn:schemas-microsoft-com:office:office" xmlns:r="http://schemas.openxmlformats.org/officeDocument/2006/relationships" xmlns:m="http://schemas.openxmlformats.org/officeDocument/2006/math" xmlns:v="urn:schemas-microsoft-com:vml" xmlns:wp14="http://schemas.microsoft.com/office/word/2010/wordprocessingDrawing" xmlns:wp="http://schemas.openxmlformats.org/drawingml/2006/wordprocessingDrawing" xmlns:w10="urn:schemas-microsoft-com:office:word" xmlns:w="http://schemas.openxmlformats.org/wordprocessingml/2006/main" xmlns:w14="http://schemas.microsoft.com/office/word/2010/wordml" xmlns:w15="http://schemas.microsoft.com/office/word/2012/wordml" xmlns:w16cex="http://schemas.microsoft.com/office/word/2018/wordml/cex" xmlns:w16cid="http://schemas.microsoft.com/office/word/2016/wordml/cid" xmlns:w16="http://schemas.microsoft.com/office/word/2018/wordml" xmlns:w16sdtdh="http://schemas.microsoft.com/office/word/2020/wordml/sdtdatahash" xmlns:w16se="http://schemas.microsoft.com/office/word/2015/wordml/symex" xmlns:wpg="http://schemas.microsoft.com/office/word/2010/wordprocessingGroup" xmlns:wpi="http://schemas.microsoft.com/office/word/2010/wordprocessingInk" xmlns:wne="http://schemas.microsoft.com/office/word/2006/wordml" xmlns:wps="http://schemas.microsoft.com/office/word/2010/wordprocessingShape" mc:Ignorable="w14 w15 w16se w16cid w16 w16cex w16sdtdh wp14">
   <w:endnote w:type="separator" w:id="-1">
     <w:p>
       <w:pPr>
@@ -2485,7 +3084,7 @@
 </file>
 
 <file path=word/footnotes.xml><?xml version="1.0" encoding="utf-8"?>
-<w:footnotes xmlns:wpc="http://schemas.microsoft.com/office/word/2010/wordprocessingCanvas" xmlns:cx="http://schemas.microsoft.com/office/drawing/2014/chartex" xmlns:cx1="http://schemas.microsoft.com/office/drawing/2015/9/8/chartex" xmlns:cx2="http://schemas.microsoft.com/office/drawing/2015/10/21/chartex" xmlns:cx3="http://schemas.microsoft.com/office/drawing/2016/5/9/chartex" xmlns:cx4="http://schemas.microsoft.com/office/drawing/2016/5/10/chartex" xmlns:cx5="http://schemas.microsoft.com/office/drawing/2016/5/11/chartex" xmlns:cx6="http://schemas.microsoft.com/office/drawing/2016/5/12/chartex" xmlns:cx7="http://schemas.microsoft.com/office/drawing/2016/5/13/chartex" xmlns:cx8="http://schemas.microsoft.com/office/drawing/2016/5/14/chartex" xmlns:mc="http://schemas.openxmlformats.org/markup-compatibility/2006" xmlns:aink="http://schemas.microsoft.com/office/drawing/2016/ink" xmlns:am3d="http://schemas.microsoft.com/office/drawing/2017/model3d" xmlns:o="urn:schemas-microsoft-com:office:office" xmlns:r="http://schemas.openxmlformats.org/officeDocument/2006/relationships" xmlns:m="http://schemas.openxmlformats.org/officeDocument/2006/math" xmlns:v="urn:schemas-microsoft-com:vml" xmlns:wp14="http://schemas.microsoft.com/office/word/2010/wordprocessingDrawing" xmlns:wp="http://schemas.openxmlformats.org/drawingml/2006/wordprocessingDrawing" xmlns:w10="urn:schemas-microsoft-com:office:word" xmlns:w="http://schemas.openxmlformats.org/wordprocessingml/2006/main" xmlns:w14="http://schemas.microsoft.com/office/word/2010/wordml" xmlns:w15="http://schemas.microsoft.com/office/word/2012/wordml" xmlns:w16cex="http://schemas.microsoft.com/office/word/2018/wordml/cex" xmlns:w16cid="http://schemas.microsoft.com/office/word/2016/wordml/cid" xmlns:w16="http://schemas.microsoft.com/office/word/2018/wordml" xmlns:w16se="http://schemas.microsoft.com/office/word/2015/wordml/symex" xmlns:wpg="http://schemas.microsoft.com/office/word/2010/wordprocessingGroup" xmlns:wpi="http://schemas.microsoft.com/office/word/2010/wordprocessingInk" xmlns:wne="http://schemas.microsoft.com/office/word/2006/wordml" xmlns:wps="http://schemas.microsoft.com/office/word/2010/wordprocessingShape" mc:Ignorable="w14 w15 w16se w16cid w16 w16cex wp14">
+<w:footnotes xmlns:wpc="http://schemas.microsoft.com/office/word/2010/wordprocessingCanvas" xmlns:cx="http://schemas.microsoft.com/office/drawing/2014/chartex" xmlns:cx1="http://schemas.microsoft.com/office/drawing/2015/9/8/chartex" xmlns:cx2="http://schemas.microsoft.com/office/drawing/2015/10/21/chartex" xmlns:cx3="http://schemas.microsoft.com/office/drawing/2016/5/9/chartex" xmlns:cx4="http://schemas.microsoft.com/office/drawing/2016/5/10/chartex" xmlns:cx5="http://schemas.microsoft.com/office/drawing/2016/5/11/chartex" xmlns:cx6="http://schemas.microsoft.com/office/drawing/2016/5/12/chartex" xmlns:cx7="http://schemas.microsoft.com/office/drawing/2016/5/13/chartex" xmlns:cx8="http://schemas.microsoft.com/office/drawing/2016/5/14/chartex" xmlns:mc="http://schemas.openxmlformats.org/markup-compatibility/2006" xmlns:aink="http://schemas.microsoft.com/office/drawing/2016/ink" xmlns:am3d="http://schemas.microsoft.com/office/drawing/2017/model3d" xmlns:o="urn:schemas-microsoft-com:office:office" xmlns:r="http://schemas.openxmlformats.org/officeDocument/2006/relationships" xmlns:m="http://schemas.openxmlformats.org/officeDocument/2006/math" xmlns:v="urn:schemas-microsoft-com:vml" xmlns:wp14="http://schemas.microsoft.com/office/word/2010/wordprocessingDrawing" xmlns:wp="http://schemas.openxmlformats.org/drawingml/2006/wordprocessingDrawing" xmlns:w10="urn:schemas-microsoft-com:office:word" xmlns:w="http://schemas.openxmlformats.org/wordprocessingml/2006/main" xmlns:w14="http://schemas.microsoft.com/office/word/2010/wordml" xmlns:w15="http://schemas.microsoft.com/office/word/2012/wordml" xmlns:w16cex="http://schemas.microsoft.com/office/word/2018/wordml/cex" xmlns:w16cid="http://schemas.microsoft.com/office/word/2016/wordml/cid" xmlns:w16="http://schemas.microsoft.com/office/word/2018/wordml" xmlns:w16sdtdh="http://schemas.microsoft.com/office/word/2020/wordml/sdtdatahash" xmlns:w16se="http://schemas.microsoft.com/office/word/2015/wordml/symex" xmlns:wpg="http://schemas.microsoft.com/office/word/2010/wordprocessingGroup" xmlns:wpi="http://schemas.microsoft.com/office/word/2010/wordprocessingInk" xmlns:wne="http://schemas.microsoft.com/office/word/2006/wordml" xmlns:wps="http://schemas.microsoft.com/office/word/2010/wordprocessingShape" mc:Ignorable="w14 w15 w16se w16cid w16 w16cex w16sdtdh wp14">
   <w:footnote w:type="separator" w:id="-1">
     <w:p>
       <w:pPr>
@@ -2510,7 +3109,7 @@
 </file>
 
 <file path=word/numbering.xml><?xml version="1.0" encoding="utf-8"?>
-<w:numbering xmlns:wpc="http://schemas.microsoft.com/office/word/2010/wordprocessingCanvas" xmlns:cx="http://schemas.microsoft.com/office/drawing/2014/chartex" xmlns:cx1="http://schemas.microsoft.com/office/drawing/2015/9/8/chartex" xmlns:cx2="http://schemas.microsoft.com/office/drawing/2015/10/21/chartex" xmlns:cx3="http://schemas.microsoft.com/office/drawing/2016/5/9/chartex" xmlns:cx4="http://schemas.microsoft.com/office/drawing/2016/5/10/chartex" xmlns:cx5="http://schemas.microsoft.com/office/drawing/2016/5/11/chartex" xmlns:cx6="http://schemas.microsoft.com/office/drawing/2016/5/12/chartex" xmlns:cx7="http://schemas.microsoft.com/office/drawing/2016/5/13/chartex" xmlns:cx8="http://schemas.microsoft.com/office/drawing/2016/5/14/chartex" xmlns:mc="http://schemas.openxmlformats.org/markup-compatibility/2006" xmlns:aink="http://schemas.microsoft.com/office/drawing/2016/ink" xmlns:am3d="http://schemas.microsoft.com/office/drawing/2017/model3d" xmlns:o="urn:schemas-microsoft-com:office:office" xmlns:r="http://schemas.openxmlformats.org/officeDocument/2006/relationships" xmlns:m="http://schemas.openxmlformats.org/officeDocument/2006/math" xmlns:v="urn:schemas-microsoft-com:vml" xmlns:wp14="http://schemas.microsoft.com/office/word/2010/wordprocessingDrawing" xmlns:wp="http://schemas.openxmlformats.org/drawingml/2006/wordprocessingDrawing" xmlns:w10="urn:schemas-microsoft-com:office:word" xmlns:w="http://schemas.openxmlformats.org/wordprocessingml/2006/main" xmlns:w14="http://schemas.microsoft.com/office/word/2010/wordml" xmlns:w15="http://schemas.microsoft.com/office/word/2012/wordml" xmlns:w16cex="http://schemas.microsoft.com/office/word/2018/wordml/cex" xmlns:w16cid="http://schemas.microsoft.com/office/word/2016/wordml/cid" xmlns:w16="http://schemas.microsoft.com/office/word/2018/wordml" xmlns:w16se="http://schemas.microsoft.com/office/word/2015/wordml/symex" xmlns:wpg="http://schemas.microsoft.com/office/word/2010/wordprocessingGroup" xmlns:wpi="http://schemas.microsoft.com/office/word/2010/wordprocessingInk" xmlns:wne="http://schemas.microsoft.com/office/word/2006/wordml" xmlns:wps="http://schemas.microsoft.com/office/word/2010/wordprocessingShape" mc:Ignorable="w14 w15 w16se w16cid w16 w16cex wp14">
+<w:numbering xmlns:wpc="http://schemas.microsoft.com/office/word/2010/wordprocessingCanvas" xmlns:cx="http://schemas.microsoft.com/office/drawing/2014/chartex" xmlns:cx1="http://schemas.microsoft.com/office/drawing/2015/9/8/chartex" xmlns:cx2="http://schemas.microsoft.com/office/drawing/2015/10/21/chartex" xmlns:cx3="http://schemas.microsoft.com/office/drawing/2016/5/9/chartex" xmlns:cx4="http://schemas.microsoft.com/office/drawing/2016/5/10/chartex" xmlns:cx5="http://schemas.microsoft.com/office/drawing/2016/5/11/chartex" xmlns:cx6="http://schemas.microsoft.com/office/drawing/2016/5/12/chartex" xmlns:cx7="http://schemas.microsoft.com/office/drawing/2016/5/13/chartex" xmlns:cx8="http://schemas.microsoft.com/office/drawing/2016/5/14/chartex" xmlns:mc="http://schemas.openxmlformats.org/markup-compatibility/2006" xmlns:aink="http://schemas.microsoft.com/office/drawing/2016/ink" xmlns:am3d="http://schemas.microsoft.com/office/drawing/2017/model3d" xmlns:o="urn:schemas-microsoft-com:office:office" xmlns:r="http://schemas.openxmlformats.org/officeDocument/2006/relationships" xmlns:m="http://schemas.openxmlformats.org/officeDocument/2006/math" xmlns:v="urn:schemas-microsoft-com:vml" xmlns:wp14="http://schemas.microsoft.com/office/word/2010/wordprocessingDrawing" xmlns:wp="http://schemas.openxmlformats.org/drawingml/2006/wordprocessingDrawing" xmlns:w10="urn:schemas-microsoft-com:office:word" xmlns:w="http://schemas.openxmlformats.org/wordprocessingml/2006/main" xmlns:w14="http://schemas.microsoft.com/office/word/2010/wordml" xmlns:w15="http://schemas.microsoft.com/office/word/2012/wordml" xmlns:w16cex="http://schemas.microsoft.com/office/word/2018/wordml/cex" xmlns:w16cid="http://schemas.microsoft.com/office/word/2016/wordml/cid" xmlns:w16="http://schemas.microsoft.com/office/word/2018/wordml" xmlns:w16sdtdh="http://schemas.microsoft.com/office/word/2020/wordml/sdtdatahash" xmlns:w16se="http://schemas.microsoft.com/office/word/2015/wordml/symex" xmlns:wpg="http://schemas.microsoft.com/office/word/2010/wordprocessingGroup" xmlns:wpi="http://schemas.microsoft.com/office/word/2010/wordprocessingInk" xmlns:wne="http://schemas.microsoft.com/office/word/2006/wordml" xmlns:wps="http://schemas.microsoft.com/office/word/2010/wordprocessingShape" mc:Ignorable="w14 w15 w16se w16cid w16 w16cex w16sdtdh wp14">
   <w:abstractNum w:abstractNumId="0" w15:restartNumberingAfterBreak="0">
     <w:nsid w:val="0C7171A3"/>
     <w:multiLevelType w:val="hybridMultilevel"/>
@@ -2631,7 +3230,7 @@
 </file>
 
 <file path=word/styles.xml><?xml version="1.0" encoding="utf-8"?>
-<w:styles xmlns:mc="http://schemas.openxmlformats.org/markup-compatibility/2006" xmlns:r="http://schemas.openxmlformats.org/officeDocument/2006/relationships" xmlns:w="http://schemas.openxmlformats.org/wordprocessingml/2006/main" xmlns:w14="http://schemas.microsoft.com/office/word/2010/wordml" xmlns:w15="http://schemas.microsoft.com/office/word/2012/wordml" xmlns:w16cex="http://schemas.microsoft.com/office/word/2018/wordml/cex" xmlns:w16cid="http://schemas.microsoft.com/office/word/2016/wordml/cid" xmlns:w16="http://schemas.microsoft.com/office/word/2018/wordml" xmlns:w16se="http://schemas.microsoft.com/office/word/2015/wordml/symex" mc:Ignorable="w14 w15 w16se w16cid w16 w16cex">
+<w:styles xmlns:mc="http://schemas.openxmlformats.org/markup-compatibility/2006" xmlns:r="http://schemas.openxmlformats.org/officeDocument/2006/relationships" xmlns:w="http://schemas.openxmlformats.org/wordprocessingml/2006/main" xmlns:w14="http://schemas.microsoft.com/office/word/2010/wordml" xmlns:w15="http://schemas.microsoft.com/office/word/2012/wordml" xmlns:w16cex="http://schemas.microsoft.com/office/word/2018/wordml/cex" xmlns:w16cid="http://schemas.microsoft.com/office/word/2016/wordml/cid" xmlns:w16="http://schemas.microsoft.com/office/word/2018/wordml" xmlns:w16sdtdh="http://schemas.microsoft.com/office/word/2020/wordml/sdtdatahash" xmlns:w16se="http://schemas.microsoft.com/office/word/2015/wordml/symex" mc:Ignorable="w14 w15 w16se w16cid w16 w16cex w16sdtdh">
   <w:docDefaults>
     <w:rPrDefault>
       <w:rPr>
@@ -3030,6 +3629,28 @@
     <w:qFormat/>
     <w:rsid w:val="00112D03"/>
   </w:style>
+  <w:style w:type="paragraph" w:styleId="Heading1">
+    <w:name w:val="heading 1"/>
+    <w:basedOn w:val="Normal"/>
+    <w:next w:val="Normal"/>
+    <w:link w:val="Heading1Char"/>
+    <w:uiPriority w:val="9"/>
+    <w:qFormat/>
+    <w:rsid w:val="00D97223"/>
+    <w:pPr>
+      <w:keepNext/>
+      <w:keepLines/>
+      <w:spacing w:before="240" w:after="0"/>
+      <w:outlineLvl w:val="0"/>
+    </w:pPr>
+    <w:rPr>
+      <w:rFonts w:asciiTheme="majorHAnsi" w:eastAsiaTheme="majorEastAsia" w:hAnsiTheme="majorHAnsi" w:cstheme="majorBidi"/>
+      <w:color w:val="2F5496" w:themeColor="accent1" w:themeShade="BF"/>
+      <w:sz w:val="32"/>
+      <w:szCs w:val="32"/>
+      <w:lang w:val="en-US"/>
+    </w:rPr>
+  </w:style>
   <w:style w:type="character" w:default="1" w:styleId="DefaultParagraphFont">
     <w:name w:val="Default Paragraph Font"/>
     <w:uiPriority w:val="1"/>
@@ -3177,6 +3798,28 @@
     <w:link w:val="Footer"/>
     <w:uiPriority w:val="99"/>
     <w:rsid w:val="009A109F"/>
+  </w:style>
+  <w:style w:type="character" w:customStyle="1" w:styleId="Heading1Char">
+    <w:name w:val="Heading 1 Char"/>
+    <w:basedOn w:val="DefaultParagraphFont"/>
+    <w:link w:val="Heading1"/>
+    <w:uiPriority w:val="9"/>
+    <w:rsid w:val="00D97223"/>
+    <w:rPr>
+      <w:rFonts w:asciiTheme="majorHAnsi" w:eastAsiaTheme="majorEastAsia" w:hAnsiTheme="majorHAnsi" w:cstheme="majorBidi"/>
+      <w:color w:val="2F5496" w:themeColor="accent1" w:themeShade="BF"/>
+      <w:sz w:val="32"/>
+      <w:szCs w:val="32"/>
+      <w:lang w:val="en-US"/>
+    </w:rPr>
+  </w:style>
+  <w:style w:type="paragraph" w:styleId="Bibliography">
+    <w:name w:val="Bibliography"/>
+    <w:basedOn w:val="Normal"/>
+    <w:next w:val="Normal"/>
+    <w:uiPriority w:val="37"/>
+    <w:unhideWhenUsed/>
+    <w:rsid w:val="00D97223"/>
   </w:style>
 </w:styles>
 </file>
@@ -5338,7 +5981,7 @@
   <dgm:whole/>
   <dgm:extLst>
     <a:ext uri="http://schemas.microsoft.com/office/drawing/2008/diagram">
-      <dsp:dataModelExt xmlns:dsp="http://schemas.microsoft.com/office/drawing/2008/diagram" relId="rId14" minVer="http://schemas.openxmlformats.org/drawingml/2006/diagram"/>
+      <dsp:dataModelExt xmlns:dsp="http://schemas.microsoft.com/office/drawing/2008/diagram" relId="rId18" minVer="http://schemas.openxmlformats.org/drawingml/2006/diagram"/>
     </a:ext>
   </dgm:extLst>
 </dgm:dataModel>
@@ -10545,39 +11188,8 @@
 </file>
 
 <file path=word/glossary/document.xml><?xml version="1.0" encoding="utf-8"?>
-<w:glossaryDocument xmlns:wpc="http://schemas.microsoft.com/office/word/2010/wordprocessingCanvas" xmlns:cx="http://schemas.microsoft.com/office/drawing/2014/chartex" xmlns:cx1="http://schemas.microsoft.com/office/drawing/2015/9/8/chartex" xmlns:cx2="http://schemas.microsoft.com/office/drawing/2015/10/21/chartex" xmlns:cx3="http://schemas.microsoft.com/office/drawing/2016/5/9/chartex" xmlns:cx4="http://schemas.microsoft.com/office/drawing/2016/5/10/chartex" xmlns:cx5="http://schemas.microsoft.com/office/drawing/2016/5/11/chartex" xmlns:cx6="http://schemas.microsoft.com/office/drawing/2016/5/12/chartex" xmlns:cx7="http://schemas.microsoft.com/office/drawing/2016/5/13/chartex" xmlns:cx8="http://schemas.microsoft.com/office/drawing/2016/5/14/chartex" xmlns:mc="http://schemas.openxmlformats.org/markup-compatibility/2006" xmlns:aink="http://schemas.microsoft.com/office/drawing/2016/ink" xmlns:am3d="http://schemas.microsoft.com/office/drawing/2017/model3d" xmlns:o="urn:schemas-microsoft-com:office:office" xmlns:r="http://schemas.openxmlformats.org/officeDocument/2006/relationships" xmlns:m="http://schemas.openxmlformats.org/officeDocument/2006/math" xmlns:v="urn:schemas-microsoft-com:vml" xmlns:wp14="http://schemas.microsoft.com/office/word/2010/wordprocessingDrawing" xmlns:wp="http://schemas.openxmlformats.org/drawingml/2006/wordprocessingDrawing" xmlns:w10="urn:schemas-microsoft-com:office:word" xmlns:w="http://schemas.openxmlformats.org/wordprocessingml/2006/main" xmlns:w14="http://schemas.microsoft.com/office/word/2010/wordml" xmlns:w15="http://schemas.microsoft.com/office/word/2012/wordml" xmlns:w16cex="http://schemas.microsoft.com/office/word/2018/wordml/cex" xmlns:w16cid="http://schemas.microsoft.com/office/word/2016/wordml/cid" xmlns:w16="http://schemas.microsoft.com/office/word/2018/wordml" xmlns:w16se="http://schemas.microsoft.com/office/word/2015/wordml/symex" xmlns:wpg="http://schemas.microsoft.com/office/word/2010/wordprocessingGroup" xmlns:wpi="http://schemas.microsoft.com/office/word/2010/wordprocessingInk" xmlns:wne="http://schemas.microsoft.com/office/word/2006/wordml" xmlns:wps="http://schemas.microsoft.com/office/word/2010/wordprocessingShape" mc:Ignorable="w14 w15 w16se w16cid w16 w16cex wp14">
+<w:glossaryDocument xmlns:wpc="http://schemas.microsoft.com/office/word/2010/wordprocessingCanvas" xmlns:cx="http://schemas.microsoft.com/office/drawing/2014/chartex" xmlns:cx1="http://schemas.microsoft.com/office/drawing/2015/9/8/chartex" xmlns:cx2="http://schemas.microsoft.com/office/drawing/2015/10/21/chartex" xmlns:cx3="http://schemas.microsoft.com/office/drawing/2016/5/9/chartex" xmlns:cx4="http://schemas.microsoft.com/office/drawing/2016/5/10/chartex" xmlns:cx5="http://schemas.microsoft.com/office/drawing/2016/5/11/chartex" xmlns:cx6="http://schemas.microsoft.com/office/drawing/2016/5/12/chartex" xmlns:cx7="http://schemas.microsoft.com/office/drawing/2016/5/13/chartex" xmlns:cx8="http://schemas.microsoft.com/office/drawing/2016/5/14/chartex" xmlns:mc="http://schemas.openxmlformats.org/markup-compatibility/2006" xmlns:aink="http://schemas.microsoft.com/office/drawing/2016/ink" xmlns:am3d="http://schemas.microsoft.com/office/drawing/2017/model3d" xmlns:o="urn:schemas-microsoft-com:office:office" xmlns:r="http://schemas.openxmlformats.org/officeDocument/2006/relationships" xmlns:m="http://schemas.openxmlformats.org/officeDocument/2006/math" xmlns:v="urn:schemas-microsoft-com:vml" xmlns:wp14="http://schemas.microsoft.com/office/word/2010/wordprocessingDrawing" xmlns:wp="http://schemas.openxmlformats.org/drawingml/2006/wordprocessingDrawing" xmlns:w10="urn:schemas-microsoft-com:office:word" xmlns:w="http://schemas.openxmlformats.org/wordprocessingml/2006/main" xmlns:w14="http://schemas.microsoft.com/office/word/2010/wordml" xmlns:w15="http://schemas.microsoft.com/office/word/2012/wordml" xmlns:w16cex="http://schemas.microsoft.com/office/word/2018/wordml/cex" xmlns:w16cid="http://schemas.microsoft.com/office/word/2016/wordml/cid" xmlns:w16="http://schemas.microsoft.com/office/word/2018/wordml" xmlns:w16sdtdh="http://schemas.microsoft.com/office/word/2020/wordml/sdtdatahash" xmlns:w16se="http://schemas.microsoft.com/office/word/2015/wordml/symex" xmlns:wpg="http://schemas.microsoft.com/office/word/2010/wordprocessingGroup" xmlns:wpi="http://schemas.microsoft.com/office/word/2010/wordprocessingInk" xmlns:wne="http://schemas.microsoft.com/office/word/2006/wordml" xmlns:wps="http://schemas.microsoft.com/office/word/2010/wordprocessingShape" mc:Ignorable="w14 w15 w16se w16cid w16 w16cex w16sdtdh wp14">
   <w:docParts>
-    <w:docPart>
-      <w:docPartPr>
-        <w:name w:val="49907FA7E0834752AC6876898162B143"/>
-        <w:category>
-          <w:name w:val="General"/>
-          <w:gallery w:val="placeholder"/>
-        </w:category>
-        <w:types>
-          <w:type w:val="bbPlcHdr"/>
-        </w:types>
-        <w:behaviors>
-          <w:behavior w:val="content"/>
-        </w:behaviors>
-        <w:guid w:val="{D3C704AA-5B5E-453A-B2B5-8580B2009DC4}"/>
-      </w:docPartPr>
-      <w:docPartBody>
-        <w:p>
-          <w:pPr>
-            <w:pStyle w:val="49907FA7E0834752AC6876898162B143"/>
-          </w:pPr>
-          <w:r>
-            <w:rPr>
-              <w:color w:val="2F5496" w:themeColor="accent1" w:themeShade="BF"/>
-              <w:sz w:val="24"/>
-              <w:szCs w:val="24"/>
-            </w:rPr>
-            <w:t>[Company name]</w:t>
-          </w:r>
-        </w:p>
-      </w:docPartBody>
-    </w:docPart>
     <w:docPart>
       <w:docPartPr>
         <w:name w:val="E77D360828AE4505B583F2F4F8D10470"/>
@@ -10606,37 +11218,6 @@
               <w:szCs w:val="88"/>
             </w:rPr>
             <w:t>[Document title]</w:t>
-          </w:r>
-        </w:p>
-      </w:docPartBody>
-    </w:docPart>
-    <w:docPart>
-      <w:docPartPr>
-        <w:name w:val="CBFD0EA0DE7D407290FAE5BFB903827A"/>
-        <w:category>
-          <w:name w:val="General"/>
-          <w:gallery w:val="placeholder"/>
-        </w:category>
-        <w:types>
-          <w:type w:val="bbPlcHdr"/>
-        </w:types>
-        <w:behaviors>
-          <w:behavior w:val="content"/>
-        </w:behaviors>
-        <w:guid w:val="{443558CF-D8F3-44B7-B5F8-4F92DD2EAAA5}"/>
-      </w:docPartPr>
-      <w:docPartBody>
-        <w:p>
-          <w:pPr>
-            <w:pStyle w:val="CBFD0EA0DE7D407290FAE5BFB903827A"/>
-          </w:pPr>
-          <w:r>
-            <w:rPr>
-              <w:color w:val="2F5496" w:themeColor="accent1" w:themeShade="BF"/>
-              <w:sz w:val="24"/>
-              <w:szCs w:val="24"/>
-            </w:rPr>
-            <w:t>[Document subtitle]</w:t>
           </w:r>
         </w:p>
       </w:docPartBody>
@@ -10708,7 +11289,7 @@
 </file>
 
 <file path=word/glossary/fontTable.xml><?xml version="1.0" encoding="utf-8"?>
-<w:fonts xmlns:mc="http://schemas.openxmlformats.org/markup-compatibility/2006" xmlns:r="http://schemas.openxmlformats.org/officeDocument/2006/relationships" xmlns:w="http://schemas.openxmlformats.org/wordprocessingml/2006/main" xmlns:w14="http://schemas.microsoft.com/office/word/2010/wordml" xmlns:w15="http://schemas.microsoft.com/office/word/2012/wordml" xmlns:w16cex="http://schemas.microsoft.com/office/word/2018/wordml/cex" xmlns:w16cid="http://schemas.microsoft.com/office/word/2016/wordml/cid" xmlns:w16="http://schemas.microsoft.com/office/word/2018/wordml" xmlns:w16se="http://schemas.microsoft.com/office/word/2015/wordml/symex" mc:Ignorable="w14 w15 w16se w16cid w16 w16cex">
+<w:fonts xmlns:mc="http://schemas.openxmlformats.org/markup-compatibility/2006" xmlns:r="http://schemas.openxmlformats.org/officeDocument/2006/relationships" xmlns:w="http://schemas.openxmlformats.org/wordprocessingml/2006/main" xmlns:w14="http://schemas.microsoft.com/office/word/2010/wordml" xmlns:w15="http://schemas.microsoft.com/office/word/2012/wordml" xmlns:w16cex="http://schemas.microsoft.com/office/word/2018/wordml/cex" xmlns:w16cid="http://schemas.microsoft.com/office/word/2016/wordml/cid" xmlns:w16="http://schemas.microsoft.com/office/word/2018/wordml" xmlns:w16sdtdh="http://schemas.microsoft.com/office/word/2020/wordml/sdtdatahash" xmlns:w16se="http://schemas.microsoft.com/office/word/2015/wordml/symex" mc:Ignorable="w14 w15 w16se w16cid w16 w16cex w16sdtdh">
   <w:font w:name="Symbol">
     <w:panose1 w:val="05050102010706020507"/>
     <w:charset w:val="02"/>
@@ -10721,7 +11302,7 @@
     <w:charset w:val="00"/>
     <w:family w:val="roman"/>
     <w:pitch w:val="variable"/>
-    <w:sig w:usb0="E0002AFF" w:usb1="C0007841" w:usb2="00000009" w:usb3="00000000" w:csb0="000001FF" w:csb1="00000000"/>
+    <w:sig w:usb0="E0002EFF" w:usb1="C000785B" w:usb2="00000009" w:usb3="00000000" w:csb0="000001FF" w:csb1="00000000"/>
   </w:font>
   <w:font w:name="Courier New">
     <w:panose1 w:val="02070309020205020404"/>
@@ -10742,14 +11323,14 @@
     <w:charset w:val="00"/>
     <w:family w:val="swiss"/>
     <w:pitch w:val="variable"/>
-    <w:sig w:usb0="E0002AFF" w:usb1="4000ACFF" w:usb2="00000001" w:usb3="00000000" w:csb0="000001FF" w:csb1="00000000"/>
+    <w:sig w:usb0="E4002EFF" w:usb1="C000247B" w:usb2="00000009" w:usb3="00000000" w:csb0="000001FF" w:csb1="00000000"/>
   </w:font>
   <w:font w:name="Calibri Light">
     <w:panose1 w:val="020F0302020204030204"/>
     <w:charset w:val="00"/>
     <w:family w:val="swiss"/>
     <w:pitch w:val="variable"/>
-    <w:sig w:usb0="A0002AEF" w:usb1="4000207B" w:usb2="00000000" w:usb3="00000000" w:csb0="000001FF" w:csb1="00000000"/>
+    <w:sig w:usb0="E4002EFF" w:usb1="C000247B" w:usb2="00000009" w:usb3="00000000" w:csb0="000001FF" w:csb1="00000000"/>
   </w:font>
   <w:font w:name="inherit">
     <w:altName w:val="Cambria"/>
@@ -10763,7 +11344,7 @@
 </file>
 
 <file path=word/glossary/settings.xml><?xml version="1.0" encoding="utf-8"?>
-<w:settings xmlns:mc="http://schemas.openxmlformats.org/markup-compatibility/2006" xmlns:o="urn:schemas-microsoft-com:office:office" xmlns:r="http://schemas.openxmlformats.org/officeDocument/2006/relationships" xmlns:m="http://schemas.openxmlformats.org/officeDocument/2006/math" xmlns:v="urn:schemas-microsoft-com:vml" xmlns:w10="urn:schemas-microsoft-com:office:word" xmlns:w="http://schemas.openxmlformats.org/wordprocessingml/2006/main" xmlns:w14="http://schemas.microsoft.com/office/word/2010/wordml" xmlns:w15="http://schemas.microsoft.com/office/word/2012/wordml" xmlns:w16cex="http://schemas.microsoft.com/office/word/2018/wordml/cex" xmlns:w16cid="http://schemas.microsoft.com/office/word/2016/wordml/cid" xmlns:w16="http://schemas.microsoft.com/office/word/2018/wordml" xmlns:w16se="http://schemas.microsoft.com/office/word/2015/wordml/symex" xmlns:sl="http://schemas.openxmlformats.org/schemaLibrary/2006/main" mc:Ignorable="w14 w15 w16se w16cid w16 w16cex">
+<w:settings xmlns:mc="http://schemas.openxmlformats.org/markup-compatibility/2006" xmlns:o="urn:schemas-microsoft-com:office:office" xmlns:r="http://schemas.openxmlformats.org/officeDocument/2006/relationships" xmlns:m="http://schemas.openxmlformats.org/officeDocument/2006/math" xmlns:v="urn:schemas-microsoft-com:vml" xmlns:w10="urn:schemas-microsoft-com:office:word" xmlns:w="http://schemas.openxmlformats.org/wordprocessingml/2006/main" xmlns:w14="http://schemas.microsoft.com/office/word/2010/wordml" xmlns:w15="http://schemas.microsoft.com/office/word/2012/wordml" xmlns:w16cex="http://schemas.microsoft.com/office/word/2018/wordml/cex" xmlns:w16cid="http://schemas.microsoft.com/office/word/2016/wordml/cid" xmlns:w16="http://schemas.microsoft.com/office/word/2018/wordml" xmlns:w16sdtdh="http://schemas.microsoft.com/office/word/2020/wordml/sdtdatahash" xmlns:w16se="http://schemas.microsoft.com/office/word/2015/wordml/symex" xmlns:sl="http://schemas.openxmlformats.org/schemaLibrary/2006/main" mc:Ignorable="w14 w15 w16se w16cid w16 w16cex w16sdtdh">
   <w:view w:val="normal"/>
   <w:defaultTabStop w:val="720"/>
   <w:characterSpacingControl w:val="doNotCompress"/>
@@ -10778,7 +11359,9 @@
   </w:compat>
   <w:rsids>
     <w:rsidRoot w:val="00812E0A"/>
+    <w:rsid w:val="002B091D"/>
     <w:rsid w:val="002D6928"/>
+    <w:rsid w:val="00477AF1"/>
     <w:rsid w:val="00812E0A"/>
   </w:rsids>
   <m:mathPr>
@@ -10803,7 +11386,7 @@
 </file>
 
 <file path=word/glossary/styles.xml><?xml version="1.0" encoding="utf-8"?>
-<w:styles xmlns:mc="http://schemas.openxmlformats.org/markup-compatibility/2006" xmlns:r="http://schemas.openxmlformats.org/officeDocument/2006/relationships" xmlns:w="http://schemas.openxmlformats.org/wordprocessingml/2006/main" xmlns:w14="http://schemas.microsoft.com/office/word/2010/wordml" xmlns:w15="http://schemas.microsoft.com/office/word/2012/wordml" xmlns:w16cex="http://schemas.microsoft.com/office/word/2018/wordml/cex" xmlns:w16cid="http://schemas.microsoft.com/office/word/2016/wordml/cid" xmlns:w16="http://schemas.microsoft.com/office/word/2018/wordml" xmlns:w16se="http://schemas.microsoft.com/office/word/2015/wordml/symex" mc:Ignorable="w14 w15 w16se w16cid w16 w16cex">
+<w:styles xmlns:mc="http://schemas.openxmlformats.org/markup-compatibility/2006" xmlns:r="http://schemas.openxmlformats.org/officeDocument/2006/relationships" xmlns:w="http://schemas.openxmlformats.org/wordprocessingml/2006/main" xmlns:w14="http://schemas.microsoft.com/office/word/2010/wordml" xmlns:w15="http://schemas.microsoft.com/office/word/2012/wordml" xmlns:w16cex="http://schemas.microsoft.com/office/word/2018/wordml/cex" xmlns:w16cid="http://schemas.microsoft.com/office/word/2016/wordml/cid" xmlns:w16="http://schemas.microsoft.com/office/word/2018/wordml" xmlns:w16sdtdh="http://schemas.microsoft.com/office/word/2020/wordml/sdtdatahash" xmlns:w16se="http://schemas.microsoft.com/office/word/2015/wordml/symex" mc:Ignorable="w14 w15 w16se w16cid w16 w16cex w16sdtdh">
   <w:docDefaults>
     <w:rPrDefault>
       <w:rPr>
@@ -11252,7 +11835,7 @@
 </file>
 
 <file path=word/glossary/webSettings.xml><?xml version="1.0" encoding="utf-8"?>
-<w:webSettings xmlns:mc="http://schemas.openxmlformats.org/markup-compatibility/2006" xmlns:r="http://schemas.openxmlformats.org/officeDocument/2006/relationships" xmlns:w="http://schemas.openxmlformats.org/wordprocessingml/2006/main" xmlns:w14="http://schemas.microsoft.com/office/word/2010/wordml" xmlns:w15="http://schemas.microsoft.com/office/word/2012/wordml" xmlns:w16cex="http://schemas.microsoft.com/office/word/2018/wordml/cex" xmlns:w16cid="http://schemas.microsoft.com/office/word/2016/wordml/cid" xmlns:w16="http://schemas.microsoft.com/office/word/2018/wordml" xmlns:w16se="http://schemas.microsoft.com/office/word/2015/wordml/symex" mc:Ignorable="w14 w15 w16se w16cid w16 w16cex">
+<w:webSettings xmlns:mc="http://schemas.openxmlformats.org/markup-compatibility/2006" xmlns:r="http://schemas.openxmlformats.org/officeDocument/2006/relationships" xmlns:w="http://schemas.openxmlformats.org/wordprocessingml/2006/main" xmlns:w14="http://schemas.microsoft.com/office/word/2010/wordml" xmlns:w15="http://schemas.microsoft.com/office/word/2012/wordml" xmlns:w16cex="http://schemas.microsoft.com/office/word/2018/wordml/cex" xmlns:w16cid="http://schemas.microsoft.com/office/word/2016/wordml/cid" xmlns:w16="http://schemas.microsoft.com/office/word/2018/wordml" xmlns:w16sdtdh="http://schemas.microsoft.com/office/word/2020/wordml/sdtdatahash" xmlns:w16se="http://schemas.microsoft.com/office/word/2015/wordml/symex" mc:Ignorable="w14 w15 w16se w16cid w16 w16cex w16sdtdh">
   <w:optimizeForBrowser/>
   <w:allowPNG/>
 </w:webSettings>
@@ -11551,4 +12134,59 @@
     </a:ext>
   </a:extLst>
 </a:theme>
+</file>
+
+<file path=customXml/item1.xml><?xml version="1.0" encoding="utf-8"?>
+<CoverPageProperties xmlns="http://schemas.microsoft.com/office/2006/coverPageProps">
+  <PublishDate>2021-04-28T00:00:00</PublishDate>
+  <Abstract/>
+  <CompanyAddress/>
+  <CompanyPhone/>
+  <CompanyFax/>
+  <CompanyEmail/>
+</CoverPageProperties>
+</file>
+
+<file path=customXml/item2.xml><?xml version="1.0" encoding="utf-8"?>
+<b:Sources xmlns:b="http://schemas.openxmlformats.org/officeDocument/2006/bibliography" xmlns="http://schemas.openxmlformats.org/officeDocument/2006/bibliography" SelectedStyle="\HarvardAnglia2008OfficeOnline.xsl" StyleName="Harvard - Anglia" Version="2008">
+  <b:Source>
+    <b:Tag>Jav21</b:Tag>
+    <b:SourceType>InternetSite</b:SourceType>
+    <b:Guid>{BE32BBA5-8ECE-4FA3-8B8D-1821276F9C1F}</b:Guid>
+    <b:Title>JavaTpoint</b:Title>
+    <b:YearAccessed>2021</b:YearAccessed>
+    <b:MonthAccessed>5</b:MonthAccessed>
+    <b:DayAccessed>28</b:DayAccessed>
+    <b:URL>https://www.javatpoint.com/machine-learning-decision-tree-classification-algorithm</b:URL>
+    <b:RefOrder>1</b:RefOrder>
+  </b:Source>
+  <b:Source>
+    <b:Tag>Cry13</b:Tag>
+    <b:SourceType>InternetSite</b:SourceType>
+    <b:Guid>{3D67BDB9-FB81-4C08-A8DF-DA2E6A5063A9}</b:Guid>
+    <b:Title>Cryengine</b:Title>
+    <b:Year>2013</b:Year>
+    <b:YearAccessed>2021</b:YearAccessed>
+    <b:MonthAccessed>5</b:MonthAccessed>
+    <b:DayAccessed>28</b:DayAccessed>
+    <b:URL>https://docs.cryengine.com/display/SDKDOC4/Coordinating+Agents+with+Behavior+Trees</b:URL>
+    <b:RefOrder>2</b:RefOrder>
+  </b:Source>
+</b:Sources>
+</file>
+
+<file path=customXml/itemProps1.xml><?xml version="1.0" encoding="utf-8"?>
+<ds:datastoreItem xmlns:ds="http://schemas.openxmlformats.org/officeDocument/2006/customXml" ds:itemID="{55AF091B-3C7A-41E3-B477-F2FDAA23CFDA}">
+  <ds:schemaRefs>
+    <ds:schemaRef ds:uri="http://schemas.microsoft.com/office/2006/coverPageProps"/>
+  </ds:schemaRefs>
+</ds:datastoreItem>
+</file>
+
+<file path=customXml/itemProps2.xml><?xml version="1.0" encoding="utf-8"?>
+<ds:datastoreItem xmlns:ds="http://schemas.openxmlformats.org/officeDocument/2006/customXml" ds:itemID="{FA0FD4C0-A6F2-466D-9E6A-8E013FFFBC9D}">
+  <ds:schemaRefs>
+    <ds:schemaRef ds:uri="http://schemas.openxmlformats.org/officeDocument/2006/bibliography"/>
+  </ds:schemaRefs>
+</ds:datastoreItem>
 </file>
</xml_diff>